<commit_message>
konsultacje - opis REST API
</commit_message>
<xml_diff>
--- a/projekt/Opis-systemu-Bartek.docx
+++ b/projekt/Opis-systemu-Bartek.docx
@@ -44,7 +44,8 @@
             <w:r>
               <w:rPr>
                 <w:rFonts w:asciiTheme="minorHAnsi" w:hAnsiTheme="minorHAnsi" w:cstheme="minorHAnsi"/>
-                <w:lang w:val="pl-PL"/>
+                <w:noProof/>
+                <w:lang w:val="pl-PL" w:eastAsia="pl-PL" w:bidi="ar-SA"/>
               </w:rPr>
               <w:drawing>
                 <wp:inline distT="0" distB="0" distL="0" distR="0">
@@ -1713,11 +1714,18 @@
           <w:rFonts w:asciiTheme="minorHAnsi" w:hAnsiTheme="minorHAnsi" w:cstheme="minorHAnsi"/>
         </w:rPr>
       </w:pPr>
-      <w:r>
+    </w:p>
+    <w:p>
+      <w:pPr>
+        <w:pStyle w:val="Nagwek2"/>
         <w:rPr>
           <w:rFonts w:asciiTheme="minorHAnsi" w:hAnsiTheme="minorHAnsi" w:cstheme="minorHAnsi"/>
         </w:rPr>
-        <w:lastRenderedPageBreak/>
+      </w:pPr>
+      <w:r>
+        <w:rPr>
+          <w:rFonts w:asciiTheme="minorHAnsi" w:hAnsiTheme="minorHAnsi" w:cstheme="minorHAnsi"/>
+        </w:rPr>
         <w:t>Wzorce projektowe</w:t>
       </w:r>
     </w:p>
@@ -2013,6 +2021,7 @@
           <w:sz w:val="22"/>
           <w:lang w:val="pl-PL"/>
         </w:rPr>
+        <w:lastRenderedPageBreak/>
         <w:tab/>
         <w:t>// … implementacja operacji na uzytkownikach w bazie danych …</w:t>
       </w:r>
@@ -2052,7 +2061,6 @@
           <w:sz w:val="22"/>
           <w:lang w:val="pl-PL"/>
         </w:rPr>
-        <w:lastRenderedPageBreak/>
         <w:t>public class InMemUserRepository : UserRepository {</w:t>
       </w:r>
     </w:p>
@@ -3285,7 +3293,7 @@
         <w:jc w:val="center"/>
       </w:pPr>
       <w:r>
-        <w:object w:dxaOrig="3948" w:dyaOrig="2134">
+        <w:pict>
           <v:shapetype id="_x0000_t75" coordsize="21600,21600" o:spt="75" o:preferrelative="t" path="m@4@5l@4@11@9@11@9@5xe" filled="f" stroked="f">
             <v:stroke joinstyle="miter"/>
             <v:formulas>
@@ -3308,7 +3316,7 @@
           <v:shape id="_x0000_i1025" type="#_x0000_t75" style="width:197.6pt;height:106.35pt">
             <v:imagedata r:id="rId10" o:title=""/>
           </v:shape>
-        </w:object>
+        </w:pict>
       </w:r>
     </w:p>
     <w:p>
@@ -3340,11 +3348,11 @@
     <w:p/>
     <w:p>
       <w:r>
-        <w:object w:dxaOrig="12463" w:dyaOrig="6765">
+        <w:pict>
           <v:shape id="_x0000_i1026" type="#_x0000_t75" style="width:504.85pt;height:246.15pt">
             <v:imagedata r:id="rId11" o:title=""/>
           </v:shape>
-        </w:object>
+        </w:pict>
       </w:r>
     </w:p>
     <w:p/>
@@ -5681,120 +5689,1770 @@
     </w:p>
     <w:p>
       <w:pPr>
-        <w:rPr>
-          <w:rFonts w:ascii="Courier New" w:hAnsi="Courier New" w:cs="Courier New"/>
-          <w:color w:val="808080" w:themeColor="background1" w:themeShade="80"/>
-          <w:sz w:val="22"/>
-          <w:lang w:val="pl-PL"/>
-        </w:rPr>
-      </w:pPr>
-    </w:p>
-    <w:p>
-      <w:pPr>
-        <w:rPr>
-          <w:rFonts w:ascii="Courier New" w:hAnsi="Courier New" w:cs="Courier New"/>
-          <w:color w:val="808080" w:themeColor="background1" w:themeShade="80"/>
-          <w:sz w:val="22"/>
-          <w:lang w:val="pl-PL"/>
-        </w:rPr>
-      </w:pPr>
-    </w:p>
-    <w:p>
-      <w:pPr>
-        <w:rPr>
-          <w:rFonts w:ascii="Courier New" w:hAnsi="Courier New" w:cs="Courier New"/>
-          <w:color w:val="808080" w:themeColor="background1" w:themeShade="80"/>
-          <w:sz w:val="22"/>
-          <w:lang w:val="pl-PL"/>
-        </w:rPr>
-      </w:pPr>
-    </w:p>
-    <w:p>
-      <w:pPr>
-        <w:rPr>
-          <w:rFonts w:ascii="Courier New" w:hAnsi="Courier New" w:cs="Courier New"/>
-          <w:color w:val="808080" w:themeColor="background1" w:themeShade="80"/>
-          <w:sz w:val="22"/>
-          <w:lang w:val="pl-PL"/>
-        </w:rPr>
-      </w:pPr>
-    </w:p>
-    <w:p>
-      <w:pPr>
-        <w:rPr>
-          <w:rFonts w:ascii="Courier New" w:hAnsi="Courier New" w:cs="Courier New"/>
-          <w:color w:val="808080" w:themeColor="background1" w:themeShade="80"/>
-          <w:sz w:val="22"/>
-          <w:lang w:val="pl-PL"/>
-        </w:rPr>
-      </w:pPr>
-    </w:p>
-    <w:p>
-      <w:pPr>
-        <w:rPr>
-          <w:rFonts w:ascii="Courier New" w:hAnsi="Courier New" w:cs="Courier New"/>
-          <w:color w:val="808080" w:themeColor="background1" w:themeShade="80"/>
-          <w:sz w:val="22"/>
-          <w:lang w:val="pl-PL"/>
-        </w:rPr>
-      </w:pPr>
-    </w:p>
-    <w:p>
-      <w:pPr>
-        <w:rPr>
-          <w:rFonts w:ascii="Courier New" w:hAnsi="Courier New" w:cs="Courier New"/>
-          <w:color w:val="808080" w:themeColor="background1" w:themeShade="80"/>
-          <w:sz w:val="22"/>
-          <w:lang w:val="pl-PL"/>
-        </w:rPr>
-      </w:pPr>
-    </w:p>
-    <w:p>
-      <w:pPr>
-        <w:rPr>
-          <w:rFonts w:ascii="Courier New" w:hAnsi="Courier New" w:cs="Courier New"/>
-          <w:color w:val="808080" w:themeColor="background1" w:themeShade="80"/>
-          <w:sz w:val="22"/>
-          <w:lang w:val="pl-PL"/>
-        </w:rPr>
-      </w:pPr>
-    </w:p>
-    <w:p>
-      <w:pPr>
-        <w:rPr>
-          <w:rFonts w:ascii="Courier New" w:hAnsi="Courier New" w:cs="Courier New"/>
-          <w:color w:val="808080" w:themeColor="background1" w:themeShade="80"/>
-          <w:sz w:val="22"/>
-          <w:lang w:val="pl-PL"/>
-        </w:rPr>
-      </w:pPr>
-    </w:p>
-    <w:p>
-      <w:pPr>
-        <w:rPr>
-          <w:rFonts w:ascii="Courier New" w:hAnsi="Courier New" w:cs="Courier New"/>
-          <w:color w:val="808080" w:themeColor="background1" w:themeShade="80"/>
-          <w:sz w:val="22"/>
-          <w:lang w:val="pl-PL"/>
-        </w:rPr>
-      </w:pPr>
-    </w:p>
-    <w:p>
-      <w:pPr>
-        <w:rPr>
-          <w:color w:val="808080" w:themeColor="background1" w:themeShade="80"/>
-        </w:rPr>
-      </w:pPr>
-    </w:p>
-    <w:p>
-      <w:pPr>
-        <w:rPr>
-          <w:rFonts w:ascii="Courier New" w:hAnsi="Courier New" w:cs="Courier New"/>
-          <w:color w:val="808080" w:themeColor="background1" w:themeShade="80"/>
-          <w:sz w:val="22"/>
-          <w:lang w:val="pl-PL"/>
-        </w:rPr>
-      </w:pPr>
+        <w:pStyle w:val="Nagwek2"/>
+        <w:rPr>
+          <w:rFonts w:asciiTheme="minorHAnsi" w:hAnsiTheme="minorHAnsi" w:cstheme="minorHAnsi"/>
+        </w:rPr>
+      </w:pPr>
+      <w:r>
+        <w:rPr>
+          <w:rFonts w:asciiTheme="minorHAnsi" w:hAnsiTheme="minorHAnsi" w:cstheme="minorHAnsi"/>
+          <w:highlight w:val="yellow"/>
+        </w:rPr>
+        <w:t>Webservice (REST API)</w:t>
+      </w:r>
+    </w:p>
+    <w:p>
+      <w:pPr>
+        <w:rPr>
+          <w:rFonts w:ascii="Courier New" w:hAnsi="Courier New" w:cs="Courier New"/>
+          <w:color w:val="808080" w:themeColor="background1" w:themeShade="80"/>
+          <w:sz w:val="22"/>
+          <w:lang w:val="pl-PL"/>
+        </w:rPr>
+      </w:pPr>
+    </w:p>
+    <w:p>
+      <w:pPr>
+        <w:rPr>
+          <w:lang w:val="pl-PL"/>
+        </w:rPr>
+      </w:pPr>
+      <w:r>
+        <w:rPr>
+          <w:lang w:val="pl-PL"/>
+        </w:rPr>
+        <w:t>W związku z tym, że implementacja właściwego serwisu internetowego obsługiwanego za pomocą przeglądarki internetowej zmierza ku końcowi, postanowiliśmy w ramach projektu wykonać aplikację mobilną, która pozwoli wykonywać część czynności dostępnych z poziomu serwisu za pośrednictwem smartfona z systemem Android.</w:t>
+      </w:r>
+    </w:p>
+    <w:p>
+      <w:pPr>
+        <w:rPr>
+          <w:lang w:val="pl-PL"/>
+        </w:rPr>
+      </w:pPr>
+    </w:p>
+    <w:p>
+      <w:pPr>
+        <w:rPr>
+          <w:lang w:val="pl-PL"/>
+        </w:rPr>
+      </w:pPr>
+      <w:r>
+        <w:rPr>
+          <w:lang w:val="pl-PL"/>
+        </w:rPr>
+        <w:t>Aby było to możliwe, konieczna była implementacja interfejsu dostępowego do funkcjonalności serwisu. Dotychczasowa implementacja dobrze nadawała się dla użytkownika łączącego się z portalem za pomocą przeglądarki internetowej. Rezultaty jego akcji zwracane były w postaci kodu HTML renderowanego przez przeglądarkę w sposób atrakcyjny wizualnie. Taka reprezentacja jest jednak mało efektywna i ergonomiczna dla aplikacji mobilnej.</w:t>
+      </w:r>
+    </w:p>
+    <w:p>
+      <w:pPr>
+        <w:rPr>
+          <w:lang w:val="pl-PL"/>
+        </w:rPr>
+      </w:pPr>
+    </w:p>
+    <w:p>
+      <w:pPr>
+        <w:rPr>
+          <w:lang w:val="pl-PL"/>
+        </w:rPr>
+      </w:pPr>
+      <w:r>
+        <w:rPr>
+          <w:lang w:val="pl-PL"/>
+        </w:rPr>
+        <w:t xml:space="preserve">Zdecydowaliśmy się więc na implementację interfejsu dostępowego dla aplikacji mobilnej w oparciu o model REST (ang. </w:t>
+      </w:r>
+      <w:r>
+        <w:rPr>
+          <w:i/>
+          <w:lang w:val="pl-PL"/>
+        </w:rPr>
+        <w:t>Represent</w:t>
+      </w:r>
+      <w:r>
+        <w:rPr>
+          <w:i/>
+          <w:lang w:val="pl-PL"/>
+        </w:rPr>
+        <w:t>a</w:t>
+      </w:r>
+      <w:r>
+        <w:rPr>
+          <w:i/>
+          <w:lang w:val="pl-PL"/>
+        </w:rPr>
+        <w:t>t</w:t>
+      </w:r>
+      <w:r>
+        <w:rPr>
+          <w:i/>
+          <w:lang w:val="pl-PL"/>
+        </w:rPr>
+        <w:t>ional State Transfer</w:t>
+      </w:r>
+      <w:r>
+        <w:rPr>
+          <w:lang w:val="pl-PL"/>
+        </w:rPr>
+        <w:t>).</w:t>
+      </w:r>
+      <w:r>
+        <w:rPr>
+          <w:lang w:val="pl-PL"/>
+        </w:rPr>
+        <w:t xml:space="preserve"> Aktualnie zyskuje on coraz większą popularność i zaczyna wypierać bardziej standardowe rozwiązania oparte o SOAP/XML/WSDL, które charakteryzują się stosunkowo dużą złożonością konfiguracji i formalizmem.</w:t>
+      </w:r>
+    </w:p>
+    <w:p>
+      <w:pPr>
+        <w:rPr>
+          <w:lang w:val="pl-PL"/>
+        </w:rPr>
+      </w:pPr>
+    </w:p>
+    <w:p>
+      <w:pPr>
+        <w:rPr>
+          <w:b/>
+          <w:lang w:val="pl-PL"/>
+        </w:rPr>
+      </w:pPr>
+      <w:r>
+        <w:rPr>
+          <w:b/>
+          <w:lang w:val="pl-PL"/>
+        </w:rPr>
+        <w:t>Funkcjonalność aplikacji mobilnej:</w:t>
+      </w:r>
+    </w:p>
+    <w:p>
+      <w:pPr>
+        <w:pStyle w:val="Akapitzlist"/>
+        <w:numPr>
+          <w:ilvl w:val="0"/>
+          <w:numId w:val="9"/>
+        </w:numPr>
+        <w:rPr>
+          <w:b/>
+          <w:lang w:val="pl-PL"/>
+        </w:rPr>
+      </w:pPr>
+      <w:r>
+        <w:rPr>
+          <w:lang w:val="pl-PL"/>
+        </w:rPr>
+        <w:t>autentykacja użytkownika poprzez mechanizm HTTP Basic Authentication (HTTPS?)</w:t>
+      </w:r>
+    </w:p>
+    <w:p>
+      <w:pPr>
+        <w:pStyle w:val="Akapitzlist"/>
+        <w:numPr>
+          <w:ilvl w:val="0"/>
+          <w:numId w:val="9"/>
+        </w:numPr>
+        <w:rPr>
+          <w:b/>
+          <w:lang w:val="pl-PL"/>
+        </w:rPr>
+      </w:pPr>
+      <w:r>
+        <w:rPr>
+          <w:lang w:val="pl-PL"/>
+        </w:rPr>
+        <w:t>wyświetlanie listy albumów użytkownika</w:t>
+      </w:r>
+    </w:p>
+    <w:p>
+      <w:pPr>
+        <w:pStyle w:val="Akapitzlist"/>
+        <w:numPr>
+          <w:ilvl w:val="0"/>
+          <w:numId w:val="9"/>
+        </w:numPr>
+        <w:rPr>
+          <w:b/>
+          <w:lang w:val="pl-PL"/>
+        </w:rPr>
+      </w:pPr>
+      <w:r>
+        <w:rPr>
+          <w:lang w:val="pl-PL"/>
+        </w:rPr>
+        <w:t>wyświetlanie zdjęć w albumie użytkownika</w:t>
+      </w:r>
+    </w:p>
+    <w:p>
+      <w:pPr>
+        <w:pStyle w:val="Akapitzlist"/>
+        <w:numPr>
+          <w:ilvl w:val="0"/>
+          <w:numId w:val="9"/>
+        </w:numPr>
+        <w:rPr>
+          <w:b/>
+          <w:lang w:val="pl-PL"/>
+        </w:rPr>
+      </w:pPr>
+      <w:r>
+        <w:rPr>
+          <w:lang w:val="pl-PL"/>
+        </w:rPr>
+        <w:t>robienie zdjęcia z poprzednimi zdjęciami jako przezroczystymi makietami, wysyłanie do serwisu</w:t>
+      </w:r>
+    </w:p>
+    <w:p>
+      <w:pPr>
+        <w:pStyle w:val="Akapitzlist"/>
+        <w:numPr>
+          <w:ilvl w:val="0"/>
+          <w:numId w:val="9"/>
+        </w:numPr>
+        <w:rPr>
+          <w:b/>
+          <w:lang w:val="pl-PL"/>
+        </w:rPr>
+      </w:pPr>
+      <w:r>
+        <w:rPr>
+          <w:lang w:val="pl-PL"/>
+        </w:rPr>
+        <w:t>dołączanie danych geolokalizacyjnych do zdjęć</w:t>
+      </w:r>
+    </w:p>
+    <w:p>
+      <w:pPr>
+        <w:rPr>
+          <w:lang w:val="pl-PL"/>
+        </w:rPr>
+      </w:pPr>
+    </w:p>
+    <w:p>
+      <w:pPr>
+        <w:rPr>
+          <w:b/>
+          <w:lang w:val="pl-PL"/>
+        </w:rPr>
+      </w:pPr>
+      <w:r>
+        <w:rPr>
+          <w:b/>
+          <w:lang w:val="pl-PL"/>
+        </w:rPr>
+        <w:t>Pełny listing aktualnie zaimplementowanego API wraz z przykładowymi wywołaniami:</w:t>
+      </w:r>
+    </w:p>
+    <w:p>
+      <w:pPr>
+        <w:pStyle w:val="Akapitzlist"/>
+        <w:numPr>
+          <w:ilvl w:val="0"/>
+          <w:numId w:val="9"/>
+        </w:numPr>
+        <w:rPr>
+          <w:b/>
+          <w:lang w:val="pl-PL"/>
+        </w:rPr>
+      </w:pPr>
+      <w:r>
+        <w:rPr>
+          <w:lang w:val="pl-PL"/>
+        </w:rPr>
+        <w:t>zwracanie informacji o użytkowniku</w:t>
+      </w:r>
+      <w:r>
+        <w:rPr>
+          <w:lang w:val="pl-PL"/>
+        </w:rPr>
+        <w:br/>
+      </w:r>
+    </w:p>
+    <w:p>
+      <w:pPr>
+        <w:rPr>
+          <w:rFonts w:ascii="Courier New" w:hAnsi="Courier New" w:cs="Courier New"/>
+          <w:b/>
+          <w:sz w:val="22"/>
+          <w:lang w:val="pl-PL"/>
+        </w:rPr>
+      </w:pPr>
+      <w:r>
+        <w:rPr>
+          <w:rFonts w:ascii="Courier New" w:hAnsi="Courier New" w:cs="Courier New"/>
+          <w:b/>
+          <w:sz w:val="20"/>
+          <w:lang w:val="pl-PL"/>
+        </w:rPr>
+        <w:lastRenderedPageBreak/>
+        <w:t>GET /api/users/JanekKowalski</w:t>
+      </w:r>
+      <w:r>
+        <w:rPr>
+          <w:rFonts w:ascii="Courier New" w:hAnsi="Courier New" w:cs="Courier New"/>
+          <w:b/>
+          <w:sz w:val="22"/>
+          <w:lang w:val="pl-PL"/>
+        </w:rPr>
+        <w:br/>
+      </w:r>
+    </w:p>
+    <w:p>
+      <w:pPr>
+        <w:rPr>
+          <w:rFonts w:ascii="Courier New" w:hAnsi="Courier New" w:cs="Courier New"/>
+          <w:sz w:val="18"/>
+          <w:szCs w:val="20"/>
+          <w:lang w:val="pl-PL"/>
+        </w:rPr>
+      </w:pPr>
+      <w:r>
+        <w:rPr>
+          <w:rFonts w:ascii="Courier New" w:hAnsi="Courier New" w:cs="Courier New"/>
+          <w:sz w:val="18"/>
+          <w:szCs w:val="20"/>
+          <w:lang w:val="pl-PL"/>
+        </w:rPr>
+        <w:t>{</w:t>
+      </w:r>
+    </w:p>
+    <w:p>
+      <w:pPr>
+        <w:rPr>
+          <w:rFonts w:ascii="Courier New" w:hAnsi="Courier New" w:cs="Courier New"/>
+          <w:sz w:val="18"/>
+          <w:szCs w:val="20"/>
+          <w:lang w:val="pl-PL"/>
+        </w:rPr>
+      </w:pPr>
+      <w:r>
+        <w:rPr>
+          <w:rFonts w:ascii="Courier New" w:hAnsi="Courier New" w:cs="Courier New"/>
+          <w:sz w:val="18"/>
+          <w:szCs w:val="20"/>
+          <w:lang w:val="pl-PL"/>
+        </w:rPr>
+        <w:t xml:space="preserve">    "ok": true,</w:t>
+      </w:r>
+    </w:p>
+    <w:p>
+      <w:pPr>
+        <w:rPr>
+          <w:rFonts w:ascii="Courier New" w:hAnsi="Courier New" w:cs="Courier New"/>
+          <w:sz w:val="18"/>
+          <w:szCs w:val="20"/>
+          <w:lang w:val="pl-PL"/>
+        </w:rPr>
+      </w:pPr>
+      <w:r>
+        <w:rPr>
+          <w:rFonts w:ascii="Courier New" w:hAnsi="Courier New" w:cs="Courier New"/>
+          <w:sz w:val="18"/>
+          <w:szCs w:val="20"/>
+          <w:lang w:val="pl-PL"/>
+        </w:rPr>
+        <w:t xml:space="preserve">    "data": {</w:t>
+      </w:r>
+    </w:p>
+    <w:p>
+      <w:pPr>
+        <w:rPr>
+          <w:rFonts w:ascii="Courier New" w:hAnsi="Courier New" w:cs="Courier New"/>
+          <w:sz w:val="18"/>
+          <w:szCs w:val="20"/>
+          <w:lang w:val="pl-PL"/>
+        </w:rPr>
+      </w:pPr>
+      <w:r>
+        <w:rPr>
+          <w:rFonts w:ascii="Courier New" w:hAnsi="Courier New" w:cs="Courier New"/>
+          <w:sz w:val="18"/>
+          <w:szCs w:val="20"/>
+          <w:lang w:val="pl-PL"/>
+        </w:rPr>
+        <w:t xml:space="preserve">        "id": 3,</w:t>
+      </w:r>
+    </w:p>
+    <w:p>
+      <w:pPr>
+        <w:rPr>
+          <w:rFonts w:ascii="Courier New" w:hAnsi="Courier New" w:cs="Courier New"/>
+          <w:sz w:val="18"/>
+          <w:szCs w:val="20"/>
+          <w:lang w:val="pl-PL"/>
+        </w:rPr>
+      </w:pPr>
+      <w:r>
+        <w:rPr>
+          <w:rFonts w:ascii="Courier New" w:hAnsi="Courier New" w:cs="Courier New"/>
+          <w:sz w:val="18"/>
+          <w:szCs w:val="20"/>
+          <w:lang w:val="pl-PL"/>
+        </w:rPr>
+        <w:t xml:space="preserve">        "username": "</w:t>
+      </w:r>
+      <w:r>
+        <w:rPr>
+          <w:rFonts w:ascii="Courier New" w:hAnsi="Courier New" w:cs="Courier New"/>
+          <w:sz w:val="18"/>
+          <w:szCs w:val="20"/>
+          <w:lang w:val="pl-PL"/>
+        </w:rPr>
+        <w:t>JanekKowalski</w:t>
+      </w:r>
+      <w:r>
+        <w:rPr>
+          <w:rFonts w:ascii="Courier New" w:hAnsi="Courier New" w:cs="Courier New"/>
+          <w:sz w:val="18"/>
+          <w:szCs w:val="20"/>
+          <w:lang w:val="pl-PL"/>
+        </w:rPr>
+        <w:t>",</w:t>
+      </w:r>
+    </w:p>
+    <w:p>
+      <w:pPr>
+        <w:rPr>
+          <w:rFonts w:ascii="Courier New" w:hAnsi="Courier New" w:cs="Courier New"/>
+          <w:sz w:val="18"/>
+          <w:szCs w:val="20"/>
+          <w:lang w:val="pl-PL"/>
+        </w:rPr>
+      </w:pPr>
+      <w:r>
+        <w:rPr>
+          <w:rFonts w:ascii="Courier New" w:hAnsi="Courier New" w:cs="Courier New"/>
+          <w:sz w:val="18"/>
+          <w:szCs w:val="20"/>
+          <w:lang w:val="pl-PL"/>
+        </w:rPr>
+        <w:t xml:space="preserve">        "date_of_birth": {</w:t>
+      </w:r>
+    </w:p>
+    <w:p>
+      <w:pPr>
+        <w:rPr>
+          <w:rFonts w:ascii="Courier New" w:hAnsi="Courier New" w:cs="Courier New"/>
+          <w:sz w:val="18"/>
+          <w:szCs w:val="20"/>
+          <w:lang w:val="pl-PL"/>
+        </w:rPr>
+      </w:pPr>
+      <w:r>
+        <w:rPr>
+          <w:rFonts w:ascii="Courier New" w:hAnsi="Courier New" w:cs="Courier New"/>
+          <w:sz w:val="18"/>
+          <w:szCs w:val="20"/>
+          <w:lang w:val="pl-PL"/>
+        </w:rPr>
+        <w:t xml:space="preserve">            "day": 1,</w:t>
+      </w:r>
+    </w:p>
+    <w:p>
+      <w:pPr>
+        <w:rPr>
+          <w:rFonts w:ascii="Courier New" w:hAnsi="Courier New" w:cs="Courier New"/>
+          <w:sz w:val="18"/>
+          <w:szCs w:val="20"/>
+          <w:lang w:val="pl-PL"/>
+        </w:rPr>
+      </w:pPr>
+      <w:r>
+        <w:rPr>
+          <w:rFonts w:ascii="Courier New" w:hAnsi="Courier New" w:cs="Courier New"/>
+          <w:sz w:val="18"/>
+          <w:szCs w:val="20"/>
+          <w:lang w:val="pl-PL"/>
+        </w:rPr>
+        <w:t xml:space="preserve">            "month": 3,</w:t>
+      </w:r>
+    </w:p>
+    <w:p>
+      <w:pPr>
+        <w:rPr>
+          <w:rFonts w:ascii="Courier New" w:hAnsi="Courier New" w:cs="Courier New"/>
+          <w:sz w:val="18"/>
+          <w:szCs w:val="20"/>
+          <w:lang w:val="pl-PL"/>
+        </w:rPr>
+      </w:pPr>
+      <w:r>
+        <w:rPr>
+          <w:rFonts w:ascii="Courier New" w:hAnsi="Courier New" w:cs="Courier New"/>
+          <w:sz w:val="18"/>
+          <w:szCs w:val="20"/>
+          <w:lang w:val="pl-PL"/>
+        </w:rPr>
+        <w:t xml:space="preserve">            "year": 1989</w:t>
+      </w:r>
+    </w:p>
+    <w:p>
+      <w:pPr>
+        <w:rPr>
+          <w:rFonts w:ascii="Courier New" w:hAnsi="Courier New" w:cs="Courier New"/>
+          <w:sz w:val="18"/>
+          <w:szCs w:val="20"/>
+          <w:lang w:val="pl-PL"/>
+        </w:rPr>
+      </w:pPr>
+      <w:r>
+        <w:rPr>
+          <w:rFonts w:ascii="Courier New" w:hAnsi="Courier New" w:cs="Courier New"/>
+          <w:sz w:val="18"/>
+          <w:szCs w:val="20"/>
+          <w:lang w:val="pl-PL"/>
+        </w:rPr>
+        <w:t xml:space="preserve">        },</w:t>
+      </w:r>
+    </w:p>
+    <w:p>
+      <w:pPr>
+        <w:rPr>
+          <w:rFonts w:ascii="Courier New" w:hAnsi="Courier New" w:cs="Courier New"/>
+          <w:sz w:val="18"/>
+          <w:szCs w:val="20"/>
+          <w:lang w:val="pl-PL"/>
+        </w:rPr>
+      </w:pPr>
+      <w:r>
+        <w:rPr>
+          <w:rFonts w:ascii="Courier New" w:hAnsi="Courier New" w:cs="Courier New"/>
+          <w:sz w:val="18"/>
+          <w:szCs w:val="20"/>
+          <w:lang w:val="pl-PL"/>
+        </w:rPr>
+        <w:t xml:space="preserve">        "about": "</w:t>
+      </w:r>
+      <w:r>
+        <w:rPr>
+          <w:rFonts w:ascii="Courier New" w:hAnsi="Courier New" w:cs="Courier New"/>
+          <w:sz w:val="18"/>
+          <w:szCs w:val="20"/>
+          <w:lang w:val="pl-PL"/>
+        </w:rPr>
+        <w:t>Jestem z Krakowa. Lubię jeździć na rowerze.</w:t>
+      </w:r>
+      <w:r>
+        <w:rPr>
+          <w:rFonts w:ascii="Courier New" w:hAnsi="Courier New" w:cs="Courier New"/>
+          <w:sz w:val="18"/>
+          <w:szCs w:val="20"/>
+          <w:lang w:val="pl-PL"/>
+        </w:rPr>
+        <w:t>",</w:t>
+      </w:r>
+    </w:p>
+    <w:p>
+      <w:pPr>
+        <w:rPr>
+          <w:rFonts w:ascii="Courier New" w:hAnsi="Courier New" w:cs="Courier New"/>
+          <w:sz w:val="18"/>
+          <w:szCs w:val="20"/>
+          <w:lang w:val="pl-PL"/>
+        </w:rPr>
+      </w:pPr>
+      <w:r>
+        <w:rPr>
+          <w:rFonts w:ascii="Courier New" w:hAnsi="Courier New" w:cs="Courier New"/>
+          <w:sz w:val="18"/>
+          <w:szCs w:val="20"/>
+          <w:lang w:val="pl-PL"/>
+        </w:rPr>
+        <w:t xml:space="preserve">        "albums": [</w:t>
+      </w:r>
+      <w:r>
+        <w:rPr>
+          <w:rFonts w:ascii="Courier New" w:hAnsi="Courier New" w:cs="Courier New"/>
+          <w:sz w:val="18"/>
+          <w:szCs w:val="20"/>
+          <w:lang w:val="pl-PL"/>
+        </w:rPr>
+        <w:t xml:space="preserve"> </w:t>
+      </w:r>
+    </w:p>
+    <w:p>
+      <w:pPr>
+        <w:ind w:firstLine="708"/>
+        <w:rPr>
+          <w:rFonts w:ascii="Courier New" w:hAnsi="Courier New" w:cs="Courier New"/>
+          <w:sz w:val="18"/>
+          <w:szCs w:val="20"/>
+          <w:lang w:val="pl-PL"/>
+        </w:rPr>
+      </w:pPr>
+      <w:r>
+        <w:rPr>
+          <w:rFonts w:ascii="Courier New" w:hAnsi="Courier New" w:cs="Courier New"/>
+          <w:sz w:val="18"/>
+          <w:szCs w:val="20"/>
+          <w:lang w:val="pl-PL"/>
+        </w:rPr>
+        <w:t xml:space="preserve">      </w:t>
+      </w:r>
+      <w:r>
+        <w:rPr>
+          <w:rFonts w:ascii="Courier New" w:hAnsi="Courier New" w:cs="Courier New"/>
+          <w:sz w:val="18"/>
+          <w:szCs w:val="20"/>
+          <w:lang w:val="pl-PL"/>
+        </w:rPr>
+        <w:t>"</w:t>
+      </w:r>
+      <w:r>
+        <w:rPr>
+          <w:rFonts w:ascii="Courier New" w:hAnsi="Courier New" w:cs="Courier New"/>
+          <w:sz w:val="18"/>
+          <w:szCs w:val="20"/>
+          <w:lang w:val="pl-PL"/>
+        </w:rPr>
+        <w:t>http://localhost:3518/api/albums/5</w:t>
+      </w:r>
+      <w:r>
+        <w:rPr>
+          <w:rFonts w:ascii="Courier New" w:hAnsi="Courier New" w:cs="Courier New"/>
+          <w:sz w:val="18"/>
+          <w:szCs w:val="20"/>
+          <w:lang w:val="pl-PL"/>
+        </w:rPr>
+        <w:t>"</w:t>
+      </w:r>
+      <w:r>
+        <w:rPr>
+          <w:rFonts w:ascii="Courier New" w:hAnsi="Courier New" w:cs="Courier New"/>
+          <w:sz w:val="18"/>
+          <w:szCs w:val="20"/>
+          <w:lang w:val="pl-PL"/>
+        </w:rPr>
+        <w:t>,</w:t>
+      </w:r>
+    </w:p>
+    <w:p>
+      <w:pPr>
+        <w:ind w:firstLine="708"/>
+        <w:rPr>
+          <w:rFonts w:ascii="Courier New" w:hAnsi="Courier New" w:cs="Courier New"/>
+          <w:sz w:val="18"/>
+          <w:szCs w:val="20"/>
+          <w:lang w:val="pl-PL"/>
+        </w:rPr>
+      </w:pPr>
+      <w:r>
+        <w:rPr>
+          <w:rFonts w:ascii="Courier New" w:hAnsi="Courier New" w:cs="Courier New"/>
+          <w:sz w:val="18"/>
+          <w:szCs w:val="20"/>
+          <w:lang w:val="pl-PL"/>
+        </w:rPr>
+        <w:t xml:space="preserve">      </w:t>
+      </w:r>
+      <w:r>
+        <w:rPr>
+          <w:rFonts w:ascii="Courier New" w:hAnsi="Courier New" w:cs="Courier New"/>
+          <w:sz w:val="18"/>
+          <w:szCs w:val="20"/>
+          <w:lang w:val="pl-PL"/>
+        </w:rPr>
+        <w:t>"</w:t>
+      </w:r>
+      <w:r>
+        <w:rPr>
+          <w:rFonts w:ascii="Courier New" w:hAnsi="Courier New" w:cs="Courier New"/>
+          <w:sz w:val="18"/>
+          <w:szCs w:val="20"/>
+          <w:lang w:val="pl-PL"/>
+        </w:rPr>
+        <w:t>http://localhost:3518/api/albums/18</w:t>
+      </w:r>
+      <w:r>
+        <w:rPr>
+          <w:rFonts w:ascii="Courier New" w:hAnsi="Courier New" w:cs="Courier New"/>
+          <w:sz w:val="18"/>
+          <w:szCs w:val="20"/>
+          <w:lang w:val="pl-PL"/>
+        </w:rPr>
+        <w:t>"</w:t>
+      </w:r>
+      <w:r>
+        <w:rPr>
+          <w:rFonts w:ascii="Courier New" w:hAnsi="Courier New" w:cs="Courier New"/>
+          <w:sz w:val="18"/>
+          <w:szCs w:val="20"/>
+          <w:lang w:val="pl-PL"/>
+        </w:rPr>
+        <w:br/>
+        <w:t xml:space="preserve">        </w:t>
+      </w:r>
+      <w:r>
+        <w:rPr>
+          <w:rFonts w:ascii="Courier New" w:hAnsi="Courier New" w:cs="Courier New"/>
+          <w:sz w:val="18"/>
+          <w:szCs w:val="20"/>
+          <w:lang w:val="pl-PL"/>
+        </w:rPr>
+        <w:t>]</w:t>
+      </w:r>
+    </w:p>
+    <w:p>
+      <w:pPr>
+        <w:rPr>
+          <w:rFonts w:ascii="Courier New" w:hAnsi="Courier New" w:cs="Courier New"/>
+          <w:sz w:val="18"/>
+          <w:szCs w:val="20"/>
+          <w:lang w:val="pl-PL"/>
+        </w:rPr>
+      </w:pPr>
+      <w:r>
+        <w:rPr>
+          <w:rFonts w:ascii="Courier New" w:hAnsi="Courier New" w:cs="Courier New"/>
+          <w:sz w:val="18"/>
+          <w:szCs w:val="20"/>
+          <w:lang w:val="pl-PL"/>
+        </w:rPr>
+        <w:t xml:space="preserve">    }</w:t>
+      </w:r>
+    </w:p>
+    <w:p>
+      <w:pPr>
+        <w:rPr>
+          <w:rFonts w:ascii="Courier New" w:hAnsi="Courier New" w:cs="Courier New"/>
+          <w:sz w:val="18"/>
+          <w:szCs w:val="20"/>
+          <w:lang w:val="pl-PL"/>
+        </w:rPr>
+      </w:pPr>
+      <w:r>
+        <w:rPr>
+          <w:rFonts w:ascii="Courier New" w:hAnsi="Courier New" w:cs="Courier New"/>
+          <w:sz w:val="18"/>
+          <w:szCs w:val="20"/>
+          <w:lang w:val="pl-PL"/>
+        </w:rPr>
+        <w:t>}</w:t>
+      </w:r>
+    </w:p>
+    <w:p>
+      <w:pPr>
+        <w:rPr>
+          <w:rFonts w:ascii="Courier New" w:hAnsi="Courier New" w:cs="Courier New"/>
+          <w:sz w:val="20"/>
+          <w:szCs w:val="20"/>
+          <w:lang w:val="pl-PL"/>
+        </w:rPr>
+      </w:pPr>
+    </w:p>
+    <w:p>
+      <w:pPr>
+        <w:pStyle w:val="Akapitzlist"/>
+        <w:numPr>
+          <w:ilvl w:val="0"/>
+          <w:numId w:val="9"/>
+        </w:numPr>
+        <w:rPr>
+          <w:rFonts w:ascii="Courier New" w:hAnsi="Courier New" w:cs="Courier New"/>
+          <w:sz w:val="20"/>
+          <w:szCs w:val="20"/>
+          <w:lang w:val="pl-PL"/>
+        </w:rPr>
+      </w:pPr>
+      <w:r>
+        <w:rPr>
+          <w:lang w:val="pl-PL"/>
+        </w:rPr>
+        <w:t>zwracanie informacji o albumie</w:t>
+      </w:r>
+    </w:p>
+    <w:p>
+      <w:pPr>
+        <w:rPr>
+          <w:rFonts w:ascii="Courier New" w:hAnsi="Courier New" w:cs="Courier New"/>
+          <w:sz w:val="20"/>
+          <w:szCs w:val="20"/>
+          <w:lang w:val="pl-PL"/>
+        </w:rPr>
+      </w:pPr>
+    </w:p>
+    <w:p>
+      <w:pPr>
+        <w:rPr>
+          <w:rFonts w:ascii="Courier New" w:hAnsi="Courier New" w:cs="Courier New"/>
+          <w:b/>
+          <w:sz w:val="22"/>
+          <w:lang w:val="pl-PL"/>
+        </w:rPr>
+      </w:pPr>
+      <w:r>
+        <w:rPr>
+          <w:rFonts w:ascii="Courier New" w:hAnsi="Courier New" w:cs="Courier New"/>
+          <w:b/>
+          <w:sz w:val="20"/>
+          <w:lang w:val="pl-PL"/>
+        </w:rPr>
+        <w:t>GET /api/albums/5</w:t>
+      </w:r>
+      <w:r>
+        <w:rPr>
+          <w:rFonts w:ascii="Courier New" w:hAnsi="Courier New" w:cs="Courier New"/>
+          <w:b/>
+          <w:sz w:val="22"/>
+          <w:lang w:val="pl-PL"/>
+        </w:rPr>
+        <w:br/>
+      </w:r>
+    </w:p>
+    <w:p>
+      <w:pPr>
+        <w:rPr>
+          <w:rFonts w:ascii="Courier New" w:hAnsi="Courier New" w:cs="Courier New"/>
+          <w:sz w:val="18"/>
+          <w:szCs w:val="20"/>
+          <w:lang w:val="pl-PL"/>
+        </w:rPr>
+      </w:pPr>
+      <w:r>
+        <w:rPr>
+          <w:rFonts w:ascii="Courier New" w:hAnsi="Courier New" w:cs="Courier New"/>
+          <w:sz w:val="18"/>
+          <w:szCs w:val="20"/>
+          <w:lang w:val="pl-PL"/>
+        </w:rPr>
+        <w:t>{</w:t>
+      </w:r>
+    </w:p>
+    <w:p>
+      <w:pPr>
+        <w:rPr>
+          <w:rFonts w:ascii="Courier New" w:hAnsi="Courier New" w:cs="Courier New"/>
+          <w:sz w:val="18"/>
+          <w:szCs w:val="20"/>
+          <w:lang w:val="pl-PL"/>
+        </w:rPr>
+      </w:pPr>
+      <w:r>
+        <w:rPr>
+          <w:rFonts w:ascii="Courier New" w:hAnsi="Courier New" w:cs="Courier New"/>
+          <w:sz w:val="18"/>
+          <w:szCs w:val="20"/>
+          <w:lang w:val="pl-PL"/>
+        </w:rPr>
+        <w:t xml:space="preserve">    "ok": true,</w:t>
+      </w:r>
+    </w:p>
+    <w:p>
+      <w:pPr>
+        <w:rPr>
+          <w:rFonts w:ascii="Courier New" w:hAnsi="Courier New" w:cs="Courier New"/>
+          <w:sz w:val="18"/>
+          <w:szCs w:val="20"/>
+          <w:lang w:val="pl-PL"/>
+        </w:rPr>
+      </w:pPr>
+      <w:r>
+        <w:rPr>
+          <w:rFonts w:ascii="Courier New" w:hAnsi="Courier New" w:cs="Courier New"/>
+          <w:sz w:val="18"/>
+          <w:szCs w:val="20"/>
+          <w:lang w:val="pl-PL"/>
+        </w:rPr>
+        <w:t xml:space="preserve">    "data": {</w:t>
+      </w:r>
+    </w:p>
+    <w:p>
+      <w:pPr>
+        <w:rPr>
+          <w:rFonts w:ascii="Courier New" w:hAnsi="Courier New" w:cs="Courier New"/>
+          <w:sz w:val="18"/>
+          <w:szCs w:val="20"/>
+          <w:lang w:val="pl-PL"/>
+        </w:rPr>
+      </w:pPr>
+      <w:r>
+        <w:rPr>
+          <w:rFonts w:ascii="Courier New" w:hAnsi="Courier New" w:cs="Courier New"/>
+          <w:sz w:val="18"/>
+          <w:szCs w:val="20"/>
+          <w:lang w:val="pl-PL"/>
+        </w:rPr>
+        <w:t xml:space="preserve">        "id": 5,</w:t>
+      </w:r>
+    </w:p>
+    <w:p>
+      <w:pPr>
+        <w:rPr>
+          <w:rFonts w:ascii="Courier New" w:hAnsi="Courier New" w:cs="Courier New"/>
+          <w:sz w:val="18"/>
+          <w:szCs w:val="20"/>
+          <w:lang w:val="pl-PL"/>
+        </w:rPr>
+      </w:pPr>
+      <w:r>
+        <w:rPr>
+          <w:rFonts w:ascii="Courier New" w:hAnsi="Courier New" w:cs="Courier New"/>
+          <w:sz w:val="18"/>
+          <w:szCs w:val="20"/>
+          <w:lang w:val="pl-PL"/>
+        </w:rPr>
+        <w:t xml:space="preserve">        "name": "Moja twarz",</w:t>
+      </w:r>
+    </w:p>
+    <w:p>
+      <w:pPr>
+        <w:rPr>
+          <w:rFonts w:ascii="Courier New" w:hAnsi="Courier New" w:cs="Courier New"/>
+          <w:sz w:val="18"/>
+          <w:szCs w:val="20"/>
+          <w:lang w:val="pl-PL"/>
+        </w:rPr>
+      </w:pPr>
+      <w:r>
+        <w:rPr>
+          <w:rFonts w:ascii="Courier New" w:hAnsi="Courier New" w:cs="Courier New"/>
+          <w:sz w:val="18"/>
+          <w:szCs w:val="20"/>
+          <w:lang w:val="pl-PL"/>
+        </w:rPr>
+        <w:t xml:space="preserve">        "description": "Jak zmieniałem się w czasie",</w:t>
+      </w:r>
+    </w:p>
+    <w:p>
+      <w:pPr>
+        <w:rPr>
+          <w:rFonts w:ascii="Courier New" w:hAnsi="Courier New" w:cs="Courier New"/>
+          <w:sz w:val="18"/>
+          <w:szCs w:val="20"/>
+          <w:lang w:val="pl-PL"/>
+        </w:rPr>
+      </w:pPr>
+      <w:r>
+        <w:rPr>
+          <w:rFonts w:ascii="Courier New" w:hAnsi="Courier New" w:cs="Courier New"/>
+          <w:sz w:val="18"/>
+          <w:szCs w:val="20"/>
+          <w:lang w:val="pl-PL"/>
+        </w:rPr>
+        <w:t xml:space="preserve">        "category": "People",</w:t>
+      </w:r>
+    </w:p>
+    <w:p>
+      <w:pPr>
+        <w:rPr>
+          <w:rFonts w:ascii="Courier New" w:hAnsi="Courier New" w:cs="Courier New"/>
+          <w:sz w:val="18"/>
+          <w:szCs w:val="20"/>
+          <w:lang w:val="pl-PL"/>
+        </w:rPr>
+      </w:pPr>
+      <w:r>
+        <w:rPr>
+          <w:rFonts w:ascii="Courier New" w:hAnsi="Courier New" w:cs="Courier New"/>
+          <w:sz w:val="18"/>
+          <w:szCs w:val="20"/>
+          <w:lang w:val="pl-PL"/>
+        </w:rPr>
+        <w:t xml:space="preserve">        "owner": "JanekKowalski",</w:t>
+      </w:r>
+    </w:p>
+    <w:p>
+      <w:pPr>
+        <w:rPr>
+          <w:rFonts w:ascii="Courier New" w:hAnsi="Courier New" w:cs="Courier New"/>
+          <w:sz w:val="18"/>
+          <w:szCs w:val="20"/>
+          <w:lang w:val="pl-PL"/>
+        </w:rPr>
+      </w:pPr>
+      <w:r>
+        <w:rPr>
+          <w:rFonts w:ascii="Courier New" w:hAnsi="Courier New" w:cs="Courier New"/>
+          <w:sz w:val="18"/>
+          <w:szCs w:val="20"/>
+          <w:lang w:val="pl-PL"/>
+        </w:rPr>
+        <w:t xml:space="preserve">        "is_public": true,</w:t>
+      </w:r>
+    </w:p>
+    <w:p>
+      <w:pPr>
+        <w:rPr>
+          <w:rFonts w:ascii="Courier New" w:hAnsi="Courier New" w:cs="Courier New"/>
+          <w:sz w:val="18"/>
+          <w:szCs w:val="20"/>
+          <w:lang w:val="pl-PL"/>
+        </w:rPr>
+      </w:pPr>
+      <w:r>
+        <w:rPr>
+          <w:rFonts w:ascii="Courier New" w:hAnsi="Courier New" w:cs="Courier New"/>
+          <w:sz w:val="18"/>
+          <w:szCs w:val="20"/>
+          <w:lang w:val="pl-PL"/>
+        </w:rPr>
+        <w:t xml:space="preserve">        "rating": 10,</w:t>
+      </w:r>
+    </w:p>
+    <w:p>
+      <w:pPr>
+        <w:rPr>
+          <w:rFonts w:ascii="Courier New" w:hAnsi="Courier New" w:cs="Courier New"/>
+          <w:sz w:val="18"/>
+          <w:szCs w:val="20"/>
+          <w:lang w:val="pl-PL"/>
+        </w:rPr>
+      </w:pPr>
+      <w:r>
+        <w:rPr>
+          <w:rFonts w:ascii="Courier New" w:hAnsi="Courier New" w:cs="Courier New"/>
+          <w:sz w:val="18"/>
+          <w:szCs w:val="20"/>
+          <w:lang w:val="pl-PL"/>
+        </w:rPr>
+        <w:t xml:space="preserve">        "views": 1234,</w:t>
+      </w:r>
+    </w:p>
+    <w:p>
+      <w:pPr>
+        <w:rPr>
+          <w:rFonts w:ascii="Courier New" w:hAnsi="Courier New" w:cs="Courier New"/>
+          <w:sz w:val="18"/>
+          <w:szCs w:val="20"/>
+          <w:lang w:val="pl-PL"/>
+        </w:rPr>
+      </w:pPr>
+      <w:r>
+        <w:rPr>
+          <w:rFonts w:ascii="Courier New" w:hAnsi="Courier New" w:cs="Courier New"/>
+          <w:sz w:val="18"/>
+          <w:szCs w:val="20"/>
+          <w:lang w:val="pl-PL"/>
+        </w:rPr>
+        <w:t xml:space="preserve">        "photos": [</w:t>
+      </w:r>
+    </w:p>
+    <w:p>
+      <w:pPr>
+        <w:rPr>
+          <w:rFonts w:ascii="Courier New" w:hAnsi="Courier New" w:cs="Courier New"/>
+          <w:sz w:val="18"/>
+          <w:szCs w:val="20"/>
+          <w:lang w:val="pl-PL"/>
+        </w:rPr>
+      </w:pPr>
+      <w:r>
+        <w:rPr>
+          <w:rFonts w:ascii="Courier New" w:hAnsi="Courier New" w:cs="Courier New"/>
+          <w:sz w:val="18"/>
+          <w:szCs w:val="20"/>
+          <w:lang w:val="pl-PL"/>
+        </w:rPr>
+        <w:t xml:space="preserve">            "http://localhost:3518/api/photos/1",</w:t>
+      </w:r>
+    </w:p>
+    <w:p>
+      <w:pPr>
+        <w:rPr>
+          <w:rFonts w:ascii="Courier New" w:hAnsi="Courier New" w:cs="Courier New"/>
+          <w:sz w:val="18"/>
+          <w:szCs w:val="20"/>
+          <w:lang w:val="pl-PL"/>
+        </w:rPr>
+      </w:pPr>
+      <w:r>
+        <w:rPr>
+          <w:rFonts w:ascii="Courier New" w:hAnsi="Courier New" w:cs="Courier New"/>
+          <w:sz w:val="18"/>
+          <w:szCs w:val="20"/>
+          <w:lang w:val="pl-PL"/>
+        </w:rPr>
+        <w:t xml:space="preserve">            "http://localhost:3518/api/photos/2",</w:t>
+      </w:r>
+    </w:p>
+    <w:p>
+      <w:pPr>
+        <w:rPr>
+          <w:rFonts w:ascii="Courier New" w:hAnsi="Courier New" w:cs="Courier New"/>
+          <w:sz w:val="18"/>
+          <w:szCs w:val="20"/>
+          <w:lang w:val="pl-PL"/>
+        </w:rPr>
+      </w:pPr>
+      <w:r>
+        <w:rPr>
+          <w:rFonts w:ascii="Courier New" w:hAnsi="Courier New" w:cs="Courier New"/>
+          <w:sz w:val="18"/>
+          <w:szCs w:val="20"/>
+          <w:lang w:val="pl-PL"/>
+        </w:rPr>
+        <w:t xml:space="preserve">            "http://localhost:3518/api/photos/3",</w:t>
+      </w:r>
+    </w:p>
+    <w:p>
+      <w:pPr>
+        <w:rPr>
+          <w:rFonts w:ascii="Courier New" w:hAnsi="Courier New" w:cs="Courier New"/>
+          <w:sz w:val="18"/>
+          <w:szCs w:val="20"/>
+          <w:lang w:val="pl-PL"/>
+        </w:rPr>
+      </w:pPr>
+      <w:r>
+        <w:rPr>
+          <w:rFonts w:ascii="Courier New" w:hAnsi="Courier New" w:cs="Courier New"/>
+          <w:sz w:val="18"/>
+          <w:szCs w:val="20"/>
+          <w:lang w:val="pl-PL"/>
+        </w:rPr>
+        <w:t xml:space="preserve">            "http://localhost:3518/api/photos/4",</w:t>
+      </w:r>
+    </w:p>
+    <w:p>
+      <w:pPr>
+        <w:rPr>
+          <w:rFonts w:ascii="Courier New" w:hAnsi="Courier New" w:cs="Courier New"/>
+          <w:sz w:val="18"/>
+          <w:szCs w:val="20"/>
+          <w:lang w:val="pl-PL"/>
+        </w:rPr>
+      </w:pPr>
+      <w:r>
+        <w:rPr>
+          <w:rFonts w:ascii="Courier New" w:hAnsi="Courier New" w:cs="Courier New"/>
+          <w:sz w:val="18"/>
+          <w:szCs w:val="20"/>
+          <w:lang w:val="pl-PL"/>
+        </w:rPr>
+        <w:t xml:space="preserve">            "http://localhost:3518/api/photos/5",</w:t>
+      </w:r>
+    </w:p>
+    <w:p>
+      <w:pPr>
+        <w:rPr>
+          <w:rFonts w:ascii="Courier New" w:hAnsi="Courier New" w:cs="Courier New"/>
+          <w:sz w:val="18"/>
+          <w:szCs w:val="20"/>
+          <w:lang w:val="pl-PL"/>
+        </w:rPr>
+      </w:pPr>
+      <w:r>
+        <w:rPr>
+          <w:rFonts w:ascii="Courier New" w:hAnsi="Courier New" w:cs="Courier New"/>
+          <w:sz w:val="18"/>
+          <w:szCs w:val="20"/>
+          <w:lang w:val="pl-PL"/>
+        </w:rPr>
+        <w:t xml:space="preserve">            "http://localhost:3518/api/photos/6",</w:t>
+      </w:r>
+    </w:p>
+    <w:p>
+      <w:pPr>
+        <w:rPr>
+          <w:rFonts w:ascii="Courier New" w:hAnsi="Courier New" w:cs="Courier New"/>
+          <w:sz w:val="18"/>
+          <w:szCs w:val="20"/>
+          <w:lang w:val="pl-PL"/>
+        </w:rPr>
+      </w:pPr>
+      <w:r>
+        <w:rPr>
+          <w:rFonts w:ascii="Courier New" w:hAnsi="Courier New" w:cs="Courier New"/>
+          <w:sz w:val="18"/>
+          <w:szCs w:val="20"/>
+          <w:lang w:val="pl-PL"/>
+        </w:rPr>
+        <w:t xml:space="preserve">            "http://localhost:3518/api/photos/7"</w:t>
+      </w:r>
+    </w:p>
+    <w:p>
+      <w:pPr>
+        <w:rPr>
+          <w:rFonts w:ascii="Courier New" w:hAnsi="Courier New" w:cs="Courier New"/>
+          <w:sz w:val="18"/>
+          <w:szCs w:val="20"/>
+          <w:lang w:val="pl-PL"/>
+        </w:rPr>
+      </w:pPr>
+      <w:r>
+        <w:rPr>
+          <w:rFonts w:ascii="Courier New" w:hAnsi="Courier New" w:cs="Courier New"/>
+          <w:sz w:val="18"/>
+          <w:szCs w:val="20"/>
+          <w:lang w:val="pl-PL"/>
+        </w:rPr>
+        <w:t xml:space="preserve">        ],</w:t>
+      </w:r>
+    </w:p>
+    <w:p>
+      <w:pPr>
+        <w:rPr>
+          <w:rFonts w:ascii="Courier New" w:hAnsi="Courier New" w:cs="Courier New"/>
+          <w:sz w:val="18"/>
+          <w:szCs w:val="20"/>
+          <w:lang w:val="pl-PL"/>
+        </w:rPr>
+      </w:pPr>
+      <w:r>
+        <w:rPr>
+          <w:rFonts w:ascii="Courier New" w:hAnsi="Courier New" w:cs="Courier New"/>
+          <w:sz w:val="18"/>
+          <w:szCs w:val="20"/>
+          <w:lang w:val="pl-PL"/>
+        </w:rPr>
+        <w:t xml:space="preserve">        "comments": []</w:t>
+      </w:r>
+    </w:p>
+    <w:p>
+      <w:pPr>
+        <w:rPr>
+          <w:rFonts w:ascii="Courier New" w:hAnsi="Courier New" w:cs="Courier New"/>
+          <w:sz w:val="18"/>
+          <w:szCs w:val="20"/>
+          <w:lang w:val="pl-PL"/>
+        </w:rPr>
+      </w:pPr>
+      <w:r>
+        <w:rPr>
+          <w:rFonts w:ascii="Courier New" w:hAnsi="Courier New" w:cs="Courier New"/>
+          <w:sz w:val="18"/>
+          <w:szCs w:val="20"/>
+          <w:lang w:val="pl-PL"/>
+        </w:rPr>
+        <w:t xml:space="preserve">    }</w:t>
+      </w:r>
+    </w:p>
+    <w:p>
+      <w:pPr>
+        <w:rPr>
+          <w:rFonts w:ascii="Courier New" w:hAnsi="Courier New" w:cs="Courier New"/>
+          <w:sz w:val="18"/>
+          <w:szCs w:val="20"/>
+          <w:lang w:val="pl-PL"/>
+        </w:rPr>
+      </w:pPr>
+      <w:r>
+        <w:rPr>
+          <w:rFonts w:ascii="Courier New" w:hAnsi="Courier New" w:cs="Courier New"/>
+          <w:sz w:val="18"/>
+          <w:szCs w:val="20"/>
+          <w:lang w:val="pl-PL"/>
+        </w:rPr>
+        <w:t>}</w:t>
+      </w:r>
+    </w:p>
+    <w:p>
+      <w:pPr>
+        <w:rPr>
+          <w:rFonts w:ascii="Courier New" w:hAnsi="Courier New" w:cs="Courier New"/>
+          <w:sz w:val="20"/>
+          <w:szCs w:val="20"/>
+          <w:lang w:val="pl-PL"/>
+        </w:rPr>
+      </w:pPr>
+    </w:p>
+    <w:p>
+      <w:pPr>
+        <w:pStyle w:val="Akapitzlist"/>
+        <w:numPr>
+          <w:ilvl w:val="0"/>
+          <w:numId w:val="9"/>
+        </w:numPr>
+        <w:rPr>
+          <w:rFonts w:ascii="Courier New" w:hAnsi="Courier New" w:cs="Courier New"/>
+          <w:sz w:val="20"/>
+          <w:szCs w:val="20"/>
+          <w:lang w:val="pl-PL"/>
+        </w:rPr>
+      </w:pPr>
+      <w:r>
+        <w:rPr>
+          <w:lang w:val="pl-PL"/>
+        </w:rPr>
+        <w:t>zwracanie informacji o zdjęciu</w:t>
+      </w:r>
+    </w:p>
+    <w:p>
+      <w:pPr>
+        <w:rPr>
+          <w:rFonts w:ascii="Courier New" w:hAnsi="Courier New" w:cs="Courier New"/>
+          <w:sz w:val="20"/>
+          <w:szCs w:val="20"/>
+          <w:lang w:val="pl-PL"/>
+        </w:rPr>
+      </w:pPr>
+    </w:p>
+    <w:p>
+      <w:pPr>
+        <w:rPr>
+          <w:rFonts w:ascii="Courier New" w:hAnsi="Courier New" w:cs="Courier New"/>
+          <w:sz w:val="20"/>
+          <w:szCs w:val="20"/>
+          <w:lang w:val="pl-PL"/>
+        </w:rPr>
+      </w:pPr>
+    </w:p>
+    <w:p>
+      <w:pPr>
+        <w:rPr>
+          <w:rFonts w:ascii="Courier New" w:hAnsi="Courier New" w:cs="Courier New"/>
+          <w:b/>
+          <w:sz w:val="22"/>
+          <w:lang w:val="pl-PL"/>
+        </w:rPr>
+      </w:pPr>
+      <w:r>
+        <w:rPr>
+          <w:rFonts w:ascii="Courier New" w:hAnsi="Courier New" w:cs="Courier New"/>
+          <w:b/>
+          <w:sz w:val="20"/>
+          <w:lang w:val="pl-PL"/>
+        </w:rPr>
+        <w:t>GET /api/</w:t>
+      </w:r>
+      <w:r>
+        <w:rPr>
+          <w:rFonts w:ascii="Courier New" w:hAnsi="Courier New" w:cs="Courier New"/>
+          <w:b/>
+          <w:sz w:val="20"/>
+          <w:lang w:val="pl-PL"/>
+        </w:rPr>
+        <w:t>photos</w:t>
+      </w:r>
+      <w:r>
+        <w:rPr>
+          <w:rFonts w:ascii="Courier New" w:hAnsi="Courier New" w:cs="Courier New"/>
+          <w:b/>
+          <w:sz w:val="20"/>
+          <w:lang w:val="pl-PL"/>
+        </w:rPr>
+        <w:t>/</w:t>
+      </w:r>
+      <w:r>
+        <w:rPr>
+          <w:rFonts w:ascii="Courier New" w:hAnsi="Courier New" w:cs="Courier New"/>
+          <w:b/>
+          <w:sz w:val="20"/>
+          <w:lang w:val="pl-PL"/>
+        </w:rPr>
+        <w:t>2</w:t>
+      </w:r>
+      <w:r>
+        <w:rPr>
+          <w:rFonts w:ascii="Courier New" w:hAnsi="Courier New" w:cs="Courier New"/>
+          <w:b/>
+          <w:sz w:val="22"/>
+          <w:lang w:val="pl-PL"/>
+        </w:rPr>
+        <w:br/>
+      </w:r>
+    </w:p>
+    <w:p>
+      <w:pPr>
+        <w:rPr>
+          <w:rFonts w:ascii="Courier New" w:hAnsi="Courier New" w:cs="Courier New"/>
+          <w:sz w:val="18"/>
+          <w:szCs w:val="20"/>
+          <w:lang w:val="pl-PL"/>
+        </w:rPr>
+      </w:pPr>
+      <w:r>
+        <w:rPr>
+          <w:rFonts w:ascii="Courier New" w:hAnsi="Courier New" w:cs="Courier New"/>
+          <w:sz w:val="18"/>
+          <w:szCs w:val="20"/>
+          <w:lang w:val="pl-PL"/>
+        </w:rPr>
+        <w:t>{</w:t>
+      </w:r>
+    </w:p>
+    <w:p>
+      <w:pPr>
+        <w:rPr>
+          <w:rFonts w:ascii="Courier New" w:hAnsi="Courier New" w:cs="Courier New"/>
+          <w:sz w:val="18"/>
+          <w:szCs w:val="20"/>
+          <w:lang w:val="pl-PL"/>
+        </w:rPr>
+      </w:pPr>
+      <w:r>
+        <w:rPr>
+          <w:rFonts w:ascii="Courier New" w:hAnsi="Courier New" w:cs="Courier New"/>
+          <w:sz w:val="18"/>
+          <w:szCs w:val="20"/>
+          <w:lang w:val="pl-PL"/>
+        </w:rPr>
+        <w:t xml:space="preserve">    "ok": true,</w:t>
+      </w:r>
+    </w:p>
+    <w:p>
+      <w:pPr>
+        <w:rPr>
+          <w:rFonts w:ascii="Courier New" w:hAnsi="Courier New" w:cs="Courier New"/>
+          <w:sz w:val="18"/>
+          <w:szCs w:val="20"/>
+          <w:lang w:val="pl-PL"/>
+        </w:rPr>
+      </w:pPr>
+      <w:r>
+        <w:rPr>
+          <w:rFonts w:ascii="Courier New" w:hAnsi="Courier New" w:cs="Courier New"/>
+          <w:sz w:val="18"/>
+          <w:szCs w:val="20"/>
+          <w:lang w:val="pl-PL"/>
+        </w:rPr>
+        <w:t xml:space="preserve">    "data": {</w:t>
+      </w:r>
+    </w:p>
+    <w:p>
+      <w:pPr>
+        <w:rPr>
+          <w:rFonts w:ascii="Courier New" w:hAnsi="Courier New" w:cs="Courier New"/>
+          <w:sz w:val="18"/>
+          <w:szCs w:val="20"/>
+          <w:lang w:val="pl-PL"/>
+        </w:rPr>
+      </w:pPr>
+      <w:r>
+        <w:rPr>
+          <w:rFonts w:ascii="Courier New" w:hAnsi="Courier New" w:cs="Courier New"/>
+          <w:sz w:val="18"/>
+          <w:szCs w:val="20"/>
+          <w:lang w:val="pl-PL"/>
+        </w:rPr>
+        <w:t xml:space="preserve">        "id": 2,</w:t>
+      </w:r>
+    </w:p>
+    <w:p>
+      <w:pPr>
+        <w:rPr>
+          <w:rFonts w:ascii="Courier New" w:hAnsi="Courier New" w:cs="Courier New"/>
+          <w:sz w:val="18"/>
+          <w:szCs w:val="20"/>
+          <w:lang w:val="pl-PL"/>
+        </w:rPr>
+      </w:pPr>
+      <w:r>
+        <w:rPr>
+          <w:rFonts w:ascii="Courier New" w:hAnsi="Courier New" w:cs="Courier New"/>
+          <w:sz w:val="18"/>
+          <w:szCs w:val="20"/>
+          <w:lang w:val="pl-PL"/>
+        </w:rPr>
+        <w:t xml:space="preserve">        "album": "http://localhost:3518/api/albums/5",</w:t>
+      </w:r>
+    </w:p>
+    <w:p>
+      <w:pPr>
+        <w:rPr>
+          <w:rFonts w:ascii="Courier New" w:hAnsi="Courier New" w:cs="Courier New"/>
+          <w:sz w:val="18"/>
+          <w:szCs w:val="20"/>
+          <w:lang w:val="pl-PL"/>
+        </w:rPr>
+      </w:pPr>
+      <w:r>
+        <w:rPr>
+          <w:rFonts w:ascii="Courier New" w:hAnsi="Courier New" w:cs="Courier New"/>
+          <w:sz w:val="18"/>
+          <w:szCs w:val="20"/>
+          <w:lang w:val="pl-PL"/>
+        </w:rPr>
+        <w:t xml:space="preserve">        "date": {</w:t>
+      </w:r>
+    </w:p>
+    <w:p>
+      <w:pPr>
+        <w:rPr>
+          <w:rFonts w:ascii="Courier New" w:hAnsi="Courier New" w:cs="Courier New"/>
+          <w:sz w:val="18"/>
+          <w:szCs w:val="20"/>
+          <w:lang w:val="pl-PL"/>
+        </w:rPr>
+      </w:pPr>
+      <w:r>
+        <w:rPr>
+          <w:rFonts w:ascii="Courier New" w:hAnsi="Courier New" w:cs="Courier New"/>
+          <w:sz w:val="18"/>
+          <w:szCs w:val="20"/>
+          <w:lang w:val="pl-PL"/>
+        </w:rPr>
+        <w:t xml:space="preserve">            "day": 30,</w:t>
+      </w:r>
+    </w:p>
+    <w:p>
+      <w:pPr>
+        <w:rPr>
+          <w:rFonts w:ascii="Courier New" w:hAnsi="Courier New" w:cs="Courier New"/>
+          <w:sz w:val="18"/>
+          <w:szCs w:val="20"/>
+          <w:lang w:val="pl-PL"/>
+        </w:rPr>
+      </w:pPr>
+      <w:r>
+        <w:rPr>
+          <w:rFonts w:ascii="Courier New" w:hAnsi="Courier New" w:cs="Courier New"/>
+          <w:sz w:val="18"/>
+          <w:szCs w:val="20"/>
+          <w:lang w:val="pl-PL"/>
+        </w:rPr>
+        <w:t xml:space="preserve">            "month": 4,</w:t>
+      </w:r>
+    </w:p>
+    <w:p>
+      <w:pPr>
+        <w:rPr>
+          <w:rFonts w:ascii="Courier New" w:hAnsi="Courier New" w:cs="Courier New"/>
+          <w:sz w:val="18"/>
+          <w:szCs w:val="20"/>
+          <w:lang w:val="pl-PL"/>
+        </w:rPr>
+      </w:pPr>
+      <w:r>
+        <w:rPr>
+          <w:rFonts w:ascii="Courier New" w:hAnsi="Courier New" w:cs="Courier New"/>
+          <w:sz w:val="18"/>
+          <w:szCs w:val="20"/>
+          <w:lang w:val="pl-PL"/>
+        </w:rPr>
+        <w:t xml:space="preserve">            "year": 2011</w:t>
+      </w:r>
+    </w:p>
+    <w:p>
+      <w:pPr>
+        <w:rPr>
+          <w:rFonts w:ascii="Courier New" w:hAnsi="Courier New" w:cs="Courier New"/>
+          <w:sz w:val="18"/>
+          <w:szCs w:val="20"/>
+          <w:lang w:val="pl-PL"/>
+        </w:rPr>
+      </w:pPr>
+      <w:r>
+        <w:rPr>
+          <w:rFonts w:ascii="Courier New" w:hAnsi="Courier New" w:cs="Courier New"/>
+          <w:sz w:val="18"/>
+          <w:szCs w:val="20"/>
+          <w:lang w:val="pl-PL"/>
+        </w:rPr>
+        <w:t xml:space="preserve">        },</w:t>
+      </w:r>
+    </w:p>
+    <w:p>
+      <w:pPr>
+        <w:rPr>
+          <w:rFonts w:ascii="Courier New" w:hAnsi="Courier New" w:cs="Courier New"/>
+          <w:sz w:val="18"/>
+          <w:szCs w:val="20"/>
+          <w:lang w:val="pl-PL"/>
+        </w:rPr>
+      </w:pPr>
+      <w:r>
+        <w:rPr>
+          <w:rFonts w:ascii="Courier New" w:hAnsi="Courier New" w:cs="Courier New"/>
+          <w:sz w:val="18"/>
+          <w:szCs w:val="20"/>
+          <w:lang w:val="pl-PL"/>
+        </w:rPr>
+        <w:t xml:space="preserve">        "description": "Oto ja",</w:t>
+      </w:r>
+    </w:p>
+    <w:p>
+      <w:pPr>
+        <w:rPr>
+          <w:rFonts w:ascii="Courier New" w:hAnsi="Courier New" w:cs="Courier New"/>
+          <w:sz w:val="18"/>
+          <w:szCs w:val="20"/>
+          <w:lang w:val="pl-PL"/>
+        </w:rPr>
+      </w:pPr>
+      <w:r>
+        <w:rPr>
+          <w:rFonts w:ascii="Courier New" w:hAnsi="Courier New" w:cs="Courier New"/>
+          <w:sz w:val="18"/>
+          <w:szCs w:val="20"/>
+          <w:lang w:val="pl-PL"/>
+        </w:rPr>
+        <w:t xml:space="preserve">        "image": "http://localhost:3518/Static/photos/photo_2012051022450267.jpg",</w:t>
+      </w:r>
+    </w:p>
+    <w:p>
+      <w:pPr>
+        <w:rPr>
+          <w:rFonts w:ascii="Courier New" w:hAnsi="Courier New" w:cs="Courier New"/>
+          <w:sz w:val="18"/>
+          <w:szCs w:val="20"/>
+          <w:lang w:val="pl-PL"/>
+        </w:rPr>
+      </w:pPr>
+      <w:r>
+        <w:rPr>
+          <w:rFonts w:ascii="Courier New" w:hAnsi="Courier New" w:cs="Courier New"/>
+          <w:sz w:val="18"/>
+          <w:szCs w:val="20"/>
+          <w:lang w:val="pl-PL"/>
+        </w:rPr>
+        <w:t xml:space="preserve">        "thumbnail": "http://localhost:3518/Static/photos/photo_2012051022450267_mini.jpg",</w:t>
+      </w:r>
+    </w:p>
+    <w:p>
+      <w:pPr>
+        <w:rPr>
+          <w:rFonts w:ascii="Courier New" w:hAnsi="Courier New" w:cs="Courier New"/>
+          <w:sz w:val="18"/>
+          <w:szCs w:val="20"/>
+          <w:lang w:val="pl-PL"/>
+        </w:rPr>
+      </w:pPr>
+      <w:r>
+        <w:rPr>
+          <w:rFonts w:ascii="Courier New" w:hAnsi="Courier New" w:cs="Courier New"/>
+          <w:sz w:val="18"/>
+          <w:szCs w:val="20"/>
+          <w:lang w:val="pl-PL"/>
+        </w:rPr>
+        <w:t xml:space="preserve">        "latitude": 25.21356,</w:t>
+      </w:r>
+    </w:p>
+    <w:p>
+      <w:pPr>
+        <w:rPr>
+          <w:rFonts w:ascii="Courier New" w:hAnsi="Courier New" w:cs="Courier New"/>
+          <w:sz w:val="18"/>
+          <w:szCs w:val="20"/>
+          <w:lang w:val="pl-PL"/>
+        </w:rPr>
+      </w:pPr>
+      <w:r>
+        <w:rPr>
+          <w:rFonts w:ascii="Courier New" w:hAnsi="Courier New" w:cs="Courier New"/>
+          <w:sz w:val="18"/>
+          <w:szCs w:val="20"/>
+          <w:lang w:val="pl-PL"/>
+        </w:rPr>
+        <w:t xml:space="preserve">        "longitude": 34.12357</w:t>
+      </w:r>
+    </w:p>
+    <w:p>
+      <w:pPr>
+        <w:rPr>
+          <w:rFonts w:ascii="Courier New" w:hAnsi="Courier New" w:cs="Courier New"/>
+          <w:sz w:val="18"/>
+          <w:szCs w:val="20"/>
+          <w:lang w:val="pl-PL"/>
+        </w:rPr>
+      </w:pPr>
+      <w:r>
+        <w:rPr>
+          <w:rFonts w:ascii="Courier New" w:hAnsi="Courier New" w:cs="Courier New"/>
+          <w:sz w:val="18"/>
+          <w:szCs w:val="20"/>
+          <w:lang w:val="pl-PL"/>
+        </w:rPr>
+        <w:t xml:space="preserve">    }</w:t>
+      </w:r>
+    </w:p>
+    <w:p>
+      <w:pPr>
+        <w:rPr>
+          <w:rFonts w:ascii="Courier New" w:hAnsi="Courier New" w:cs="Courier New"/>
+          <w:sz w:val="18"/>
+          <w:szCs w:val="20"/>
+          <w:lang w:val="pl-PL"/>
+        </w:rPr>
+      </w:pPr>
+      <w:r>
+        <w:rPr>
+          <w:rFonts w:ascii="Courier New" w:hAnsi="Courier New" w:cs="Courier New"/>
+          <w:sz w:val="18"/>
+          <w:szCs w:val="20"/>
+          <w:lang w:val="pl-PL"/>
+        </w:rPr>
+        <w:t>}</w:t>
+      </w:r>
+    </w:p>
+    <w:p>
+      <w:pPr>
+        <w:rPr>
+          <w:rFonts w:ascii="Courier New" w:hAnsi="Courier New" w:cs="Courier New"/>
+          <w:sz w:val="20"/>
+          <w:szCs w:val="20"/>
+          <w:lang w:val="pl-PL"/>
+        </w:rPr>
+      </w:pPr>
+    </w:p>
+    <w:p>
+      <w:pPr>
+        <w:pStyle w:val="Akapitzlist"/>
+        <w:numPr>
+          <w:ilvl w:val="0"/>
+          <w:numId w:val="9"/>
+        </w:numPr>
+        <w:rPr>
+          <w:rFonts w:ascii="Courier New" w:hAnsi="Courier New" w:cs="Courier New"/>
+          <w:sz w:val="20"/>
+          <w:szCs w:val="20"/>
+          <w:lang w:val="pl-PL"/>
+        </w:rPr>
+      </w:pPr>
+      <w:r>
+        <w:rPr>
+          <w:lang w:val="pl-PL"/>
+        </w:rPr>
+        <w:t>wysyłanie zdjęcia</w:t>
+      </w:r>
+    </w:p>
+    <w:p>
+      <w:pPr>
+        <w:pStyle w:val="Akapitzlist"/>
+        <w:rPr>
+          <w:rFonts w:ascii="Courier New" w:hAnsi="Courier New" w:cs="Courier New"/>
+          <w:sz w:val="20"/>
+          <w:szCs w:val="20"/>
+          <w:lang w:val="pl-PL"/>
+        </w:rPr>
+      </w:pPr>
+    </w:p>
+    <w:p>
+      <w:pPr>
+        <w:rPr>
+          <w:rFonts w:ascii="Courier New" w:hAnsi="Courier New" w:cs="Courier New"/>
+          <w:b/>
+          <w:sz w:val="20"/>
+          <w:lang w:val="pl-PL"/>
+        </w:rPr>
+      </w:pPr>
+      <w:r>
+        <w:rPr>
+          <w:rFonts w:ascii="Courier New" w:hAnsi="Courier New" w:cs="Courier New"/>
+          <w:b/>
+          <w:sz w:val="20"/>
+          <w:lang w:val="pl-PL"/>
+        </w:rPr>
+        <w:t>POST /api/photos</w:t>
+      </w:r>
+    </w:p>
+    <w:p>
+      <w:pPr>
+        <w:rPr>
+          <w:rFonts w:ascii="Courier New" w:hAnsi="Courier New" w:cs="Courier New"/>
+          <w:sz w:val="20"/>
+          <w:szCs w:val="20"/>
+          <w:lang w:val="pl-PL"/>
+        </w:rPr>
+      </w:pPr>
+      <w:r>
+        <w:rPr>
+          <w:rFonts w:ascii="Courier New" w:hAnsi="Courier New" w:cs="Courier New"/>
+          <w:b/>
+          <w:sz w:val="20"/>
+          <w:lang w:val="pl-PL"/>
+        </w:rPr>
+        <w:t>(... HTTP Body: zdjęcie, metadane ...)</w:t>
+      </w:r>
+      <w:r>
+        <w:rPr>
+          <w:rFonts w:ascii="Courier New" w:hAnsi="Courier New" w:cs="Courier New"/>
+          <w:b/>
+          <w:lang w:val="pl-PL"/>
+        </w:rPr>
+        <w:br/>
+      </w:r>
     </w:p>
     <w:sectPr>
       <w:pgSz w:w="11906" w:h="16838"/>
@@ -5987,6 +7645,119 @@
     </w:lvl>
   </w:abstractNum>
   <w:abstractNum w:abstractNumId="2">
+    <w:nsid w:val="1C022BE1"/>
+    <w:multiLevelType w:val="hybridMultilevel"/>
+    <w:tmpl w:val="02AAA51C"/>
+    <w:lvl w:ilvl="0" w:tplc="04150001">
+      <w:start w:val="1"/>
+      <w:numFmt w:val="bullet"/>
+      <w:lvlText w:val=""/>
+      <w:lvlJc w:val="left"/>
+      <w:pPr>
+        <w:ind w:left="720" w:hanging="360"/>
+      </w:pPr>
+      <w:rPr>
+        <w:rFonts w:ascii="Symbol" w:hAnsi="Symbol" w:hint="default"/>
+      </w:rPr>
+    </w:lvl>
+    <w:lvl w:ilvl="1" w:tplc="04150003" w:tentative="1">
+      <w:start w:val="1"/>
+      <w:numFmt w:val="bullet"/>
+      <w:lvlText w:val="o"/>
+      <w:lvlJc w:val="left"/>
+      <w:pPr>
+        <w:ind w:left="1440" w:hanging="360"/>
+      </w:pPr>
+      <w:rPr>
+        <w:rFonts w:ascii="Courier New" w:hAnsi="Courier New" w:cs="Courier New" w:hint="default"/>
+      </w:rPr>
+    </w:lvl>
+    <w:lvl w:ilvl="2" w:tplc="04150005" w:tentative="1">
+      <w:start w:val="1"/>
+      <w:numFmt w:val="bullet"/>
+      <w:lvlText w:val=""/>
+      <w:lvlJc w:val="left"/>
+      <w:pPr>
+        <w:ind w:left="2160" w:hanging="360"/>
+      </w:pPr>
+      <w:rPr>
+        <w:rFonts w:ascii="Wingdings" w:hAnsi="Wingdings" w:hint="default"/>
+      </w:rPr>
+    </w:lvl>
+    <w:lvl w:ilvl="3" w:tplc="04150001" w:tentative="1">
+      <w:start w:val="1"/>
+      <w:numFmt w:val="bullet"/>
+      <w:lvlText w:val=""/>
+      <w:lvlJc w:val="left"/>
+      <w:pPr>
+        <w:ind w:left="2880" w:hanging="360"/>
+      </w:pPr>
+      <w:rPr>
+        <w:rFonts w:ascii="Symbol" w:hAnsi="Symbol" w:hint="default"/>
+      </w:rPr>
+    </w:lvl>
+    <w:lvl w:ilvl="4" w:tplc="04150003" w:tentative="1">
+      <w:start w:val="1"/>
+      <w:numFmt w:val="bullet"/>
+      <w:lvlText w:val="o"/>
+      <w:lvlJc w:val="left"/>
+      <w:pPr>
+        <w:ind w:left="3600" w:hanging="360"/>
+      </w:pPr>
+      <w:rPr>
+        <w:rFonts w:ascii="Courier New" w:hAnsi="Courier New" w:cs="Courier New" w:hint="default"/>
+      </w:rPr>
+    </w:lvl>
+    <w:lvl w:ilvl="5" w:tplc="04150005" w:tentative="1">
+      <w:start w:val="1"/>
+      <w:numFmt w:val="bullet"/>
+      <w:lvlText w:val=""/>
+      <w:lvlJc w:val="left"/>
+      <w:pPr>
+        <w:ind w:left="4320" w:hanging="360"/>
+      </w:pPr>
+      <w:rPr>
+        <w:rFonts w:ascii="Wingdings" w:hAnsi="Wingdings" w:hint="default"/>
+      </w:rPr>
+    </w:lvl>
+    <w:lvl w:ilvl="6" w:tplc="04150001" w:tentative="1">
+      <w:start w:val="1"/>
+      <w:numFmt w:val="bullet"/>
+      <w:lvlText w:val=""/>
+      <w:lvlJc w:val="left"/>
+      <w:pPr>
+        <w:ind w:left="5040" w:hanging="360"/>
+      </w:pPr>
+      <w:rPr>
+        <w:rFonts w:ascii="Symbol" w:hAnsi="Symbol" w:hint="default"/>
+      </w:rPr>
+    </w:lvl>
+    <w:lvl w:ilvl="7" w:tplc="04150003" w:tentative="1">
+      <w:start w:val="1"/>
+      <w:numFmt w:val="bullet"/>
+      <w:lvlText w:val="o"/>
+      <w:lvlJc w:val="left"/>
+      <w:pPr>
+        <w:ind w:left="5760" w:hanging="360"/>
+      </w:pPr>
+      <w:rPr>
+        <w:rFonts w:ascii="Courier New" w:hAnsi="Courier New" w:cs="Courier New" w:hint="default"/>
+      </w:rPr>
+    </w:lvl>
+    <w:lvl w:ilvl="8" w:tplc="04150005" w:tentative="1">
+      <w:start w:val="1"/>
+      <w:numFmt w:val="bullet"/>
+      <w:lvlText w:val=""/>
+      <w:lvlJc w:val="left"/>
+      <w:pPr>
+        <w:ind w:left="6480" w:hanging="360"/>
+      </w:pPr>
+      <w:rPr>
+        <w:rFonts w:ascii="Wingdings" w:hAnsi="Wingdings" w:hint="default"/>
+      </w:rPr>
+    </w:lvl>
+  </w:abstractNum>
+  <w:abstractNum w:abstractNumId="3">
     <w:nsid w:val="2AC2017F"/>
     <w:multiLevelType w:val="multilevel"/>
     <w:tmpl w:val="0202895C"/>
@@ -6115,7 +7886,7 @@
       </w:pPr>
     </w:lvl>
   </w:abstractNum>
-  <w:abstractNum w:abstractNumId="3">
+  <w:abstractNum w:abstractNumId="4">
     <w:nsid w:val="2DE86A30"/>
     <w:multiLevelType w:val="hybridMultilevel"/>
     <w:tmpl w:val="383E115C"/>
@@ -6204,7 +7975,7 @@
       </w:pPr>
     </w:lvl>
   </w:abstractNum>
-  <w:abstractNum w:abstractNumId="4">
+  <w:abstractNum w:abstractNumId="5">
     <w:nsid w:val="469C1B40"/>
     <w:multiLevelType w:val="multilevel"/>
     <w:tmpl w:val="2E62DD8C"/>
@@ -6353,7 +8124,7 @@
       </w:rPr>
     </w:lvl>
   </w:abstractNum>
-  <w:abstractNum w:abstractNumId="5">
+  <w:abstractNum w:abstractNumId="6">
     <w:nsid w:val="54811D68"/>
     <w:multiLevelType w:val="hybridMultilevel"/>
     <w:tmpl w:val="FBC436AE"/>
@@ -6442,7 +8213,7 @@
       </w:pPr>
     </w:lvl>
   </w:abstractNum>
-  <w:abstractNum w:abstractNumId="6">
+  <w:abstractNum w:abstractNumId="7">
     <w:nsid w:val="6B475A19"/>
     <w:multiLevelType w:val="hybridMultilevel"/>
     <w:tmpl w:val="55C61972"/>
@@ -6528,7 +8299,7 @@
       </w:pPr>
     </w:lvl>
   </w:abstractNum>
-  <w:abstractNum w:abstractNumId="7">
+  <w:abstractNum w:abstractNumId="8">
     <w:nsid w:val="7A974AE2"/>
     <w:multiLevelType w:val="hybridMultilevel"/>
     <w:tmpl w:val="FBC436AE"/>
@@ -6618,28 +8389,31 @@
     </w:lvl>
   </w:abstractNum>
   <w:num w:numId="1">
-    <w:abstractNumId w:val="6"/>
+    <w:abstractNumId w:val="7"/>
   </w:num>
   <w:num w:numId="2">
-    <w:abstractNumId w:val="4"/>
+    <w:abstractNumId w:val="5"/>
   </w:num>
   <w:num w:numId="3">
-    <w:abstractNumId w:val="2"/>
+    <w:abstractNumId w:val="3"/>
   </w:num>
   <w:num w:numId="4">
-    <w:abstractNumId w:val="3"/>
+    <w:abstractNumId w:val="4"/>
   </w:num>
   <w:num w:numId="5">
     <w:abstractNumId w:val="0"/>
   </w:num>
   <w:num w:numId="6">
-    <w:abstractNumId w:val="5"/>
+    <w:abstractNumId w:val="6"/>
   </w:num>
   <w:num w:numId="7">
     <w:abstractNumId w:val="1"/>
   </w:num>
   <w:num w:numId="8">
-    <w:abstractNumId w:val="7"/>
+    <w:abstractNumId w:val="8"/>
+  </w:num>
+  <w:num w:numId="9">
+    <w:abstractNumId w:val="2"/>
   </w:num>
 </w:numbering>
 </file>
@@ -7461,6 +9235,17 @@
       </w:tblCellMar>
     </w:tblPr>
   </w:style>
+  <w:style w:type="character" w:styleId="Hipercze">
+    <w:name w:val="Hyperlink"/>
+    <w:basedOn w:val="Domylnaczcionkaakapitu"/>
+    <w:uiPriority w:val="99"/>
+    <w:unhideWhenUsed/>
+    <w:rsid w:val="00875467"/>
+    <w:rPr>
+      <w:color w:val="0000FF" w:themeColor="hyperlink"/>
+      <w:u w:val="single"/>
+    </w:rPr>
+  </w:style>
 </w:styles>
 </file>
 

</xml_diff>

<commit_message>
konsultacje dokument - dalszy opis REST API, autentykacja
</commit_message>
<xml_diff>
--- a/projekt/Opis-systemu-Bartek.docx
+++ b/projekt/Opis-systemu-Bartek.docx
@@ -3313,7 +3313,7 @@
             <v:path o:extrusionok="f" gradientshapeok="t" o:connecttype="rect"/>
             <o:lock v:ext="edit" aspectratio="t"/>
           </v:shapetype>
-          <v:shape id="_x0000_i1025" type="#_x0000_t75" style="width:197.6pt;height:106.35pt">
+          <v:shape id="_x0000_i1025" type="#_x0000_t75" style="width:197.25pt;height:106.5pt">
             <v:imagedata r:id="rId10" o:title=""/>
           </v:shape>
         </w:pict>
@@ -3349,7 +3349,7 @@
     <w:p>
       <w:r>
         <w:pict>
-          <v:shape id="_x0000_i1026" type="#_x0000_t75" style="width:504.85pt;height:246.15pt">
+          <v:shape id="_x0000_i1026" type="#_x0000_t75" style="width:504.75pt;height:246pt">
             <v:imagedata r:id="rId11" o:title=""/>
           </v:shape>
         </w:pict>
@@ -7454,6 +7454,428 @@
         <w:br/>
       </w:r>
     </w:p>
+    <w:p>
+      <w:pPr>
+        <w:rPr>
+          <w:rFonts w:ascii="Courier New" w:hAnsi="Courier New" w:cs="Courier New"/>
+          <w:sz w:val="20"/>
+          <w:szCs w:val="20"/>
+          <w:lang w:val="pl-PL"/>
+        </w:rPr>
+      </w:pPr>
+    </w:p>
+    <w:p>
+      <w:pPr>
+        <w:pStyle w:val="Nagwek2"/>
+        <w:rPr>
+          <w:rFonts w:asciiTheme="minorHAnsi" w:hAnsiTheme="minorHAnsi" w:cstheme="minorHAnsi"/>
+        </w:rPr>
+      </w:pPr>
+      <w:r>
+        <w:rPr>
+          <w:rFonts w:asciiTheme="minorHAnsi" w:hAnsiTheme="minorHAnsi" w:cstheme="minorHAnsi"/>
+          <w:highlight w:val="yellow"/>
+        </w:rPr>
+        <w:t>Autentykacja użytkownika</w:t>
+      </w:r>
+      <w:r>
+        <w:rPr>
+          <w:rFonts w:asciiTheme="minorHAnsi" w:hAnsiTheme="minorHAnsi" w:cstheme="minorHAnsi"/>
+          <w:highlight w:val="yellow"/>
+        </w:rPr>
+        <w:t xml:space="preserve"> (REST API)</w:t>
+      </w:r>
+    </w:p>
+    <w:p>
+      <w:pPr>
+        <w:rPr>
+          <w:rFonts w:ascii="Courier New" w:hAnsi="Courier New" w:cs="Courier New"/>
+          <w:sz w:val="20"/>
+          <w:szCs w:val="20"/>
+          <w:lang w:val="pl-PL"/>
+        </w:rPr>
+      </w:pPr>
+    </w:p>
+    <w:p>
+      <w:pPr>
+        <w:rPr>
+          <w:lang w:val="pl-PL"/>
+        </w:rPr>
+      </w:pPr>
+      <w:r>
+        <w:rPr>
+          <w:lang w:val="pl-PL"/>
+        </w:rPr>
+        <w:t xml:space="preserve">Istnieje wiele rozwiązań problemu weryfikacji, czy użytkownik jest tym, za kogo się podaje (autentykacja) i czy posiada dostęp do określonego zasobu (autoryzacja). Przed przystąpieniem do implementacji API REST analizie poddane </w:t>
+      </w:r>
+      <w:r>
+        <w:rPr>
+          <w:lang w:val="pl-PL"/>
+        </w:rPr>
+        <w:t>zostało pare rozwiązań, ostatecznie jednak zdecydowaliśmy się na wbudowany w HTTP mechanizm Basic Authentication z następujących powodów:</w:t>
+      </w:r>
+    </w:p>
+    <w:p>
+      <w:pPr>
+        <w:pStyle w:val="Akapitzlist"/>
+        <w:rPr>
+          <w:rFonts w:ascii="Courier New" w:hAnsi="Courier New" w:cs="Courier New"/>
+          <w:sz w:val="20"/>
+          <w:szCs w:val="20"/>
+          <w:lang w:val="pl-PL"/>
+        </w:rPr>
+      </w:pPr>
+    </w:p>
+    <w:p>
+      <w:pPr>
+        <w:pStyle w:val="Akapitzlist"/>
+        <w:numPr>
+          <w:ilvl w:val="0"/>
+          <w:numId w:val="9"/>
+        </w:numPr>
+        <w:rPr>
+          <w:rFonts w:ascii="Courier New" w:hAnsi="Courier New" w:cs="Courier New"/>
+          <w:sz w:val="20"/>
+          <w:szCs w:val="20"/>
+          <w:lang w:val="pl-PL"/>
+        </w:rPr>
+      </w:pPr>
+      <w:r>
+        <w:rPr>
+          <w:lang w:val="pl-PL"/>
+        </w:rPr>
+        <w:t>prostota, autentykacja polega na dodaniu jednego nagłówka do zapytania HTTP z zakodowanymi w Base64 danymi użytkownika (login + hasło)</w:t>
+      </w:r>
+    </w:p>
+    <w:p>
+      <w:pPr>
+        <w:pStyle w:val="Akapitzlist"/>
+        <w:numPr>
+          <w:ilvl w:val="0"/>
+          <w:numId w:val="9"/>
+        </w:numPr>
+        <w:rPr>
+          <w:rFonts w:ascii="Courier New" w:hAnsi="Courier New" w:cs="Courier New"/>
+          <w:sz w:val="20"/>
+          <w:szCs w:val="20"/>
+          <w:lang w:val="pl-PL"/>
+        </w:rPr>
+      </w:pPr>
+      <w:r>
+        <w:rPr>
+          <w:lang w:val="pl-PL"/>
+        </w:rPr>
+        <w:t>brak konieczności przetrzymywania po stronie serwera żadnego stanu zalogowania użytkownika, jak w przypadku sesji, co naruszało by postulamy modelu REST</w:t>
+      </w:r>
+    </w:p>
+    <w:p>
+      <w:pPr>
+        <w:pStyle w:val="Akapitzlist"/>
+        <w:numPr>
+          <w:ilvl w:val="0"/>
+          <w:numId w:val="9"/>
+        </w:numPr>
+        <w:rPr>
+          <w:rFonts w:ascii="Courier New" w:hAnsi="Courier New" w:cs="Courier New"/>
+          <w:sz w:val="20"/>
+          <w:szCs w:val="20"/>
+          <w:lang w:val="pl-PL"/>
+        </w:rPr>
+      </w:pPr>
+      <w:r>
+        <w:rPr>
+          <w:lang w:val="pl-PL"/>
+        </w:rPr>
+        <w:t>jest to mechanizm wbudowany we wszystkie przeglądarki – duża uniwersalność</w:t>
+      </w:r>
+    </w:p>
+    <w:p>
+      <w:pPr>
+        <w:rPr>
+          <w:rFonts w:ascii="Courier New" w:hAnsi="Courier New" w:cs="Courier New"/>
+          <w:sz w:val="20"/>
+          <w:szCs w:val="20"/>
+          <w:lang w:val="pl-PL"/>
+        </w:rPr>
+      </w:pPr>
+    </w:p>
+    <w:p>
+      <w:pPr>
+        <w:rPr>
+          <w:lang w:val="pl-PL"/>
+        </w:rPr>
+      </w:pPr>
+      <w:r>
+        <w:rPr>
+          <w:lang w:val="pl-PL"/>
+        </w:rPr>
+        <w:t>Metoda ta jednak posiada pewne wady:</w:t>
+      </w:r>
+    </w:p>
+    <w:p>
+      <w:pPr>
+        <w:rPr>
+          <w:lang w:val="pl-PL"/>
+        </w:rPr>
+      </w:pPr>
+    </w:p>
+    <w:p>
+      <w:pPr>
+        <w:pStyle w:val="Akapitzlist"/>
+        <w:numPr>
+          <w:ilvl w:val="0"/>
+          <w:numId w:val="9"/>
+        </w:numPr>
+        <w:rPr>
+          <w:rFonts w:ascii="Courier New" w:hAnsi="Courier New" w:cs="Courier New"/>
+          <w:sz w:val="20"/>
+          <w:szCs w:val="20"/>
+          <w:lang w:val="pl-PL"/>
+        </w:rPr>
+      </w:pPr>
+      <w:r>
+        <w:rPr>
+          <w:lang w:val="pl-PL"/>
+        </w:rPr>
+        <w:t>dane użytkownika (w tym hasło) przesyłane są w zapytaniu HTTP tekstem jawnym, stąd konieczność komunikacji przez HTTPS (szyfrowanie SSL/TLS)</w:t>
+      </w:r>
+    </w:p>
+    <w:p>
+      <w:pPr>
+        <w:pStyle w:val="Akapitzlist"/>
+        <w:numPr>
+          <w:ilvl w:val="0"/>
+          <w:numId w:val="9"/>
+        </w:numPr>
+        <w:rPr>
+          <w:rFonts w:ascii="Courier New" w:hAnsi="Courier New" w:cs="Courier New"/>
+          <w:sz w:val="20"/>
+          <w:szCs w:val="20"/>
+          <w:lang w:val="pl-PL"/>
+        </w:rPr>
+      </w:pPr>
+      <w:r>
+        <w:rPr>
+          <w:lang w:val="pl-PL"/>
+        </w:rPr>
+        <w:t>dane użytkownika przesyłane są wraz z każdym zapytaniem, co może stwarzać niepotrzebne zagrożenie; bezpieczniejszym rozwiązaniem może być modyfikacja mechanizmu, polegająca na przesyłaniu skrótu hasła obliczonego funkcją hashująca, oraz odpowiednia interpretacja tego skrótu po stronie serwera (tracimy jednak w ten sposób możliwość współpracy z przeglądarkami internetowymi, które nie potrafią obsłużyć takiego mechanizmu; w naszym przypadku nie jest to problemem, z uwagi na to, że API przeznaczone jest głównie dla aplikacji mobilnej, którą sami zaimplementujemy)</w:t>
+      </w:r>
+    </w:p>
+    <w:p>
+      <w:pPr>
+        <w:rPr>
+          <w:rFonts w:ascii="Courier New" w:hAnsi="Courier New" w:cs="Courier New"/>
+          <w:sz w:val="20"/>
+          <w:szCs w:val="20"/>
+          <w:lang w:val="pl-PL"/>
+        </w:rPr>
+      </w:pPr>
+    </w:p>
+    <w:p>
+      <w:pPr>
+        <w:rPr>
+          <w:b/>
+          <w:lang w:val="pl-PL"/>
+        </w:rPr>
+      </w:pPr>
+      <w:r>
+        <w:rPr>
+          <w:b/>
+          <w:lang w:val="pl-PL"/>
+        </w:rPr>
+        <w:t>Autentykacja użytkownika odbywa się dwustopniowo:</w:t>
+      </w:r>
+    </w:p>
+    <w:p>
+      <w:pPr>
+        <w:rPr>
+          <w:lang w:val="pl-PL"/>
+        </w:rPr>
+      </w:pPr>
+    </w:p>
+    <w:p>
+      <w:pPr>
+        <w:pStyle w:val="Akapitzlist"/>
+        <w:numPr>
+          <w:ilvl w:val="0"/>
+          <w:numId w:val="11"/>
+        </w:numPr>
+        <w:rPr>
+          <w:lang w:val="pl-PL"/>
+        </w:rPr>
+      </w:pPr>
+      <w:r>
+        <w:rPr>
+          <w:lang w:val="pl-PL"/>
+        </w:rPr>
+        <w:t>Weryfikacja danych logowania wprowadzonych przez użytkownika</w:t>
+      </w:r>
+    </w:p>
+    <w:p>
+      <w:pPr>
+        <w:rPr>
+          <w:lang w:val="pl-PL"/>
+        </w:rPr>
+      </w:pPr>
+    </w:p>
+    <w:p>
+      <w:pPr>
+        <w:jc w:val="center"/>
+        <w:rPr>
+          <w:lang w:val="pl-PL"/>
+        </w:rPr>
+      </w:pPr>
+      <w:r>
+        <w:rPr>
+          <w:noProof/>
+          <w:lang w:val="pl-PL" w:eastAsia="pl-PL" w:bidi="ar-SA"/>
+        </w:rPr>
+        <w:drawing>
+          <wp:inline distT="0" distB="0" distL="0" distR="0">
+            <wp:extent cx="4413661" cy="1280414"/>
+            <wp:effectExtent l="19050" t="0" r="5939" b="0"/>
+            <wp:docPr id="4" name="Obraz 3" descr="autentykacja.png"/>
+            <wp:cNvGraphicFramePr>
+              <a:graphicFrameLocks xmlns:a="http://schemas.openxmlformats.org/drawingml/2006/main" noChangeAspect="1"/>
+            </wp:cNvGraphicFramePr>
+            <a:graphic xmlns:a="http://schemas.openxmlformats.org/drawingml/2006/main">
+              <a:graphicData uri="http://schemas.openxmlformats.org/drawingml/2006/picture">
+                <pic:pic xmlns:pic="http://schemas.openxmlformats.org/drawingml/2006/picture">
+                  <pic:nvPicPr>
+                    <pic:cNvPr id="0" name="autentykacja.png"/>
+                    <pic:cNvPicPr/>
+                  </pic:nvPicPr>
+                  <pic:blipFill>
+                    <a:blip r:embed="rId15" cstate="print"/>
+                    <a:stretch>
+                      <a:fillRect/>
+                    </a:stretch>
+                  </pic:blipFill>
+                  <pic:spPr>
+                    <a:xfrm>
+                      <a:off x="0" y="0"/>
+                      <a:ext cx="4427337" cy="1284381"/>
+                    </a:xfrm>
+                    <a:prstGeom prst="rect">
+                      <a:avLst/>
+                    </a:prstGeom>
+                  </pic:spPr>
+                </pic:pic>
+              </a:graphicData>
+            </a:graphic>
+          </wp:inline>
+        </w:drawing>
+      </w:r>
+    </w:p>
+    <w:p>
+      <w:pPr>
+        <w:pStyle w:val="Akapitzlist"/>
+        <w:numPr>
+          <w:ilvl w:val="0"/>
+          <w:numId w:val="11"/>
+        </w:numPr>
+        <w:rPr>
+          <w:lang w:val="pl-PL"/>
+        </w:rPr>
+      </w:pPr>
+      <w:r>
+        <w:rPr>
+          <w:lang w:val="pl-PL"/>
+        </w:rPr>
+        <w:t>Autentykacja przy każdym zapytaniu</w:t>
+      </w:r>
+    </w:p>
+    <w:p>
+      <w:pPr>
+        <w:jc w:val="center"/>
+        <w:rPr>
+          <w:lang w:val="pl-PL"/>
+        </w:rPr>
+      </w:pPr>
+      <w:r>
+        <w:rPr>
+          <w:noProof/>
+          <w:lang w:val="pl-PL" w:eastAsia="pl-PL" w:bidi="ar-SA"/>
+        </w:rPr>
+        <w:drawing>
+          <wp:inline distT="0" distB="0" distL="0" distR="0">
+            <wp:extent cx="4105275" cy="1681342"/>
+            <wp:effectExtent l="19050" t="0" r="9525" b="0"/>
+            <wp:docPr id="6" name="Obraz 5" descr="autentykacja2.png"/>
+            <wp:cNvGraphicFramePr>
+              <a:graphicFrameLocks xmlns:a="http://schemas.openxmlformats.org/drawingml/2006/main" noChangeAspect="1"/>
+            </wp:cNvGraphicFramePr>
+            <a:graphic xmlns:a="http://schemas.openxmlformats.org/drawingml/2006/main">
+              <a:graphicData uri="http://schemas.openxmlformats.org/drawingml/2006/picture">
+                <pic:pic xmlns:pic="http://schemas.openxmlformats.org/drawingml/2006/picture">
+                  <pic:nvPicPr>
+                    <pic:cNvPr id="0" name="autentykacja2.png"/>
+                    <pic:cNvPicPr/>
+                  </pic:nvPicPr>
+                  <pic:blipFill>
+                    <a:blip r:embed="rId16" cstate="print"/>
+                    <a:stretch>
+                      <a:fillRect/>
+                    </a:stretch>
+                  </pic:blipFill>
+                  <pic:spPr>
+                    <a:xfrm>
+                      <a:off x="0" y="0"/>
+                      <a:ext cx="4108432" cy="1682635"/>
+                    </a:xfrm>
+                    <a:prstGeom prst="rect">
+                      <a:avLst/>
+                    </a:prstGeom>
+                  </pic:spPr>
+                </pic:pic>
+              </a:graphicData>
+            </a:graphic>
+          </wp:inline>
+        </w:drawing>
+      </w:r>
+    </w:p>
+    <w:p>
+      <w:pPr>
+        <w:jc w:val="center"/>
+        <w:rPr>
+          <w:lang w:val="pl-PL"/>
+        </w:rPr>
+      </w:pPr>
+    </w:p>
+    <w:p>
+      <w:pPr>
+        <w:rPr>
+          <w:lang w:val="pl-PL"/>
+        </w:rPr>
+      </w:pPr>
+      <w:r>
+        <w:rPr>
+          <w:lang w:val="pl-PL"/>
+        </w:rPr>
+        <w:lastRenderedPageBreak/>
+        <w:t>W obu krokach uwierzytelnianie przeprowadzane jest w ten sam sposób. W pierwszym kroku następuje jedynie weryfikacja danych logowania wprowadzonych przez użytkownika, dzięki czemu aplikacja mobilna może od razu wykryć, że wprowadzone zostały nieprawidłowe dane, poinformować o tym i zablokować wykonywanie zapytań do momentu podania poprawnych danych.</w:t>
+      </w:r>
+    </w:p>
+    <w:p>
+      <w:pPr>
+        <w:rPr>
+          <w:lang w:val="pl-PL"/>
+        </w:rPr>
+      </w:pPr>
+    </w:p>
+    <w:p>
+      <w:pPr>
+        <w:rPr>
+          <w:lang w:val="pl-PL"/>
+        </w:rPr>
+      </w:pPr>
+      <w:r>
+        <w:rPr>
+          <w:lang w:val="pl-PL"/>
+        </w:rPr>
+        <w:t>Dodatkowo autentykacja odbywa przy każdym zapytaniu, gdyż nie można zakładać, że wstępna weryfikacja danych logowania zostanie w ogóle przeprowadzona. Powoduje to pewien narzut wydajnościowy, jednak jest on naszym zdaniem zdecydowanie akceptowalny, biorąc pod uwagę prostotę takiego mechanizmu oraz jego przenośność.</w:t>
+      </w:r>
+    </w:p>
     <w:sectPr>
       <w:pgSz w:w="11906" w:h="16838"/>
       <w:pgMar w:top="720" w:right="720" w:bottom="720" w:left="720" w:header="708" w:footer="708" w:gutter="0"/>
@@ -8300,9 +8722,187 @@
     </w:lvl>
   </w:abstractNum>
   <w:abstractNum w:abstractNumId="8">
+    <w:nsid w:val="79101C63"/>
+    <w:multiLevelType w:val="hybridMultilevel"/>
+    <w:tmpl w:val="BC94268C"/>
+    <w:lvl w:ilvl="0" w:tplc="0415000F">
+      <w:start w:val="1"/>
+      <w:numFmt w:val="decimal"/>
+      <w:lvlText w:val="%1."/>
+      <w:lvlJc w:val="left"/>
+      <w:pPr>
+        <w:ind w:left="720" w:hanging="360"/>
+      </w:pPr>
+      <w:rPr>
+        <w:rFonts w:hint="default"/>
+      </w:rPr>
+    </w:lvl>
+    <w:lvl w:ilvl="1" w:tplc="04150019" w:tentative="1">
+      <w:start w:val="1"/>
+      <w:numFmt w:val="lowerLetter"/>
+      <w:lvlText w:val="%2."/>
+      <w:lvlJc w:val="left"/>
+      <w:pPr>
+        <w:ind w:left="1440" w:hanging="360"/>
+      </w:pPr>
+    </w:lvl>
+    <w:lvl w:ilvl="2" w:tplc="0415001B" w:tentative="1">
+      <w:start w:val="1"/>
+      <w:numFmt w:val="lowerRoman"/>
+      <w:lvlText w:val="%3."/>
+      <w:lvlJc w:val="right"/>
+      <w:pPr>
+        <w:ind w:left="2160" w:hanging="180"/>
+      </w:pPr>
+    </w:lvl>
+    <w:lvl w:ilvl="3" w:tplc="0415000F" w:tentative="1">
+      <w:start w:val="1"/>
+      <w:numFmt w:val="decimal"/>
+      <w:lvlText w:val="%4."/>
+      <w:lvlJc w:val="left"/>
+      <w:pPr>
+        <w:ind w:left="2880" w:hanging="360"/>
+      </w:pPr>
+    </w:lvl>
+    <w:lvl w:ilvl="4" w:tplc="04150019" w:tentative="1">
+      <w:start w:val="1"/>
+      <w:numFmt w:val="lowerLetter"/>
+      <w:lvlText w:val="%5."/>
+      <w:lvlJc w:val="left"/>
+      <w:pPr>
+        <w:ind w:left="3600" w:hanging="360"/>
+      </w:pPr>
+    </w:lvl>
+    <w:lvl w:ilvl="5" w:tplc="0415001B" w:tentative="1">
+      <w:start w:val="1"/>
+      <w:numFmt w:val="lowerRoman"/>
+      <w:lvlText w:val="%6."/>
+      <w:lvlJc w:val="right"/>
+      <w:pPr>
+        <w:ind w:left="4320" w:hanging="180"/>
+      </w:pPr>
+    </w:lvl>
+    <w:lvl w:ilvl="6" w:tplc="0415000F" w:tentative="1">
+      <w:start w:val="1"/>
+      <w:numFmt w:val="decimal"/>
+      <w:lvlText w:val="%7."/>
+      <w:lvlJc w:val="left"/>
+      <w:pPr>
+        <w:ind w:left="5040" w:hanging="360"/>
+      </w:pPr>
+    </w:lvl>
+    <w:lvl w:ilvl="7" w:tplc="04150019" w:tentative="1">
+      <w:start w:val="1"/>
+      <w:numFmt w:val="lowerLetter"/>
+      <w:lvlText w:val="%8."/>
+      <w:lvlJc w:val="left"/>
+      <w:pPr>
+        <w:ind w:left="5760" w:hanging="360"/>
+      </w:pPr>
+    </w:lvl>
+    <w:lvl w:ilvl="8" w:tplc="0415001B" w:tentative="1">
+      <w:start w:val="1"/>
+      <w:numFmt w:val="lowerRoman"/>
+      <w:lvlText w:val="%9."/>
+      <w:lvlJc w:val="right"/>
+      <w:pPr>
+        <w:ind w:left="6480" w:hanging="180"/>
+      </w:pPr>
+    </w:lvl>
+  </w:abstractNum>
+  <w:abstractNum w:abstractNumId="9">
     <w:nsid w:val="7A974AE2"/>
     <w:multiLevelType w:val="hybridMultilevel"/>
     <w:tmpl w:val="FBC436AE"/>
+    <w:lvl w:ilvl="0" w:tplc="0415000F">
+      <w:start w:val="1"/>
+      <w:numFmt w:val="decimal"/>
+      <w:lvlText w:val="%1."/>
+      <w:lvlJc w:val="left"/>
+      <w:pPr>
+        <w:ind w:left="720" w:hanging="360"/>
+      </w:pPr>
+      <w:rPr>
+        <w:rFonts w:hint="default"/>
+      </w:rPr>
+    </w:lvl>
+    <w:lvl w:ilvl="1" w:tplc="04150019" w:tentative="1">
+      <w:start w:val="1"/>
+      <w:numFmt w:val="lowerLetter"/>
+      <w:lvlText w:val="%2."/>
+      <w:lvlJc w:val="left"/>
+      <w:pPr>
+        <w:ind w:left="1440" w:hanging="360"/>
+      </w:pPr>
+    </w:lvl>
+    <w:lvl w:ilvl="2" w:tplc="0415001B" w:tentative="1">
+      <w:start w:val="1"/>
+      <w:numFmt w:val="lowerRoman"/>
+      <w:lvlText w:val="%3."/>
+      <w:lvlJc w:val="right"/>
+      <w:pPr>
+        <w:ind w:left="2160" w:hanging="180"/>
+      </w:pPr>
+    </w:lvl>
+    <w:lvl w:ilvl="3" w:tplc="0415000F" w:tentative="1">
+      <w:start w:val="1"/>
+      <w:numFmt w:val="decimal"/>
+      <w:lvlText w:val="%4."/>
+      <w:lvlJc w:val="left"/>
+      <w:pPr>
+        <w:ind w:left="2880" w:hanging="360"/>
+      </w:pPr>
+    </w:lvl>
+    <w:lvl w:ilvl="4" w:tplc="04150019" w:tentative="1">
+      <w:start w:val="1"/>
+      <w:numFmt w:val="lowerLetter"/>
+      <w:lvlText w:val="%5."/>
+      <w:lvlJc w:val="left"/>
+      <w:pPr>
+        <w:ind w:left="3600" w:hanging="360"/>
+      </w:pPr>
+    </w:lvl>
+    <w:lvl w:ilvl="5" w:tplc="0415001B" w:tentative="1">
+      <w:start w:val="1"/>
+      <w:numFmt w:val="lowerRoman"/>
+      <w:lvlText w:val="%6."/>
+      <w:lvlJc w:val="right"/>
+      <w:pPr>
+        <w:ind w:left="4320" w:hanging="180"/>
+      </w:pPr>
+    </w:lvl>
+    <w:lvl w:ilvl="6" w:tplc="0415000F" w:tentative="1">
+      <w:start w:val="1"/>
+      <w:numFmt w:val="decimal"/>
+      <w:lvlText w:val="%7."/>
+      <w:lvlJc w:val="left"/>
+      <w:pPr>
+        <w:ind w:left="5040" w:hanging="360"/>
+      </w:pPr>
+    </w:lvl>
+    <w:lvl w:ilvl="7" w:tplc="04150019" w:tentative="1">
+      <w:start w:val="1"/>
+      <w:numFmt w:val="lowerLetter"/>
+      <w:lvlText w:val="%8."/>
+      <w:lvlJc w:val="left"/>
+      <w:pPr>
+        <w:ind w:left="5760" w:hanging="360"/>
+      </w:pPr>
+    </w:lvl>
+    <w:lvl w:ilvl="8" w:tplc="0415001B" w:tentative="1">
+      <w:start w:val="1"/>
+      <w:numFmt w:val="lowerRoman"/>
+      <w:lvlText w:val="%9."/>
+      <w:lvlJc w:val="right"/>
+      <w:pPr>
+        <w:ind w:left="6480" w:hanging="180"/>
+      </w:pPr>
+    </w:lvl>
+  </w:abstractNum>
+  <w:abstractNum w:abstractNumId="10">
+    <w:nsid w:val="7F03718B"/>
+    <w:multiLevelType w:val="hybridMultilevel"/>
+    <w:tmpl w:val="13D2E1A2"/>
     <w:lvl w:ilvl="0" w:tplc="0415000F">
       <w:start w:val="1"/>
       <w:numFmt w:val="decimal"/>
@@ -8410,10 +9010,16 @@
     <w:abstractNumId w:val="1"/>
   </w:num>
   <w:num w:numId="8">
-    <w:abstractNumId w:val="8"/>
+    <w:abstractNumId w:val="9"/>
   </w:num>
   <w:num w:numId="9">
     <w:abstractNumId w:val="2"/>
+  </w:num>
+  <w:num w:numId="10">
+    <w:abstractNumId w:val="8"/>
+  </w:num>
+  <w:num w:numId="11">
+    <w:abstractNumId w:val="10"/>
   </w:num>
 </w:numbering>
 </file>

</xml_diff>

<commit_message>
jeszcze drobna poprawka do opisu API REST
</commit_message>
<xml_diff>
--- a/projekt/Opis-systemu-Bartek.docx
+++ b/projekt/Opis-systemu-Bartek.docx
@@ -5679,16 +5679,6 @@
     </w:p>
     <w:p>
       <w:pPr>
-        <w:rPr>
-          <w:rFonts w:ascii="Courier New" w:hAnsi="Courier New" w:cs="Courier New"/>
-          <w:color w:val="808080" w:themeColor="background1" w:themeShade="80"/>
-          <w:sz w:val="22"/>
-          <w:lang w:val="pl-PL"/>
-        </w:rPr>
-      </w:pPr>
-    </w:p>
-    <w:p>
-      <w:pPr>
         <w:pStyle w:val="Nagwek2"/>
         <w:rPr>
           <w:rFonts w:asciiTheme="minorHAnsi" w:hAnsiTheme="minorHAnsi" w:cstheme="minorHAnsi"/>
@@ -5925,23 +5915,24 @@
     <w:p>
       <w:pPr>
         <w:rPr>
-          <w:lang w:val="pl-PL"/>
-        </w:rPr>
-      </w:pPr>
-    </w:p>
-    <w:p>
-      <w:pPr>
-        <w:rPr>
           <w:b/>
           <w:lang w:val="pl-PL"/>
         </w:rPr>
       </w:pPr>
-      <w:r>
+    </w:p>
+    <w:p>
+      <w:pPr>
         <w:rPr>
           <w:b/>
           <w:lang w:val="pl-PL"/>
         </w:rPr>
-        <w:t>Pełny listing aktualnie zaimplementowanego API wraz z przykładowymi wywołaniami:</w:t>
+      </w:pPr>
+      <w:r>
+        <w:rPr>
+          <w:b/>
+          <w:lang w:val="pl-PL"/>
+        </w:rPr>
+        <w:t>Zasoby obsługiwane przez REST API:</w:t>
       </w:r>
     </w:p>
     <w:p>
@@ -5960,486 +5951,8 @@
         <w:rPr>
           <w:lang w:val="pl-PL"/>
         </w:rPr>
-        <w:t>zwracanie informacji o użytkowniku</w:t>
-      </w:r>
-      <w:r>
-        <w:rPr>
-          <w:lang w:val="pl-PL"/>
-        </w:rPr>
-        <w:br/>
-      </w:r>
-    </w:p>
-    <w:p>
-      <w:pPr>
-        <w:rPr>
-          <w:rFonts w:ascii="Courier New" w:hAnsi="Courier New" w:cs="Courier New"/>
-          <w:b/>
-          <w:sz w:val="22"/>
-          <w:lang w:val="pl-PL"/>
-        </w:rPr>
-      </w:pPr>
-      <w:r>
-        <w:rPr>
-          <w:rFonts w:ascii="Courier New" w:hAnsi="Courier New" w:cs="Courier New"/>
-          <w:b/>
-          <w:sz w:val="20"/>
-          <w:lang w:val="pl-PL"/>
-        </w:rPr>
-        <w:lastRenderedPageBreak/>
-        <w:t>GET /api/users/JanekKowalski</w:t>
-      </w:r>
-      <w:r>
-        <w:rPr>
-          <w:rFonts w:ascii="Courier New" w:hAnsi="Courier New" w:cs="Courier New"/>
-          <w:b/>
-          <w:sz w:val="22"/>
-          <w:lang w:val="pl-PL"/>
-        </w:rPr>
-        <w:br/>
-      </w:r>
-    </w:p>
-    <w:p>
-      <w:pPr>
-        <w:rPr>
-          <w:rFonts w:ascii="Courier New" w:hAnsi="Courier New" w:cs="Courier New"/>
-          <w:sz w:val="18"/>
-          <w:szCs w:val="20"/>
-          <w:lang w:val="pl-PL"/>
-        </w:rPr>
-      </w:pPr>
-      <w:r>
-        <w:rPr>
-          <w:rFonts w:ascii="Courier New" w:hAnsi="Courier New" w:cs="Courier New"/>
-          <w:sz w:val="18"/>
-          <w:szCs w:val="20"/>
-          <w:lang w:val="pl-PL"/>
-        </w:rPr>
-        <w:t>{</w:t>
-      </w:r>
-    </w:p>
-    <w:p>
-      <w:pPr>
-        <w:rPr>
-          <w:rFonts w:ascii="Courier New" w:hAnsi="Courier New" w:cs="Courier New"/>
-          <w:sz w:val="18"/>
-          <w:szCs w:val="20"/>
-          <w:lang w:val="pl-PL"/>
-        </w:rPr>
-      </w:pPr>
-      <w:r>
-        <w:rPr>
-          <w:rFonts w:ascii="Courier New" w:hAnsi="Courier New" w:cs="Courier New"/>
-          <w:sz w:val="18"/>
-          <w:szCs w:val="20"/>
-          <w:lang w:val="pl-PL"/>
-        </w:rPr>
-        <w:t xml:space="preserve">    "ok": true,</w:t>
-      </w:r>
-    </w:p>
-    <w:p>
-      <w:pPr>
-        <w:rPr>
-          <w:rFonts w:ascii="Courier New" w:hAnsi="Courier New" w:cs="Courier New"/>
-          <w:sz w:val="18"/>
-          <w:szCs w:val="20"/>
-          <w:lang w:val="pl-PL"/>
-        </w:rPr>
-      </w:pPr>
-      <w:r>
-        <w:rPr>
-          <w:rFonts w:ascii="Courier New" w:hAnsi="Courier New" w:cs="Courier New"/>
-          <w:sz w:val="18"/>
-          <w:szCs w:val="20"/>
-          <w:lang w:val="pl-PL"/>
-        </w:rPr>
-        <w:t xml:space="preserve">    "data": {</w:t>
-      </w:r>
-    </w:p>
-    <w:p>
-      <w:pPr>
-        <w:rPr>
-          <w:rFonts w:ascii="Courier New" w:hAnsi="Courier New" w:cs="Courier New"/>
-          <w:sz w:val="18"/>
-          <w:szCs w:val="20"/>
-          <w:lang w:val="pl-PL"/>
-        </w:rPr>
-      </w:pPr>
-      <w:r>
-        <w:rPr>
-          <w:rFonts w:ascii="Courier New" w:hAnsi="Courier New" w:cs="Courier New"/>
-          <w:sz w:val="18"/>
-          <w:szCs w:val="20"/>
-          <w:lang w:val="pl-PL"/>
-        </w:rPr>
-        <w:t xml:space="preserve">        "id": 3,</w:t>
-      </w:r>
-    </w:p>
-    <w:p>
-      <w:pPr>
-        <w:rPr>
-          <w:rFonts w:ascii="Courier New" w:hAnsi="Courier New" w:cs="Courier New"/>
-          <w:sz w:val="18"/>
-          <w:szCs w:val="20"/>
-          <w:lang w:val="pl-PL"/>
-        </w:rPr>
-      </w:pPr>
-      <w:r>
-        <w:rPr>
-          <w:rFonts w:ascii="Courier New" w:hAnsi="Courier New" w:cs="Courier New"/>
-          <w:sz w:val="18"/>
-          <w:szCs w:val="20"/>
-          <w:lang w:val="pl-PL"/>
-        </w:rPr>
-        <w:t xml:space="preserve">        "username": "</w:t>
-      </w:r>
-      <w:r>
-        <w:rPr>
-          <w:rFonts w:ascii="Courier New" w:hAnsi="Courier New" w:cs="Courier New"/>
-          <w:sz w:val="18"/>
-          <w:szCs w:val="20"/>
-          <w:lang w:val="pl-PL"/>
-        </w:rPr>
-        <w:t>JanekKowalski</w:t>
-      </w:r>
-      <w:r>
-        <w:rPr>
-          <w:rFonts w:ascii="Courier New" w:hAnsi="Courier New" w:cs="Courier New"/>
-          <w:sz w:val="18"/>
-          <w:szCs w:val="20"/>
-          <w:lang w:val="pl-PL"/>
-        </w:rPr>
-        <w:t>",</w:t>
-      </w:r>
-    </w:p>
-    <w:p>
-      <w:pPr>
-        <w:rPr>
-          <w:rFonts w:ascii="Courier New" w:hAnsi="Courier New" w:cs="Courier New"/>
-          <w:sz w:val="18"/>
-          <w:szCs w:val="20"/>
-          <w:lang w:val="pl-PL"/>
-        </w:rPr>
-      </w:pPr>
-      <w:r>
-        <w:rPr>
-          <w:rFonts w:ascii="Courier New" w:hAnsi="Courier New" w:cs="Courier New"/>
-          <w:sz w:val="18"/>
-          <w:szCs w:val="20"/>
-          <w:lang w:val="pl-PL"/>
-        </w:rPr>
-        <w:t xml:space="preserve">        "date_of_birth": {</w:t>
-      </w:r>
-    </w:p>
-    <w:p>
-      <w:pPr>
-        <w:rPr>
-          <w:rFonts w:ascii="Courier New" w:hAnsi="Courier New" w:cs="Courier New"/>
-          <w:sz w:val="18"/>
-          <w:szCs w:val="20"/>
-          <w:lang w:val="pl-PL"/>
-        </w:rPr>
-      </w:pPr>
-      <w:r>
-        <w:rPr>
-          <w:rFonts w:ascii="Courier New" w:hAnsi="Courier New" w:cs="Courier New"/>
-          <w:sz w:val="18"/>
-          <w:szCs w:val="20"/>
-          <w:lang w:val="pl-PL"/>
-        </w:rPr>
-        <w:t xml:space="preserve">            "day": 1,</w:t>
-      </w:r>
-    </w:p>
-    <w:p>
-      <w:pPr>
-        <w:rPr>
-          <w:rFonts w:ascii="Courier New" w:hAnsi="Courier New" w:cs="Courier New"/>
-          <w:sz w:val="18"/>
-          <w:szCs w:val="20"/>
-          <w:lang w:val="pl-PL"/>
-        </w:rPr>
-      </w:pPr>
-      <w:r>
-        <w:rPr>
-          <w:rFonts w:ascii="Courier New" w:hAnsi="Courier New" w:cs="Courier New"/>
-          <w:sz w:val="18"/>
-          <w:szCs w:val="20"/>
-          <w:lang w:val="pl-PL"/>
-        </w:rPr>
-        <w:t xml:space="preserve">            "month": 3,</w:t>
-      </w:r>
-    </w:p>
-    <w:p>
-      <w:pPr>
-        <w:rPr>
-          <w:rFonts w:ascii="Courier New" w:hAnsi="Courier New" w:cs="Courier New"/>
-          <w:sz w:val="18"/>
-          <w:szCs w:val="20"/>
-          <w:lang w:val="pl-PL"/>
-        </w:rPr>
-      </w:pPr>
-      <w:r>
-        <w:rPr>
-          <w:rFonts w:ascii="Courier New" w:hAnsi="Courier New" w:cs="Courier New"/>
-          <w:sz w:val="18"/>
-          <w:szCs w:val="20"/>
-          <w:lang w:val="pl-PL"/>
-        </w:rPr>
-        <w:t xml:space="preserve">            "year": 1989</w:t>
-      </w:r>
-    </w:p>
-    <w:p>
-      <w:pPr>
-        <w:rPr>
-          <w:rFonts w:ascii="Courier New" w:hAnsi="Courier New" w:cs="Courier New"/>
-          <w:sz w:val="18"/>
-          <w:szCs w:val="20"/>
-          <w:lang w:val="pl-PL"/>
-        </w:rPr>
-      </w:pPr>
-      <w:r>
-        <w:rPr>
-          <w:rFonts w:ascii="Courier New" w:hAnsi="Courier New" w:cs="Courier New"/>
-          <w:sz w:val="18"/>
-          <w:szCs w:val="20"/>
-          <w:lang w:val="pl-PL"/>
-        </w:rPr>
-        <w:t xml:space="preserve">        },</w:t>
-      </w:r>
-    </w:p>
-    <w:p>
-      <w:pPr>
-        <w:rPr>
-          <w:rFonts w:ascii="Courier New" w:hAnsi="Courier New" w:cs="Courier New"/>
-          <w:sz w:val="18"/>
-          <w:szCs w:val="20"/>
-          <w:lang w:val="pl-PL"/>
-        </w:rPr>
-      </w:pPr>
-      <w:r>
-        <w:rPr>
-          <w:rFonts w:ascii="Courier New" w:hAnsi="Courier New" w:cs="Courier New"/>
-          <w:sz w:val="18"/>
-          <w:szCs w:val="20"/>
-          <w:lang w:val="pl-PL"/>
-        </w:rPr>
-        <w:t xml:space="preserve">        "about": "</w:t>
-      </w:r>
-      <w:r>
-        <w:rPr>
-          <w:rFonts w:ascii="Courier New" w:hAnsi="Courier New" w:cs="Courier New"/>
-          <w:sz w:val="18"/>
-          <w:szCs w:val="20"/>
-          <w:lang w:val="pl-PL"/>
-        </w:rPr>
-        <w:t>Jestem z Krakowa. Lubię jeździć na rowerze.</w:t>
-      </w:r>
-      <w:r>
-        <w:rPr>
-          <w:rFonts w:ascii="Courier New" w:hAnsi="Courier New" w:cs="Courier New"/>
-          <w:sz w:val="18"/>
-          <w:szCs w:val="20"/>
-          <w:lang w:val="pl-PL"/>
-        </w:rPr>
-        <w:t>",</w:t>
-      </w:r>
-    </w:p>
-    <w:p>
-      <w:pPr>
-        <w:rPr>
-          <w:rFonts w:ascii="Courier New" w:hAnsi="Courier New" w:cs="Courier New"/>
-          <w:sz w:val="18"/>
-          <w:szCs w:val="20"/>
-          <w:lang w:val="pl-PL"/>
-        </w:rPr>
-      </w:pPr>
-      <w:r>
-        <w:rPr>
-          <w:rFonts w:ascii="Courier New" w:hAnsi="Courier New" w:cs="Courier New"/>
-          <w:sz w:val="18"/>
-          <w:szCs w:val="20"/>
-          <w:lang w:val="pl-PL"/>
-        </w:rPr>
-        <w:t xml:space="preserve">        "albums": [</w:t>
-      </w:r>
-      <w:r>
-        <w:rPr>
-          <w:rFonts w:ascii="Courier New" w:hAnsi="Courier New" w:cs="Courier New"/>
-          <w:sz w:val="18"/>
-          <w:szCs w:val="20"/>
-          <w:lang w:val="pl-PL"/>
-        </w:rPr>
-        <w:t xml:space="preserve"> </w:t>
-      </w:r>
-    </w:p>
-    <w:p>
-      <w:pPr>
-        <w:ind w:firstLine="708"/>
-        <w:rPr>
-          <w:rFonts w:ascii="Courier New" w:hAnsi="Courier New" w:cs="Courier New"/>
-          <w:sz w:val="18"/>
-          <w:szCs w:val="20"/>
-          <w:lang w:val="pl-PL"/>
-        </w:rPr>
-      </w:pPr>
-      <w:r>
-        <w:rPr>
-          <w:rFonts w:ascii="Courier New" w:hAnsi="Courier New" w:cs="Courier New"/>
-          <w:sz w:val="18"/>
-          <w:szCs w:val="20"/>
-          <w:lang w:val="pl-PL"/>
-        </w:rPr>
-        <w:t xml:space="preserve">      </w:t>
-      </w:r>
-      <w:r>
-        <w:rPr>
-          <w:rFonts w:ascii="Courier New" w:hAnsi="Courier New" w:cs="Courier New"/>
-          <w:sz w:val="18"/>
-          <w:szCs w:val="20"/>
-          <w:lang w:val="pl-PL"/>
-        </w:rPr>
-        <w:t>"</w:t>
-      </w:r>
-      <w:r>
-        <w:rPr>
-          <w:rFonts w:ascii="Courier New" w:hAnsi="Courier New" w:cs="Courier New"/>
-          <w:sz w:val="18"/>
-          <w:szCs w:val="20"/>
-          <w:lang w:val="pl-PL"/>
-        </w:rPr>
-        <w:t>http://localhost:3518/api/albums/5</w:t>
-      </w:r>
-      <w:r>
-        <w:rPr>
-          <w:rFonts w:ascii="Courier New" w:hAnsi="Courier New" w:cs="Courier New"/>
-          <w:sz w:val="18"/>
-          <w:szCs w:val="20"/>
-          <w:lang w:val="pl-PL"/>
-        </w:rPr>
-        <w:t>"</w:t>
-      </w:r>
-      <w:r>
-        <w:rPr>
-          <w:rFonts w:ascii="Courier New" w:hAnsi="Courier New" w:cs="Courier New"/>
-          <w:sz w:val="18"/>
-          <w:szCs w:val="20"/>
-          <w:lang w:val="pl-PL"/>
-        </w:rPr>
-        <w:t>,</w:t>
-      </w:r>
-    </w:p>
-    <w:p>
-      <w:pPr>
-        <w:ind w:firstLine="708"/>
-        <w:rPr>
-          <w:rFonts w:ascii="Courier New" w:hAnsi="Courier New" w:cs="Courier New"/>
-          <w:sz w:val="18"/>
-          <w:szCs w:val="20"/>
-          <w:lang w:val="pl-PL"/>
-        </w:rPr>
-      </w:pPr>
-      <w:r>
-        <w:rPr>
-          <w:rFonts w:ascii="Courier New" w:hAnsi="Courier New" w:cs="Courier New"/>
-          <w:sz w:val="18"/>
-          <w:szCs w:val="20"/>
-          <w:lang w:val="pl-PL"/>
-        </w:rPr>
-        <w:t xml:space="preserve">      </w:t>
-      </w:r>
-      <w:r>
-        <w:rPr>
-          <w:rFonts w:ascii="Courier New" w:hAnsi="Courier New" w:cs="Courier New"/>
-          <w:sz w:val="18"/>
-          <w:szCs w:val="20"/>
-          <w:lang w:val="pl-PL"/>
-        </w:rPr>
-        <w:t>"</w:t>
-      </w:r>
-      <w:r>
-        <w:rPr>
-          <w:rFonts w:ascii="Courier New" w:hAnsi="Courier New" w:cs="Courier New"/>
-          <w:sz w:val="18"/>
-          <w:szCs w:val="20"/>
-          <w:lang w:val="pl-PL"/>
-        </w:rPr>
-        <w:t>http://localhost:3518/api/albums/18</w:t>
-      </w:r>
-      <w:r>
-        <w:rPr>
-          <w:rFonts w:ascii="Courier New" w:hAnsi="Courier New" w:cs="Courier New"/>
-          <w:sz w:val="18"/>
-          <w:szCs w:val="20"/>
-          <w:lang w:val="pl-PL"/>
-        </w:rPr>
-        <w:t>"</w:t>
-      </w:r>
-      <w:r>
-        <w:rPr>
-          <w:rFonts w:ascii="Courier New" w:hAnsi="Courier New" w:cs="Courier New"/>
-          <w:sz w:val="18"/>
-          <w:szCs w:val="20"/>
-          <w:lang w:val="pl-PL"/>
-        </w:rPr>
-        <w:br/>
-        <w:t xml:space="preserve">        </w:t>
-      </w:r>
-      <w:r>
-        <w:rPr>
-          <w:rFonts w:ascii="Courier New" w:hAnsi="Courier New" w:cs="Courier New"/>
-          <w:sz w:val="18"/>
-          <w:szCs w:val="20"/>
-          <w:lang w:val="pl-PL"/>
-        </w:rPr>
-        <w:t>]</w:t>
-      </w:r>
-    </w:p>
-    <w:p>
-      <w:pPr>
-        <w:rPr>
-          <w:rFonts w:ascii="Courier New" w:hAnsi="Courier New" w:cs="Courier New"/>
-          <w:sz w:val="18"/>
-          <w:szCs w:val="20"/>
-          <w:lang w:val="pl-PL"/>
-        </w:rPr>
-      </w:pPr>
-      <w:r>
-        <w:rPr>
-          <w:rFonts w:ascii="Courier New" w:hAnsi="Courier New" w:cs="Courier New"/>
-          <w:sz w:val="18"/>
-          <w:szCs w:val="20"/>
-          <w:lang w:val="pl-PL"/>
-        </w:rPr>
-        <w:t xml:space="preserve">    }</w:t>
-      </w:r>
-    </w:p>
-    <w:p>
-      <w:pPr>
-        <w:rPr>
-          <w:rFonts w:ascii="Courier New" w:hAnsi="Courier New" w:cs="Courier New"/>
-          <w:sz w:val="18"/>
-          <w:szCs w:val="20"/>
-          <w:lang w:val="pl-PL"/>
-        </w:rPr>
-      </w:pPr>
-      <w:r>
-        <w:rPr>
-          <w:rFonts w:ascii="Courier New" w:hAnsi="Courier New" w:cs="Courier New"/>
-          <w:sz w:val="18"/>
-          <w:szCs w:val="20"/>
-          <w:lang w:val="pl-PL"/>
-        </w:rPr>
-        <w:t>}</w:t>
-      </w:r>
-    </w:p>
-    <w:p>
-      <w:pPr>
-        <w:rPr>
-          <w:rFonts w:ascii="Courier New" w:hAnsi="Courier New" w:cs="Courier New"/>
-          <w:sz w:val="20"/>
-          <w:szCs w:val="20"/>
-          <w:lang w:val="pl-PL"/>
-        </w:rPr>
-      </w:pPr>
+        <w:t>użytkownicy (/api/users)</w:t>
+      </w:r>
     </w:p>
     <w:p>
       <w:pPr>
@@ -6449,503 +5962,16 @@
           <w:numId w:val="9"/>
         </w:numPr>
         <w:rPr>
-          <w:rFonts w:ascii="Courier New" w:hAnsi="Courier New" w:cs="Courier New"/>
-          <w:sz w:val="20"/>
-          <w:szCs w:val="20"/>
-          <w:lang w:val="pl-PL"/>
-        </w:rPr>
-      </w:pPr>
-      <w:r>
-        <w:rPr>
-          <w:lang w:val="pl-PL"/>
-        </w:rPr>
-        <w:t>zwracanie informacji o albumie</w:t>
-      </w:r>
-    </w:p>
-    <w:p>
-      <w:pPr>
-        <w:rPr>
-          <w:rFonts w:ascii="Courier New" w:hAnsi="Courier New" w:cs="Courier New"/>
-          <w:sz w:val="20"/>
-          <w:szCs w:val="20"/>
-          <w:lang w:val="pl-PL"/>
-        </w:rPr>
-      </w:pPr>
-    </w:p>
-    <w:p>
-      <w:pPr>
-        <w:rPr>
-          <w:rFonts w:ascii="Courier New" w:hAnsi="Courier New" w:cs="Courier New"/>
           <w:b/>
-          <w:sz w:val="22"/>
-          <w:lang w:val="pl-PL"/>
-        </w:rPr>
-      </w:pPr>
-      <w:r>
-        <w:rPr>
-          <w:rFonts w:ascii="Courier New" w:hAnsi="Courier New" w:cs="Courier New"/>
-          <w:b/>
-          <w:sz w:val="20"/>
-          <w:lang w:val="pl-PL"/>
-        </w:rPr>
-        <w:t>GET /api/albums/5</w:t>
-      </w:r>
-      <w:r>
-        <w:rPr>
-          <w:rFonts w:ascii="Courier New" w:hAnsi="Courier New" w:cs="Courier New"/>
-          <w:b/>
-          <w:sz w:val="22"/>
-          <w:lang w:val="pl-PL"/>
-        </w:rPr>
-        <w:br/>
-      </w:r>
-    </w:p>
-    <w:p>
-      <w:pPr>
-        <w:rPr>
-          <w:rFonts w:ascii="Courier New" w:hAnsi="Courier New" w:cs="Courier New"/>
-          <w:sz w:val="18"/>
-          <w:szCs w:val="20"/>
-          <w:lang w:val="pl-PL"/>
-        </w:rPr>
-      </w:pPr>
-      <w:r>
-        <w:rPr>
-          <w:rFonts w:ascii="Courier New" w:hAnsi="Courier New" w:cs="Courier New"/>
-          <w:sz w:val="18"/>
-          <w:szCs w:val="20"/>
-          <w:lang w:val="pl-PL"/>
-        </w:rPr>
-        <w:t>{</w:t>
-      </w:r>
-    </w:p>
-    <w:p>
-      <w:pPr>
-        <w:rPr>
-          <w:rFonts w:ascii="Courier New" w:hAnsi="Courier New" w:cs="Courier New"/>
-          <w:sz w:val="18"/>
-          <w:szCs w:val="20"/>
-          <w:lang w:val="pl-PL"/>
-        </w:rPr>
-      </w:pPr>
-      <w:r>
-        <w:rPr>
-          <w:rFonts w:ascii="Courier New" w:hAnsi="Courier New" w:cs="Courier New"/>
-          <w:sz w:val="18"/>
-          <w:szCs w:val="20"/>
-          <w:lang w:val="pl-PL"/>
-        </w:rPr>
-        <w:t xml:space="preserve">    "ok": true,</w:t>
-      </w:r>
-    </w:p>
-    <w:p>
-      <w:pPr>
-        <w:rPr>
-          <w:rFonts w:ascii="Courier New" w:hAnsi="Courier New" w:cs="Courier New"/>
-          <w:sz w:val="18"/>
-          <w:szCs w:val="20"/>
-          <w:lang w:val="pl-PL"/>
-        </w:rPr>
-      </w:pPr>
-      <w:r>
-        <w:rPr>
-          <w:rFonts w:ascii="Courier New" w:hAnsi="Courier New" w:cs="Courier New"/>
-          <w:sz w:val="18"/>
-          <w:szCs w:val="20"/>
-          <w:lang w:val="pl-PL"/>
-        </w:rPr>
-        <w:t xml:space="preserve">    "data": {</w:t>
-      </w:r>
-    </w:p>
-    <w:p>
-      <w:pPr>
-        <w:rPr>
-          <w:rFonts w:ascii="Courier New" w:hAnsi="Courier New" w:cs="Courier New"/>
-          <w:sz w:val="18"/>
-          <w:szCs w:val="20"/>
-          <w:lang w:val="pl-PL"/>
-        </w:rPr>
-      </w:pPr>
-      <w:r>
-        <w:rPr>
-          <w:rFonts w:ascii="Courier New" w:hAnsi="Courier New" w:cs="Courier New"/>
-          <w:sz w:val="18"/>
-          <w:szCs w:val="20"/>
-          <w:lang w:val="pl-PL"/>
-        </w:rPr>
-        <w:t xml:space="preserve">        "id": 5,</w:t>
-      </w:r>
-    </w:p>
-    <w:p>
-      <w:pPr>
-        <w:rPr>
-          <w:rFonts w:ascii="Courier New" w:hAnsi="Courier New" w:cs="Courier New"/>
-          <w:sz w:val="18"/>
-          <w:szCs w:val="20"/>
-          <w:lang w:val="pl-PL"/>
-        </w:rPr>
-      </w:pPr>
-      <w:r>
-        <w:rPr>
-          <w:rFonts w:ascii="Courier New" w:hAnsi="Courier New" w:cs="Courier New"/>
-          <w:sz w:val="18"/>
-          <w:szCs w:val="20"/>
-          <w:lang w:val="pl-PL"/>
-        </w:rPr>
-        <w:t xml:space="preserve">        "name": "Moja twarz",</w:t>
-      </w:r>
-    </w:p>
-    <w:p>
-      <w:pPr>
-        <w:rPr>
-          <w:rFonts w:ascii="Courier New" w:hAnsi="Courier New" w:cs="Courier New"/>
-          <w:sz w:val="18"/>
-          <w:szCs w:val="20"/>
-          <w:lang w:val="pl-PL"/>
-        </w:rPr>
-      </w:pPr>
-      <w:r>
-        <w:rPr>
-          <w:rFonts w:ascii="Courier New" w:hAnsi="Courier New" w:cs="Courier New"/>
-          <w:sz w:val="18"/>
-          <w:szCs w:val="20"/>
-          <w:lang w:val="pl-PL"/>
-        </w:rPr>
-        <w:t xml:space="preserve">        "description": "Jak zmieniałem się w czasie",</w:t>
-      </w:r>
-    </w:p>
-    <w:p>
-      <w:pPr>
-        <w:rPr>
-          <w:rFonts w:ascii="Courier New" w:hAnsi="Courier New" w:cs="Courier New"/>
-          <w:sz w:val="18"/>
-          <w:szCs w:val="20"/>
-          <w:lang w:val="pl-PL"/>
-        </w:rPr>
-      </w:pPr>
-      <w:r>
-        <w:rPr>
-          <w:rFonts w:ascii="Courier New" w:hAnsi="Courier New" w:cs="Courier New"/>
-          <w:sz w:val="18"/>
-          <w:szCs w:val="20"/>
-          <w:lang w:val="pl-PL"/>
-        </w:rPr>
-        <w:t xml:space="preserve">        "category": "People",</w:t>
-      </w:r>
-    </w:p>
-    <w:p>
-      <w:pPr>
-        <w:rPr>
-          <w:rFonts w:ascii="Courier New" w:hAnsi="Courier New" w:cs="Courier New"/>
-          <w:sz w:val="18"/>
-          <w:szCs w:val="20"/>
-          <w:lang w:val="pl-PL"/>
-        </w:rPr>
-      </w:pPr>
-      <w:r>
-        <w:rPr>
-          <w:rFonts w:ascii="Courier New" w:hAnsi="Courier New" w:cs="Courier New"/>
-          <w:sz w:val="18"/>
-          <w:szCs w:val="20"/>
-          <w:lang w:val="pl-PL"/>
-        </w:rPr>
-        <w:t xml:space="preserve">        "owner": "JanekKowalski",</w:t>
-      </w:r>
-    </w:p>
-    <w:p>
-      <w:pPr>
-        <w:rPr>
-          <w:rFonts w:ascii="Courier New" w:hAnsi="Courier New" w:cs="Courier New"/>
-          <w:sz w:val="18"/>
-          <w:szCs w:val="20"/>
-          <w:lang w:val="pl-PL"/>
-        </w:rPr>
-      </w:pPr>
-      <w:r>
-        <w:rPr>
-          <w:rFonts w:ascii="Courier New" w:hAnsi="Courier New" w:cs="Courier New"/>
-          <w:sz w:val="18"/>
-          <w:szCs w:val="20"/>
-          <w:lang w:val="pl-PL"/>
-        </w:rPr>
-        <w:t xml:space="preserve">        "is_public": true,</w:t>
-      </w:r>
-    </w:p>
-    <w:p>
-      <w:pPr>
-        <w:rPr>
-          <w:rFonts w:ascii="Courier New" w:hAnsi="Courier New" w:cs="Courier New"/>
-          <w:sz w:val="18"/>
-          <w:szCs w:val="20"/>
-          <w:lang w:val="pl-PL"/>
-        </w:rPr>
-      </w:pPr>
-      <w:r>
-        <w:rPr>
-          <w:rFonts w:ascii="Courier New" w:hAnsi="Courier New" w:cs="Courier New"/>
-          <w:sz w:val="18"/>
-          <w:szCs w:val="20"/>
-          <w:lang w:val="pl-PL"/>
-        </w:rPr>
-        <w:t xml:space="preserve">        "rating": 10,</w:t>
-      </w:r>
-    </w:p>
-    <w:p>
-      <w:pPr>
-        <w:rPr>
-          <w:rFonts w:ascii="Courier New" w:hAnsi="Courier New" w:cs="Courier New"/>
-          <w:sz w:val="18"/>
-          <w:szCs w:val="20"/>
-          <w:lang w:val="pl-PL"/>
-        </w:rPr>
-      </w:pPr>
-      <w:r>
-        <w:rPr>
-          <w:rFonts w:ascii="Courier New" w:hAnsi="Courier New" w:cs="Courier New"/>
-          <w:sz w:val="18"/>
-          <w:szCs w:val="20"/>
-          <w:lang w:val="pl-PL"/>
-        </w:rPr>
-        <w:t xml:space="preserve">        "views": 1234,</w:t>
-      </w:r>
-    </w:p>
-    <w:p>
-      <w:pPr>
-        <w:rPr>
-          <w:rFonts w:ascii="Courier New" w:hAnsi="Courier New" w:cs="Courier New"/>
-          <w:sz w:val="18"/>
-          <w:szCs w:val="20"/>
-          <w:lang w:val="pl-PL"/>
-        </w:rPr>
-      </w:pPr>
-      <w:r>
-        <w:rPr>
-          <w:rFonts w:ascii="Courier New" w:hAnsi="Courier New" w:cs="Courier New"/>
-          <w:sz w:val="18"/>
-          <w:szCs w:val="20"/>
-          <w:lang w:val="pl-PL"/>
-        </w:rPr>
-        <w:t xml:space="preserve">        "photos": [</w:t>
-      </w:r>
-    </w:p>
-    <w:p>
-      <w:pPr>
-        <w:rPr>
-          <w:rFonts w:ascii="Courier New" w:hAnsi="Courier New" w:cs="Courier New"/>
-          <w:sz w:val="18"/>
-          <w:szCs w:val="20"/>
-          <w:lang w:val="pl-PL"/>
-        </w:rPr>
-      </w:pPr>
-      <w:r>
-        <w:rPr>
-          <w:rFonts w:ascii="Courier New" w:hAnsi="Courier New" w:cs="Courier New"/>
-          <w:sz w:val="18"/>
-          <w:szCs w:val="20"/>
-          <w:lang w:val="pl-PL"/>
-        </w:rPr>
-        <w:t xml:space="preserve">            "http://localhost:3518/api/photos/1",</w:t>
-      </w:r>
-    </w:p>
-    <w:p>
-      <w:pPr>
-        <w:rPr>
-          <w:rFonts w:ascii="Courier New" w:hAnsi="Courier New" w:cs="Courier New"/>
-          <w:sz w:val="18"/>
-          <w:szCs w:val="20"/>
-          <w:lang w:val="pl-PL"/>
-        </w:rPr>
-      </w:pPr>
-      <w:r>
-        <w:rPr>
-          <w:rFonts w:ascii="Courier New" w:hAnsi="Courier New" w:cs="Courier New"/>
-          <w:sz w:val="18"/>
-          <w:szCs w:val="20"/>
-          <w:lang w:val="pl-PL"/>
-        </w:rPr>
-        <w:t xml:space="preserve">            "http://localhost:3518/api/photos/2",</w:t>
-      </w:r>
-    </w:p>
-    <w:p>
-      <w:pPr>
-        <w:rPr>
-          <w:rFonts w:ascii="Courier New" w:hAnsi="Courier New" w:cs="Courier New"/>
-          <w:sz w:val="18"/>
-          <w:szCs w:val="20"/>
-          <w:lang w:val="pl-PL"/>
-        </w:rPr>
-      </w:pPr>
-      <w:r>
-        <w:rPr>
-          <w:rFonts w:ascii="Courier New" w:hAnsi="Courier New" w:cs="Courier New"/>
-          <w:sz w:val="18"/>
-          <w:szCs w:val="20"/>
-          <w:lang w:val="pl-PL"/>
-        </w:rPr>
-        <w:t xml:space="preserve">            "http://localhost:3518/api/photos/3",</w:t>
-      </w:r>
-    </w:p>
-    <w:p>
-      <w:pPr>
-        <w:rPr>
-          <w:rFonts w:ascii="Courier New" w:hAnsi="Courier New" w:cs="Courier New"/>
-          <w:sz w:val="18"/>
-          <w:szCs w:val="20"/>
-          <w:lang w:val="pl-PL"/>
-        </w:rPr>
-      </w:pPr>
-      <w:r>
-        <w:rPr>
-          <w:rFonts w:ascii="Courier New" w:hAnsi="Courier New" w:cs="Courier New"/>
-          <w:sz w:val="18"/>
-          <w:szCs w:val="20"/>
-          <w:lang w:val="pl-PL"/>
-        </w:rPr>
-        <w:t xml:space="preserve">            "http://localhost:3518/api/photos/4",</w:t>
-      </w:r>
-    </w:p>
-    <w:p>
-      <w:pPr>
-        <w:rPr>
-          <w:rFonts w:ascii="Courier New" w:hAnsi="Courier New" w:cs="Courier New"/>
-          <w:sz w:val="18"/>
-          <w:szCs w:val="20"/>
-          <w:lang w:val="pl-PL"/>
-        </w:rPr>
-      </w:pPr>
-      <w:r>
-        <w:rPr>
-          <w:rFonts w:ascii="Courier New" w:hAnsi="Courier New" w:cs="Courier New"/>
-          <w:sz w:val="18"/>
-          <w:szCs w:val="20"/>
-          <w:lang w:val="pl-PL"/>
-        </w:rPr>
-        <w:t xml:space="preserve">            "http://localhost:3518/api/photos/5",</w:t>
-      </w:r>
-    </w:p>
-    <w:p>
-      <w:pPr>
-        <w:rPr>
-          <w:rFonts w:ascii="Courier New" w:hAnsi="Courier New" w:cs="Courier New"/>
-          <w:sz w:val="18"/>
-          <w:szCs w:val="20"/>
-          <w:lang w:val="pl-PL"/>
-        </w:rPr>
-      </w:pPr>
-      <w:r>
-        <w:rPr>
-          <w:rFonts w:ascii="Courier New" w:hAnsi="Courier New" w:cs="Courier New"/>
-          <w:sz w:val="18"/>
-          <w:szCs w:val="20"/>
-          <w:lang w:val="pl-PL"/>
-        </w:rPr>
-        <w:t xml:space="preserve">            "http://localhost:3518/api/photos/6",</w:t>
-      </w:r>
-    </w:p>
-    <w:p>
-      <w:pPr>
-        <w:rPr>
-          <w:rFonts w:ascii="Courier New" w:hAnsi="Courier New" w:cs="Courier New"/>
-          <w:sz w:val="18"/>
-          <w:szCs w:val="20"/>
-          <w:lang w:val="pl-PL"/>
-        </w:rPr>
-      </w:pPr>
-      <w:r>
-        <w:rPr>
-          <w:rFonts w:ascii="Courier New" w:hAnsi="Courier New" w:cs="Courier New"/>
-          <w:sz w:val="18"/>
-          <w:szCs w:val="20"/>
-          <w:lang w:val="pl-PL"/>
-        </w:rPr>
-        <w:t xml:space="preserve">            "http://localhost:3518/api/photos/7"</w:t>
-      </w:r>
-    </w:p>
-    <w:p>
-      <w:pPr>
-        <w:rPr>
-          <w:rFonts w:ascii="Courier New" w:hAnsi="Courier New" w:cs="Courier New"/>
-          <w:sz w:val="18"/>
-          <w:szCs w:val="20"/>
-          <w:lang w:val="pl-PL"/>
-        </w:rPr>
-      </w:pPr>
-      <w:r>
-        <w:rPr>
-          <w:rFonts w:ascii="Courier New" w:hAnsi="Courier New" w:cs="Courier New"/>
-          <w:sz w:val="18"/>
-          <w:szCs w:val="20"/>
-          <w:lang w:val="pl-PL"/>
-        </w:rPr>
-        <w:t xml:space="preserve">        ],</w:t>
-      </w:r>
-    </w:p>
-    <w:p>
-      <w:pPr>
-        <w:rPr>
-          <w:rFonts w:ascii="Courier New" w:hAnsi="Courier New" w:cs="Courier New"/>
-          <w:sz w:val="18"/>
-          <w:szCs w:val="20"/>
-          <w:lang w:val="pl-PL"/>
-        </w:rPr>
-      </w:pPr>
-      <w:r>
-        <w:rPr>
-          <w:rFonts w:ascii="Courier New" w:hAnsi="Courier New" w:cs="Courier New"/>
-          <w:sz w:val="18"/>
-          <w:szCs w:val="20"/>
-          <w:lang w:val="pl-PL"/>
-        </w:rPr>
-        <w:t xml:space="preserve">        "comments": []</w:t>
-      </w:r>
-    </w:p>
-    <w:p>
-      <w:pPr>
-        <w:rPr>
-          <w:rFonts w:ascii="Courier New" w:hAnsi="Courier New" w:cs="Courier New"/>
-          <w:sz w:val="18"/>
-          <w:szCs w:val="20"/>
-          <w:lang w:val="pl-PL"/>
-        </w:rPr>
-      </w:pPr>
-      <w:r>
-        <w:rPr>
-          <w:rFonts w:ascii="Courier New" w:hAnsi="Courier New" w:cs="Courier New"/>
-          <w:sz w:val="18"/>
-          <w:szCs w:val="20"/>
-          <w:lang w:val="pl-PL"/>
-        </w:rPr>
-        <w:t xml:space="preserve">    }</w:t>
-      </w:r>
-    </w:p>
-    <w:p>
-      <w:pPr>
-        <w:rPr>
-          <w:rFonts w:ascii="Courier New" w:hAnsi="Courier New" w:cs="Courier New"/>
-          <w:sz w:val="18"/>
-          <w:szCs w:val="20"/>
-          <w:lang w:val="pl-PL"/>
-        </w:rPr>
-      </w:pPr>
-      <w:r>
-        <w:rPr>
-          <w:rFonts w:ascii="Courier New" w:hAnsi="Courier New" w:cs="Courier New"/>
-          <w:sz w:val="18"/>
-          <w:szCs w:val="20"/>
-          <w:lang w:val="pl-PL"/>
-        </w:rPr>
-        <w:t>}</w:t>
-      </w:r>
-    </w:p>
-    <w:p>
-      <w:pPr>
-        <w:rPr>
-          <w:rFonts w:ascii="Courier New" w:hAnsi="Courier New" w:cs="Courier New"/>
-          <w:sz w:val="20"/>
-          <w:szCs w:val="20"/>
-          <w:lang w:val="pl-PL"/>
-        </w:rPr>
-      </w:pPr>
+          <w:lang w:val="pl-PL"/>
+        </w:rPr>
+      </w:pPr>
+      <w:r>
+        <w:rPr>
+          <w:lang w:val="pl-PL"/>
+        </w:rPr>
+        <w:t>albumy (/api/albums)</w:t>
+      </w:r>
     </w:p>
     <w:p>
       <w:pPr>
@@ -6955,38 +5981,71 @@
           <w:numId w:val="9"/>
         </w:numPr>
         <w:rPr>
-          <w:rFonts w:ascii="Courier New" w:hAnsi="Courier New" w:cs="Courier New"/>
-          <w:sz w:val="20"/>
-          <w:szCs w:val="20"/>
-          <w:lang w:val="pl-PL"/>
-        </w:rPr>
-      </w:pPr>
-      <w:r>
-        <w:rPr>
-          <w:lang w:val="pl-PL"/>
-        </w:rPr>
-        <w:t>zwracanie informacji o zdjęciu</w:t>
-      </w:r>
-    </w:p>
-    <w:p>
-      <w:pPr>
-        <w:rPr>
-          <w:rFonts w:ascii="Courier New" w:hAnsi="Courier New" w:cs="Courier New"/>
-          <w:sz w:val="20"/>
-          <w:szCs w:val="20"/>
-          <w:lang w:val="pl-PL"/>
-        </w:rPr>
-      </w:pPr>
-    </w:p>
-    <w:p>
-      <w:pPr>
-        <w:rPr>
-          <w:rFonts w:ascii="Courier New" w:hAnsi="Courier New" w:cs="Courier New"/>
-          <w:sz w:val="20"/>
-          <w:szCs w:val="20"/>
-          <w:lang w:val="pl-PL"/>
-        </w:rPr>
-      </w:pPr>
+          <w:b/>
+          <w:lang w:val="pl-PL"/>
+        </w:rPr>
+      </w:pPr>
+      <w:r>
+        <w:rPr>
+          <w:lang w:val="pl-PL"/>
+        </w:rPr>
+        <w:t>zdjęcia (/api/photos)</w:t>
+      </w:r>
+    </w:p>
+    <w:p>
+      <w:pPr>
+        <w:rPr>
+          <w:lang w:val="pl-PL"/>
+        </w:rPr>
+      </w:pPr>
+    </w:p>
+    <w:p>
+      <w:pPr>
+        <w:rPr>
+          <w:b/>
+          <w:lang w:val="pl-PL"/>
+        </w:rPr>
+      </w:pPr>
+      <w:r>
+        <w:rPr>
+          <w:b/>
+          <w:lang w:val="pl-PL"/>
+        </w:rPr>
+        <w:t>Pełny listing aktualnie zaimplementowanego API wraz z przykładowymi wywołaniami:</w:t>
+      </w:r>
+    </w:p>
+    <w:p>
+      <w:pPr>
+        <w:rPr>
+          <w:b/>
+          <w:lang w:val="pl-PL"/>
+        </w:rPr>
+      </w:pPr>
+    </w:p>
+    <w:p>
+      <w:pPr>
+        <w:pStyle w:val="Akapitzlist"/>
+        <w:numPr>
+          <w:ilvl w:val="0"/>
+          <w:numId w:val="9"/>
+        </w:numPr>
+        <w:rPr>
+          <w:b/>
+          <w:lang w:val="pl-PL"/>
+        </w:rPr>
+      </w:pPr>
+      <w:r>
+        <w:rPr>
+          <w:lang w:val="pl-PL"/>
+        </w:rPr>
+        <w:t>zwracanie informacji o użytkowniku</w:t>
+      </w:r>
+      <w:r>
+        <w:rPr>
+          <w:lang w:val="pl-PL"/>
+        </w:rPr>
+        <w:br/>
+      </w:r>
     </w:p>
     <w:p>
       <w:pPr>
@@ -7004,8 +6063,501 @@
           <w:sz w:val="20"/>
           <w:lang w:val="pl-PL"/>
         </w:rPr>
-        <w:t>GET /api/</w:t>
-      </w:r>
+        <w:t>GET /api/users/JanekKowalski</w:t>
+      </w:r>
+      <w:r>
+        <w:rPr>
+          <w:rFonts w:ascii="Courier New" w:hAnsi="Courier New" w:cs="Courier New"/>
+          <w:b/>
+          <w:sz w:val="22"/>
+          <w:lang w:val="pl-PL"/>
+        </w:rPr>
+        <w:br/>
+      </w:r>
+    </w:p>
+    <w:p>
+      <w:pPr>
+        <w:rPr>
+          <w:rFonts w:ascii="Courier New" w:hAnsi="Courier New" w:cs="Courier New"/>
+          <w:sz w:val="18"/>
+          <w:szCs w:val="20"/>
+          <w:lang w:val="pl-PL"/>
+        </w:rPr>
+      </w:pPr>
+      <w:r>
+        <w:rPr>
+          <w:rFonts w:ascii="Courier New" w:hAnsi="Courier New" w:cs="Courier New"/>
+          <w:sz w:val="18"/>
+          <w:szCs w:val="20"/>
+          <w:lang w:val="pl-PL"/>
+        </w:rPr>
+        <w:t>{</w:t>
+      </w:r>
+    </w:p>
+    <w:p>
+      <w:pPr>
+        <w:rPr>
+          <w:rFonts w:ascii="Courier New" w:hAnsi="Courier New" w:cs="Courier New"/>
+          <w:sz w:val="18"/>
+          <w:szCs w:val="20"/>
+          <w:lang w:val="pl-PL"/>
+        </w:rPr>
+      </w:pPr>
+      <w:r>
+        <w:rPr>
+          <w:rFonts w:ascii="Courier New" w:hAnsi="Courier New" w:cs="Courier New"/>
+          <w:sz w:val="18"/>
+          <w:szCs w:val="20"/>
+          <w:lang w:val="pl-PL"/>
+        </w:rPr>
+        <w:t xml:space="preserve">    "ok": true,</w:t>
+      </w:r>
+    </w:p>
+    <w:p>
+      <w:pPr>
+        <w:rPr>
+          <w:rFonts w:ascii="Courier New" w:hAnsi="Courier New" w:cs="Courier New"/>
+          <w:sz w:val="18"/>
+          <w:szCs w:val="20"/>
+          <w:lang w:val="pl-PL"/>
+        </w:rPr>
+      </w:pPr>
+      <w:r>
+        <w:rPr>
+          <w:rFonts w:ascii="Courier New" w:hAnsi="Courier New" w:cs="Courier New"/>
+          <w:sz w:val="18"/>
+          <w:szCs w:val="20"/>
+          <w:lang w:val="pl-PL"/>
+        </w:rPr>
+        <w:t xml:space="preserve">    "data": {</w:t>
+      </w:r>
+    </w:p>
+    <w:p>
+      <w:pPr>
+        <w:rPr>
+          <w:rFonts w:ascii="Courier New" w:hAnsi="Courier New" w:cs="Courier New"/>
+          <w:sz w:val="18"/>
+          <w:szCs w:val="20"/>
+          <w:lang w:val="pl-PL"/>
+        </w:rPr>
+      </w:pPr>
+      <w:r>
+        <w:rPr>
+          <w:rFonts w:ascii="Courier New" w:hAnsi="Courier New" w:cs="Courier New"/>
+          <w:sz w:val="18"/>
+          <w:szCs w:val="20"/>
+          <w:lang w:val="pl-PL"/>
+        </w:rPr>
+        <w:t xml:space="preserve">        "id": 3,</w:t>
+      </w:r>
+    </w:p>
+    <w:p>
+      <w:pPr>
+        <w:rPr>
+          <w:rFonts w:ascii="Courier New" w:hAnsi="Courier New" w:cs="Courier New"/>
+          <w:sz w:val="18"/>
+          <w:szCs w:val="20"/>
+          <w:lang w:val="pl-PL"/>
+        </w:rPr>
+      </w:pPr>
+      <w:r>
+        <w:rPr>
+          <w:rFonts w:ascii="Courier New" w:hAnsi="Courier New" w:cs="Courier New"/>
+          <w:sz w:val="18"/>
+          <w:szCs w:val="20"/>
+          <w:lang w:val="pl-PL"/>
+        </w:rPr>
+        <w:t xml:space="preserve">        "username": "</w:t>
+      </w:r>
+      <w:r>
+        <w:rPr>
+          <w:rFonts w:ascii="Courier New" w:hAnsi="Courier New" w:cs="Courier New"/>
+          <w:sz w:val="18"/>
+          <w:szCs w:val="20"/>
+          <w:lang w:val="pl-PL"/>
+        </w:rPr>
+        <w:t>JanekKowalski</w:t>
+      </w:r>
+      <w:r>
+        <w:rPr>
+          <w:rFonts w:ascii="Courier New" w:hAnsi="Courier New" w:cs="Courier New"/>
+          <w:sz w:val="18"/>
+          <w:szCs w:val="20"/>
+          <w:lang w:val="pl-PL"/>
+        </w:rPr>
+        <w:t>",</w:t>
+      </w:r>
+    </w:p>
+    <w:p>
+      <w:pPr>
+        <w:rPr>
+          <w:rFonts w:ascii="Courier New" w:hAnsi="Courier New" w:cs="Courier New"/>
+          <w:sz w:val="18"/>
+          <w:szCs w:val="20"/>
+          <w:lang w:val="pl-PL"/>
+        </w:rPr>
+      </w:pPr>
+      <w:r>
+        <w:rPr>
+          <w:rFonts w:ascii="Courier New" w:hAnsi="Courier New" w:cs="Courier New"/>
+          <w:sz w:val="18"/>
+          <w:szCs w:val="20"/>
+          <w:lang w:val="pl-PL"/>
+        </w:rPr>
+        <w:t xml:space="preserve">        "date_of_birth": {</w:t>
+      </w:r>
+    </w:p>
+    <w:p>
+      <w:pPr>
+        <w:rPr>
+          <w:rFonts w:ascii="Courier New" w:hAnsi="Courier New" w:cs="Courier New"/>
+          <w:sz w:val="18"/>
+          <w:szCs w:val="20"/>
+          <w:lang w:val="pl-PL"/>
+        </w:rPr>
+      </w:pPr>
+      <w:r>
+        <w:rPr>
+          <w:rFonts w:ascii="Courier New" w:hAnsi="Courier New" w:cs="Courier New"/>
+          <w:sz w:val="18"/>
+          <w:szCs w:val="20"/>
+          <w:lang w:val="pl-PL"/>
+        </w:rPr>
+        <w:t xml:space="preserve">            "day": 1,</w:t>
+      </w:r>
+    </w:p>
+    <w:p>
+      <w:pPr>
+        <w:rPr>
+          <w:rFonts w:ascii="Courier New" w:hAnsi="Courier New" w:cs="Courier New"/>
+          <w:sz w:val="18"/>
+          <w:szCs w:val="20"/>
+          <w:lang w:val="pl-PL"/>
+        </w:rPr>
+      </w:pPr>
+      <w:r>
+        <w:rPr>
+          <w:rFonts w:ascii="Courier New" w:hAnsi="Courier New" w:cs="Courier New"/>
+          <w:sz w:val="18"/>
+          <w:szCs w:val="20"/>
+          <w:lang w:val="pl-PL"/>
+        </w:rPr>
+        <w:t xml:space="preserve">            "month": 3,</w:t>
+      </w:r>
+    </w:p>
+    <w:p>
+      <w:pPr>
+        <w:rPr>
+          <w:rFonts w:ascii="Courier New" w:hAnsi="Courier New" w:cs="Courier New"/>
+          <w:sz w:val="18"/>
+          <w:szCs w:val="20"/>
+          <w:lang w:val="pl-PL"/>
+        </w:rPr>
+      </w:pPr>
+      <w:r>
+        <w:rPr>
+          <w:rFonts w:ascii="Courier New" w:hAnsi="Courier New" w:cs="Courier New"/>
+          <w:sz w:val="18"/>
+          <w:szCs w:val="20"/>
+          <w:lang w:val="pl-PL"/>
+        </w:rPr>
+        <w:t xml:space="preserve">            "year": 1989</w:t>
+      </w:r>
+    </w:p>
+    <w:p>
+      <w:pPr>
+        <w:rPr>
+          <w:rFonts w:ascii="Courier New" w:hAnsi="Courier New" w:cs="Courier New"/>
+          <w:sz w:val="18"/>
+          <w:szCs w:val="20"/>
+          <w:lang w:val="pl-PL"/>
+        </w:rPr>
+      </w:pPr>
+      <w:r>
+        <w:rPr>
+          <w:rFonts w:ascii="Courier New" w:hAnsi="Courier New" w:cs="Courier New"/>
+          <w:sz w:val="18"/>
+          <w:szCs w:val="20"/>
+          <w:lang w:val="pl-PL"/>
+        </w:rPr>
+        <w:t xml:space="preserve">        },</w:t>
+      </w:r>
+    </w:p>
+    <w:p>
+      <w:pPr>
+        <w:rPr>
+          <w:rFonts w:ascii="Courier New" w:hAnsi="Courier New" w:cs="Courier New"/>
+          <w:sz w:val="18"/>
+          <w:szCs w:val="20"/>
+          <w:lang w:val="pl-PL"/>
+        </w:rPr>
+      </w:pPr>
+      <w:r>
+        <w:rPr>
+          <w:rFonts w:ascii="Courier New" w:hAnsi="Courier New" w:cs="Courier New"/>
+          <w:sz w:val="18"/>
+          <w:szCs w:val="20"/>
+          <w:lang w:val="pl-PL"/>
+        </w:rPr>
+        <w:t xml:space="preserve">        "about": "</w:t>
+      </w:r>
+      <w:r>
+        <w:rPr>
+          <w:rFonts w:ascii="Courier New" w:hAnsi="Courier New" w:cs="Courier New"/>
+          <w:sz w:val="18"/>
+          <w:szCs w:val="20"/>
+          <w:lang w:val="pl-PL"/>
+        </w:rPr>
+        <w:t>Jestem z Krakowa. Lubię jeździć na rowerze.</w:t>
+      </w:r>
+      <w:r>
+        <w:rPr>
+          <w:rFonts w:ascii="Courier New" w:hAnsi="Courier New" w:cs="Courier New"/>
+          <w:sz w:val="18"/>
+          <w:szCs w:val="20"/>
+          <w:lang w:val="pl-PL"/>
+        </w:rPr>
+        <w:t>",</w:t>
+      </w:r>
+    </w:p>
+    <w:p>
+      <w:pPr>
+        <w:rPr>
+          <w:rFonts w:ascii="Courier New" w:hAnsi="Courier New" w:cs="Courier New"/>
+          <w:sz w:val="18"/>
+          <w:szCs w:val="20"/>
+          <w:lang w:val="pl-PL"/>
+        </w:rPr>
+      </w:pPr>
+      <w:r>
+        <w:rPr>
+          <w:rFonts w:ascii="Courier New" w:hAnsi="Courier New" w:cs="Courier New"/>
+          <w:sz w:val="18"/>
+          <w:szCs w:val="20"/>
+          <w:lang w:val="pl-PL"/>
+        </w:rPr>
+        <w:t xml:space="preserve">        "albums": [</w:t>
+      </w:r>
+      <w:r>
+        <w:rPr>
+          <w:rFonts w:ascii="Courier New" w:hAnsi="Courier New" w:cs="Courier New"/>
+          <w:sz w:val="18"/>
+          <w:szCs w:val="20"/>
+          <w:lang w:val="pl-PL"/>
+        </w:rPr>
+        <w:t xml:space="preserve"> </w:t>
+      </w:r>
+    </w:p>
+    <w:p>
+      <w:pPr>
+        <w:ind w:firstLine="708"/>
+        <w:rPr>
+          <w:rFonts w:ascii="Courier New" w:hAnsi="Courier New" w:cs="Courier New"/>
+          <w:sz w:val="18"/>
+          <w:szCs w:val="20"/>
+          <w:lang w:val="pl-PL"/>
+        </w:rPr>
+      </w:pPr>
+      <w:r>
+        <w:rPr>
+          <w:rFonts w:ascii="Courier New" w:hAnsi="Courier New" w:cs="Courier New"/>
+          <w:sz w:val="18"/>
+          <w:szCs w:val="20"/>
+          <w:lang w:val="pl-PL"/>
+        </w:rPr>
+        <w:t xml:space="preserve">      </w:t>
+      </w:r>
+      <w:r>
+        <w:rPr>
+          <w:rFonts w:ascii="Courier New" w:hAnsi="Courier New" w:cs="Courier New"/>
+          <w:sz w:val="18"/>
+          <w:szCs w:val="20"/>
+          <w:lang w:val="pl-PL"/>
+        </w:rPr>
+        <w:t>"</w:t>
+      </w:r>
+      <w:r>
+        <w:rPr>
+          <w:rFonts w:ascii="Courier New" w:hAnsi="Courier New" w:cs="Courier New"/>
+          <w:sz w:val="18"/>
+          <w:szCs w:val="20"/>
+          <w:lang w:val="pl-PL"/>
+        </w:rPr>
+        <w:t>http://localhost:3518/api/albums/5</w:t>
+      </w:r>
+      <w:r>
+        <w:rPr>
+          <w:rFonts w:ascii="Courier New" w:hAnsi="Courier New" w:cs="Courier New"/>
+          <w:sz w:val="18"/>
+          <w:szCs w:val="20"/>
+          <w:lang w:val="pl-PL"/>
+        </w:rPr>
+        <w:t>"</w:t>
+      </w:r>
+      <w:r>
+        <w:rPr>
+          <w:rFonts w:ascii="Courier New" w:hAnsi="Courier New" w:cs="Courier New"/>
+          <w:sz w:val="18"/>
+          <w:szCs w:val="20"/>
+          <w:lang w:val="pl-PL"/>
+        </w:rPr>
+        <w:t>,</w:t>
+      </w:r>
+    </w:p>
+    <w:p>
+      <w:pPr>
+        <w:ind w:firstLine="708"/>
+        <w:rPr>
+          <w:rFonts w:ascii="Courier New" w:hAnsi="Courier New" w:cs="Courier New"/>
+          <w:sz w:val="18"/>
+          <w:szCs w:val="20"/>
+          <w:lang w:val="pl-PL"/>
+        </w:rPr>
+      </w:pPr>
+      <w:r>
+        <w:rPr>
+          <w:rFonts w:ascii="Courier New" w:hAnsi="Courier New" w:cs="Courier New"/>
+          <w:sz w:val="18"/>
+          <w:szCs w:val="20"/>
+          <w:lang w:val="pl-PL"/>
+        </w:rPr>
+        <w:t xml:space="preserve">      </w:t>
+      </w:r>
+      <w:r>
+        <w:rPr>
+          <w:rFonts w:ascii="Courier New" w:hAnsi="Courier New" w:cs="Courier New"/>
+          <w:sz w:val="18"/>
+          <w:szCs w:val="20"/>
+          <w:lang w:val="pl-PL"/>
+        </w:rPr>
+        <w:t>"</w:t>
+      </w:r>
+      <w:r>
+        <w:rPr>
+          <w:rFonts w:ascii="Courier New" w:hAnsi="Courier New" w:cs="Courier New"/>
+          <w:sz w:val="18"/>
+          <w:szCs w:val="20"/>
+          <w:lang w:val="pl-PL"/>
+        </w:rPr>
+        <w:t>http://localhost:3518/api/albums/18</w:t>
+      </w:r>
+      <w:r>
+        <w:rPr>
+          <w:rFonts w:ascii="Courier New" w:hAnsi="Courier New" w:cs="Courier New"/>
+          <w:sz w:val="18"/>
+          <w:szCs w:val="20"/>
+          <w:lang w:val="pl-PL"/>
+        </w:rPr>
+        <w:t>"</w:t>
+      </w:r>
+      <w:r>
+        <w:rPr>
+          <w:rFonts w:ascii="Courier New" w:hAnsi="Courier New" w:cs="Courier New"/>
+          <w:sz w:val="18"/>
+          <w:szCs w:val="20"/>
+          <w:lang w:val="pl-PL"/>
+        </w:rPr>
+        <w:br/>
+        <w:t xml:space="preserve">        </w:t>
+      </w:r>
+      <w:r>
+        <w:rPr>
+          <w:rFonts w:ascii="Courier New" w:hAnsi="Courier New" w:cs="Courier New"/>
+          <w:sz w:val="18"/>
+          <w:szCs w:val="20"/>
+          <w:lang w:val="pl-PL"/>
+        </w:rPr>
+        <w:t>]</w:t>
+      </w:r>
+    </w:p>
+    <w:p>
+      <w:pPr>
+        <w:rPr>
+          <w:rFonts w:ascii="Courier New" w:hAnsi="Courier New" w:cs="Courier New"/>
+          <w:sz w:val="18"/>
+          <w:szCs w:val="20"/>
+          <w:lang w:val="pl-PL"/>
+        </w:rPr>
+      </w:pPr>
+      <w:r>
+        <w:rPr>
+          <w:rFonts w:ascii="Courier New" w:hAnsi="Courier New" w:cs="Courier New"/>
+          <w:sz w:val="18"/>
+          <w:szCs w:val="20"/>
+          <w:lang w:val="pl-PL"/>
+        </w:rPr>
+        <w:t xml:space="preserve">    }</w:t>
+      </w:r>
+    </w:p>
+    <w:p>
+      <w:pPr>
+        <w:rPr>
+          <w:rFonts w:ascii="Courier New" w:hAnsi="Courier New" w:cs="Courier New"/>
+          <w:sz w:val="18"/>
+          <w:szCs w:val="20"/>
+          <w:lang w:val="pl-PL"/>
+        </w:rPr>
+      </w:pPr>
+      <w:r>
+        <w:rPr>
+          <w:rFonts w:ascii="Courier New" w:hAnsi="Courier New" w:cs="Courier New"/>
+          <w:sz w:val="18"/>
+          <w:szCs w:val="20"/>
+          <w:lang w:val="pl-PL"/>
+        </w:rPr>
+        <w:t>}</w:t>
+      </w:r>
+    </w:p>
+    <w:p>
+      <w:pPr>
+        <w:rPr>
+          <w:rFonts w:ascii="Courier New" w:hAnsi="Courier New" w:cs="Courier New"/>
+          <w:sz w:val="20"/>
+          <w:szCs w:val="20"/>
+          <w:lang w:val="pl-PL"/>
+        </w:rPr>
+      </w:pPr>
+    </w:p>
+    <w:p>
+      <w:pPr>
+        <w:pStyle w:val="Akapitzlist"/>
+        <w:numPr>
+          <w:ilvl w:val="0"/>
+          <w:numId w:val="9"/>
+        </w:numPr>
+        <w:rPr>
+          <w:rFonts w:ascii="Courier New" w:hAnsi="Courier New" w:cs="Courier New"/>
+          <w:sz w:val="20"/>
+          <w:szCs w:val="20"/>
+          <w:lang w:val="pl-PL"/>
+        </w:rPr>
+      </w:pPr>
+      <w:r>
+        <w:rPr>
+          <w:lang w:val="pl-PL"/>
+        </w:rPr>
+        <w:t>zwracanie informacji o albumie</w:t>
+      </w:r>
+    </w:p>
+    <w:p>
+      <w:pPr>
+        <w:rPr>
+          <w:rFonts w:ascii="Courier New" w:hAnsi="Courier New" w:cs="Courier New"/>
+          <w:sz w:val="20"/>
+          <w:szCs w:val="20"/>
+          <w:lang w:val="pl-PL"/>
+        </w:rPr>
+      </w:pPr>
+    </w:p>
+    <w:p>
+      <w:pPr>
+        <w:rPr>
+          <w:rFonts w:ascii="Courier New" w:hAnsi="Courier New" w:cs="Courier New"/>
+          <w:b/>
+          <w:sz w:val="22"/>
+          <w:lang w:val="pl-PL"/>
+        </w:rPr>
+      </w:pPr>
       <w:r>
         <w:rPr>
           <w:rFonts w:ascii="Courier New" w:hAnsi="Courier New" w:cs="Courier New"/>
@@ -7013,8 +6565,515 @@
           <w:sz w:val="20"/>
           <w:lang w:val="pl-PL"/>
         </w:rPr>
-        <w:t>photos</w:t>
-      </w:r>
+        <w:t>GET /api/albums/5</w:t>
+      </w:r>
+      <w:r>
+        <w:rPr>
+          <w:rFonts w:ascii="Courier New" w:hAnsi="Courier New" w:cs="Courier New"/>
+          <w:b/>
+          <w:sz w:val="22"/>
+          <w:lang w:val="pl-PL"/>
+        </w:rPr>
+        <w:br/>
+      </w:r>
+    </w:p>
+    <w:p>
+      <w:pPr>
+        <w:rPr>
+          <w:rFonts w:ascii="Courier New" w:hAnsi="Courier New" w:cs="Courier New"/>
+          <w:sz w:val="18"/>
+          <w:szCs w:val="20"/>
+          <w:lang w:val="pl-PL"/>
+        </w:rPr>
+      </w:pPr>
+      <w:r>
+        <w:rPr>
+          <w:rFonts w:ascii="Courier New" w:hAnsi="Courier New" w:cs="Courier New"/>
+          <w:sz w:val="18"/>
+          <w:szCs w:val="20"/>
+          <w:lang w:val="pl-PL"/>
+        </w:rPr>
+        <w:t>{</w:t>
+      </w:r>
+    </w:p>
+    <w:p>
+      <w:pPr>
+        <w:rPr>
+          <w:rFonts w:ascii="Courier New" w:hAnsi="Courier New" w:cs="Courier New"/>
+          <w:sz w:val="18"/>
+          <w:szCs w:val="20"/>
+          <w:lang w:val="pl-PL"/>
+        </w:rPr>
+      </w:pPr>
+      <w:r>
+        <w:rPr>
+          <w:rFonts w:ascii="Courier New" w:hAnsi="Courier New" w:cs="Courier New"/>
+          <w:sz w:val="18"/>
+          <w:szCs w:val="20"/>
+          <w:lang w:val="pl-PL"/>
+        </w:rPr>
+        <w:t xml:space="preserve">    "ok": true,</w:t>
+      </w:r>
+    </w:p>
+    <w:p>
+      <w:pPr>
+        <w:rPr>
+          <w:rFonts w:ascii="Courier New" w:hAnsi="Courier New" w:cs="Courier New"/>
+          <w:sz w:val="18"/>
+          <w:szCs w:val="20"/>
+          <w:lang w:val="pl-PL"/>
+        </w:rPr>
+      </w:pPr>
+      <w:r>
+        <w:rPr>
+          <w:rFonts w:ascii="Courier New" w:hAnsi="Courier New" w:cs="Courier New"/>
+          <w:sz w:val="18"/>
+          <w:szCs w:val="20"/>
+          <w:lang w:val="pl-PL"/>
+        </w:rPr>
+        <w:t xml:space="preserve">    "data": {</w:t>
+      </w:r>
+    </w:p>
+    <w:p>
+      <w:pPr>
+        <w:rPr>
+          <w:rFonts w:ascii="Courier New" w:hAnsi="Courier New" w:cs="Courier New"/>
+          <w:sz w:val="18"/>
+          <w:szCs w:val="20"/>
+          <w:lang w:val="pl-PL"/>
+        </w:rPr>
+      </w:pPr>
+      <w:r>
+        <w:rPr>
+          <w:rFonts w:ascii="Courier New" w:hAnsi="Courier New" w:cs="Courier New"/>
+          <w:sz w:val="18"/>
+          <w:szCs w:val="20"/>
+          <w:lang w:val="pl-PL"/>
+        </w:rPr>
+        <w:t xml:space="preserve">        "id": 5,</w:t>
+      </w:r>
+    </w:p>
+    <w:p>
+      <w:pPr>
+        <w:rPr>
+          <w:rFonts w:ascii="Courier New" w:hAnsi="Courier New" w:cs="Courier New"/>
+          <w:sz w:val="18"/>
+          <w:szCs w:val="20"/>
+          <w:lang w:val="pl-PL"/>
+        </w:rPr>
+      </w:pPr>
+      <w:r>
+        <w:rPr>
+          <w:rFonts w:ascii="Courier New" w:hAnsi="Courier New" w:cs="Courier New"/>
+          <w:sz w:val="18"/>
+          <w:szCs w:val="20"/>
+          <w:lang w:val="pl-PL"/>
+        </w:rPr>
+        <w:t xml:space="preserve">        "name": "Moja twarz",</w:t>
+      </w:r>
+    </w:p>
+    <w:p>
+      <w:pPr>
+        <w:rPr>
+          <w:rFonts w:ascii="Courier New" w:hAnsi="Courier New" w:cs="Courier New"/>
+          <w:sz w:val="18"/>
+          <w:szCs w:val="20"/>
+          <w:lang w:val="pl-PL"/>
+        </w:rPr>
+      </w:pPr>
+      <w:r>
+        <w:rPr>
+          <w:rFonts w:ascii="Courier New" w:hAnsi="Courier New" w:cs="Courier New"/>
+          <w:sz w:val="18"/>
+          <w:szCs w:val="20"/>
+          <w:lang w:val="pl-PL"/>
+        </w:rPr>
+        <w:t xml:space="preserve">        "description": "Jak zmieniałem się w czasie",</w:t>
+      </w:r>
+    </w:p>
+    <w:p>
+      <w:pPr>
+        <w:rPr>
+          <w:rFonts w:ascii="Courier New" w:hAnsi="Courier New" w:cs="Courier New"/>
+          <w:sz w:val="18"/>
+          <w:szCs w:val="20"/>
+          <w:lang w:val="pl-PL"/>
+        </w:rPr>
+      </w:pPr>
+      <w:r>
+        <w:rPr>
+          <w:rFonts w:ascii="Courier New" w:hAnsi="Courier New" w:cs="Courier New"/>
+          <w:sz w:val="18"/>
+          <w:szCs w:val="20"/>
+          <w:lang w:val="pl-PL"/>
+        </w:rPr>
+        <w:t xml:space="preserve">        "category": "People",</w:t>
+      </w:r>
+    </w:p>
+    <w:p>
+      <w:pPr>
+        <w:rPr>
+          <w:rFonts w:ascii="Courier New" w:hAnsi="Courier New" w:cs="Courier New"/>
+          <w:sz w:val="18"/>
+          <w:szCs w:val="20"/>
+          <w:lang w:val="pl-PL"/>
+        </w:rPr>
+      </w:pPr>
+      <w:r>
+        <w:rPr>
+          <w:rFonts w:ascii="Courier New" w:hAnsi="Courier New" w:cs="Courier New"/>
+          <w:sz w:val="18"/>
+          <w:szCs w:val="20"/>
+          <w:lang w:val="pl-PL"/>
+        </w:rPr>
+        <w:t xml:space="preserve">        "owner": "JanekKowalski",</w:t>
+      </w:r>
+    </w:p>
+    <w:p>
+      <w:pPr>
+        <w:rPr>
+          <w:rFonts w:ascii="Courier New" w:hAnsi="Courier New" w:cs="Courier New"/>
+          <w:sz w:val="18"/>
+          <w:szCs w:val="20"/>
+          <w:lang w:val="pl-PL"/>
+        </w:rPr>
+      </w:pPr>
+      <w:r>
+        <w:rPr>
+          <w:rFonts w:ascii="Courier New" w:hAnsi="Courier New" w:cs="Courier New"/>
+          <w:sz w:val="18"/>
+          <w:szCs w:val="20"/>
+          <w:lang w:val="pl-PL"/>
+        </w:rPr>
+        <w:t xml:space="preserve">        "is_public": true,</w:t>
+      </w:r>
+    </w:p>
+    <w:p>
+      <w:pPr>
+        <w:rPr>
+          <w:rFonts w:ascii="Courier New" w:hAnsi="Courier New" w:cs="Courier New"/>
+          <w:sz w:val="18"/>
+          <w:szCs w:val="20"/>
+          <w:lang w:val="pl-PL"/>
+        </w:rPr>
+      </w:pPr>
+      <w:r>
+        <w:rPr>
+          <w:rFonts w:ascii="Courier New" w:hAnsi="Courier New" w:cs="Courier New"/>
+          <w:sz w:val="18"/>
+          <w:szCs w:val="20"/>
+          <w:lang w:val="pl-PL"/>
+        </w:rPr>
+        <w:t xml:space="preserve">        "rating": 10,</w:t>
+      </w:r>
+    </w:p>
+    <w:p>
+      <w:pPr>
+        <w:rPr>
+          <w:rFonts w:ascii="Courier New" w:hAnsi="Courier New" w:cs="Courier New"/>
+          <w:sz w:val="18"/>
+          <w:szCs w:val="20"/>
+          <w:lang w:val="pl-PL"/>
+        </w:rPr>
+      </w:pPr>
+      <w:r>
+        <w:rPr>
+          <w:rFonts w:ascii="Courier New" w:hAnsi="Courier New" w:cs="Courier New"/>
+          <w:sz w:val="18"/>
+          <w:szCs w:val="20"/>
+          <w:lang w:val="pl-PL"/>
+        </w:rPr>
+        <w:t xml:space="preserve">        "views": 1234,</w:t>
+      </w:r>
+    </w:p>
+    <w:p>
+      <w:pPr>
+        <w:rPr>
+          <w:rFonts w:ascii="Courier New" w:hAnsi="Courier New" w:cs="Courier New"/>
+          <w:sz w:val="18"/>
+          <w:szCs w:val="20"/>
+          <w:lang w:val="pl-PL"/>
+        </w:rPr>
+      </w:pPr>
+      <w:r>
+        <w:rPr>
+          <w:rFonts w:ascii="Courier New" w:hAnsi="Courier New" w:cs="Courier New"/>
+          <w:sz w:val="18"/>
+          <w:szCs w:val="20"/>
+          <w:lang w:val="pl-PL"/>
+        </w:rPr>
+        <w:t xml:space="preserve">        "photos": [</w:t>
+      </w:r>
+    </w:p>
+    <w:p>
+      <w:pPr>
+        <w:rPr>
+          <w:rFonts w:ascii="Courier New" w:hAnsi="Courier New" w:cs="Courier New"/>
+          <w:sz w:val="18"/>
+          <w:szCs w:val="20"/>
+          <w:lang w:val="pl-PL"/>
+        </w:rPr>
+      </w:pPr>
+      <w:r>
+        <w:rPr>
+          <w:rFonts w:ascii="Courier New" w:hAnsi="Courier New" w:cs="Courier New"/>
+          <w:sz w:val="18"/>
+          <w:szCs w:val="20"/>
+          <w:lang w:val="pl-PL"/>
+        </w:rPr>
+        <w:t xml:space="preserve">            "http://localhost:3518/api/photos/1",</w:t>
+      </w:r>
+    </w:p>
+    <w:p>
+      <w:pPr>
+        <w:rPr>
+          <w:rFonts w:ascii="Courier New" w:hAnsi="Courier New" w:cs="Courier New"/>
+          <w:sz w:val="18"/>
+          <w:szCs w:val="20"/>
+          <w:lang w:val="pl-PL"/>
+        </w:rPr>
+      </w:pPr>
+      <w:r>
+        <w:rPr>
+          <w:rFonts w:ascii="Courier New" w:hAnsi="Courier New" w:cs="Courier New"/>
+          <w:sz w:val="18"/>
+          <w:szCs w:val="20"/>
+          <w:lang w:val="pl-PL"/>
+        </w:rPr>
+        <w:t xml:space="preserve">            "http://localhost:3518/api/photos/2",</w:t>
+      </w:r>
+    </w:p>
+    <w:p>
+      <w:pPr>
+        <w:rPr>
+          <w:rFonts w:ascii="Courier New" w:hAnsi="Courier New" w:cs="Courier New"/>
+          <w:sz w:val="18"/>
+          <w:szCs w:val="20"/>
+          <w:lang w:val="pl-PL"/>
+        </w:rPr>
+      </w:pPr>
+      <w:r>
+        <w:rPr>
+          <w:rFonts w:ascii="Courier New" w:hAnsi="Courier New" w:cs="Courier New"/>
+          <w:sz w:val="18"/>
+          <w:szCs w:val="20"/>
+          <w:lang w:val="pl-PL"/>
+        </w:rPr>
+        <w:t xml:space="preserve">            "http://localhost:3518/api/photos/3",</w:t>
+      </w:r>
+    </w:p>
+    <w:p>
+      <w:pPr>
+        <w:rPr>
+          <w:rFonts w:ascii="Courier New" w:hAnsi="Courier New" w:cs="Courier New"/>
+          <w:sz w:val="18"/>
+          <w:szCs w:val="20"/>
+          <w:lang w:val="pl-PL"/>
+        </w:rPr>
+      </w:pPr>
+      <w:r>
+        <w:rPr>
+          <w:rFonts w:ascii="Courier New" w:hAnsi="Courier New" w:cs="Courier New"/>
+          <w:sz w:val="18"/>
+          <w:szCs w:val="20"/>
+          <w:lang w:val="pl-PL"/>
+        </w:rPr>
+        <w:t xml:space="preserve">            "http://localhost:3518/api/photos/4",</w:t>
+      </w:r>
+    </w:p>
+    <w:p>
+      <w:pPr>
+        <w:rPr>
+          <w:rFonts w:ascii="Courier New" w:hAnsi="Courier New" w:cs="Courier New"/>
+          <w:sz w:val="18"/>
+          <w:szCs w:val="20"/>
+          <w:lang w:val="pl-PL"/>
+        </w:rPr>
+      </w:pPr>
+      <w:r>
+        <w:rPr>
+          <w:rFonts w:ascii="Courier New" w:hAnsi="Courier New" w:cs="Courier New"/>
+          <w:sz w:val="18"/>
+          <w:szCs w:val="20"/>
+          <w:lang w:val="pl-PL"/>
+        </w:rPr>
+        <w:t xml:space="preserve">            "http://localhost:3518/api/photos/5",</w:t>
+      </w:r>
+    </w:p>
+    <w:p>
+      <w:pPr>
+        <w:rPr>
+          <w:rFonts w:ascii="Courier New" w:hAnsi="Courier New" w:cs="Courier New"/>
+          <w:sz w:val="18"/>
+          <w:szCs w:val="20"/>
+          <w:lang w:val="pl-PL"/>
+        </w:rPr>
+      </w:pPr>
+      <w:r>
+        <w:rPr>
+          <w:rFonts w:ascii="Courier New" w:hAnsi="Courier New" w:cs="Courier New"/>
+          <w:sz w:val="18"/>
+          <w:szCs w:val="20"/>
+          <w:lang w:val="pl-PL"/>
+        </w:rPr>
+        <w:t xml:space="preserve">            "http://localhost:3518/api/photos/6",</w:t>
+      </w:r>
+    </w:p>
+    <w:p>
+      <w:pPr>
+        <w:rPr>
+          <w:rFonts w:ascii="Courier New" w:hAnsi="Courier New" w:cs="Courier New"/>
+          <w:sz w:val="18"/>
+          <w:szCs w:val="20"/>
+          <w:lang w:val="pl-PL"/>
+        </w:rPr>
+      </w:pPr>
+      <w:r>
+        <w:rPr>
+          <w:rFonts w:ascii="Courier New" w:hAnsi="Courier New" w:cs="Courier New"/>
+          <w:sz w:val="18"/>
+          <w:szCs w:val="20"/>
+          <w:lang w:val="pl-PL"/>
+        </w:rPr>
+        <w:t xml:space="preserve">            "http://localhost:3518/api/photos/7"</w:t>
+      </w:r>
+    </w:p>
+    <w:p>
+      <w:pPr>
+        <w:rPr>
+          <w:rFonts w:ascii="Courier New" w:hAnsi="Courier New" w:cs="Courier New"/>
+          <w:sz w:val="18"/>
+          <w:szCs w:val="20"/>
+          <w:lang w:val="pl-PL"/>
+        </w:rPr>
+      </w:pPr>
+      <w:r>
+        <w:rPr>
+          <w:rFonts w:ascii="Courier New" w:hAnsi="Courier New" w:cs="Courier New"/>
+          <w:sz w:val="18"/>
+          <w:szCs w:val="20"/>
+          <w:lang w:val="pl-PL"/>
+        </w:rPr>
+        <w:t xml:space="preserve">        ],</w:t>
+      </w:r>
+    </w:p>
+    <w:p>
+      <w:pPr>
+        <w:rPr>
+          <w:rFonts w:ascii="Courier New" w:hAnsi="Courier New" w:cs="Courier New"/>
+          <w:sz w:val="18"/>
+          <w:szCs w:val="20"/>
+          <w:lang w:val="pl-PL"/>
+        </w:rPr>
+      </w:pPr>
+      <w:r>
+        <w:rPr>
+          <w:rFonts w:ascii="Courier New" w:hAnsi="Courier New" w:cs="Courier New"/>
+          <w:sz w:val="18"/>
+          <w:szCs w:val="20"/>
+          <w:lang w:val="pl-PL"/>
+        </w:rPr>
+        <w:t xml:space="preserve">        "comments": []</w:t>
+      </w:r>
+    </w:p>
+    <w:p>
+      <w:pPr>
+        <w:rPr>
+          <w:rFonts w:ascii="Courier New" w:hAnsi="Courier New" w:cs="Courier New"/>
+          <w:sz w:val="18"/>
+          <w:szCs w:val="20"/>
+          <w:lang w:val="pl-PL"/>
+        </w:rPr>
+      </w:pPr>
+      <w:r>
+        <w:rPr>
+          <w:rFonts w:ascii="Courier New" w:hAnsi="Courier New" w:cs="Courier New"/>
+          <w:sz w:val="18"/>
+          <w:szCs w:val="20"/>
+          <w:lang w:val="pl-PL"/>
+        </w:rPr>
+        <w:t xml:space="preserve">    }</w:t>
+      </w:r>
+    </w:p>
+    <w:p>
+      <w:pPr>
+        <w:rPr>
+          <w:rFonts w:ascii="Courier New" w:hAnsi="Courier New" w:cs="Courier New"/>
+          <w:sz w:val="18"/>
+          <w:szCs w:val="20"/>
+          <w:lang w:val="pl-PL"/>
+        </w:rPr>
+      </w:pPr>
+      <w:r>
+        <w:rPr>
+          <w:rFonts w:ascii="Courier New" w:hAnsi="Courier New" w:cs="Courier New"/>
+          <w:sz w:val="18"/>
+          <w:szCs w:val="20"/>
+          <w:lang w:val="pl-PL"/>
+        </w:rPr>
+        <w:t>}</w:t>
+      </w:r>
+    </w:p>
+    <w:p>
+      <w:pPr>
+        <w:rPr>
+          <w:rFonts w:ascii="Courier New" w:hAnsi="Courier New" w:cs="Courier New"/>
+          <w:sz w:val="20"/>
+          <w:szCs w:val="20"/>
+          <w:lang w:val="pl-PL"/>
+        </w:rPr>
+      </w:pPr>
+    </w:p>
+    <w:p>
+      <w:pPr>
+        <w:pStyle w:val="Akapitzlist"/>
+        <w:numPr>
+          <w:ilvl w:val="0"/>
+          <w:numId w:val="9"/>
+        </w:numPr>
+        <w:rPr>
+          <w:rFonts w:ascii="Courier New" w:hAnsi="Courier New" w:cs="Courier New"/>
+          <w:sz w:val="20"/>
+          <w:szCs w:val="20"/>
+          <w:lang w:val="pl-PL"/>
+        </w:rPr>
+      </w:pPr>
+      <w:r>
+        <w:rPr>
+          <w:lang w:val="pl-PL"/>
+        </w:rPr>
+        <w:t>zwracanie informacji o zdjęciu</w:t>
+      </w:r>
+    </w:p>
+    <w:p>
+      <w:pPr>
+        <w:rPr>
+          <w:rFonts w:ascii="Courier New" w:hAnsi="Courier New" w:cs="Courier New"/>
+          <w:sz w:val="20"/>
+          <w:szCs w:val="20"/>
+          <w:lang w:val="pl-PL"/>
+        </w:rPr>
+      </w:pPr>
+    </w:p>
+    <w:p>
+      <w:pPr>
+        <w:rPr>
+          <w:rFonts w:ascii="Courier New" w:hAnsi="Courier New" w:cs="Courier New"/>
+          <w:sz w:val="20"/>
+          <w:szCs w:val="20"/>
+          <w:lang w:val="pl-PL"/>
+        </w:rPr>
+      </w:pPr>
+    </w:p>
+    <w:p>
+      <w:pPr>
+        <w:rPr>
+          <w:rFonts w:ascii="Courier New" w:hAnsi="Courier New" w:cs="Courier New"/>
+          <w:b/>
+          <w:sz w:val="22"/>
+          <w:lang w:val="pl-PL"/>
+        </w:rPr>
+      </w:pPr>
       <w:r>
         <w:rPr>
           <w:rFonts w:ascii="Courier New" w:hAnsi="Courier New" w:cs="Courier New"/>
@@ -7022,7 +7081,7 @@
           <w:sz w:val="20"/>
           <w:lang w:val="pl-PL"/>
         </w:rPr>
-        <w:t>/</w:t>
+        <w:t>GET /api/</w:t>
       </w:r>
       <w:r>
         <w:rPr>
@@ -7031,6 +7090,24 @@
           <w:sz w:val="20"/>
           <w:lang w:val="pl-PL"/>
         </w:rPr>
+        <w:t>photos</w:t>
+      </w:r>
+      <w:r>
+        <w:rPr>
+          <w:rFonts w:ascii="Courier New" w:hAnsi="Courier New" w:cs="Courier New"/>
+          <w:b/>
+          <w:sz w:val="20"/>
+          <w:lang w:val="pl-PL"/>
+        </w:rPr>
+        <w:t>/</w:t>
+      </w:r>
+      <w:r>
+        <w:rPr>
+          <w:rFonts w:ascii="Courier New" w:hAnsi="Courier New" w:cs="Courier New"/>
+          <w:b/>
+          <w:sz w:val="20"/>
+          <w:lang w:val="pl-PL"/>
+        </w:rPr>
         <w:t>2</w:t>
       </w:r>
       <w:r>
@@ -7287,6 +7364,7 @@
           <w:szCs w:val="20"/>
           <w:lang w:val="pl-PL"/>
         </w:rPr>
+        <w:lastRenderedPageBreak/>
         <w:t xml:space="preserve">        "thumbnail": "http://localhost:3518/Static/photos/photo_2012051022450267_mini.jpg",</w:t>
       </w:r>
     </w:p>
@@ -7797,6 +7875,7 @@
           <w:noProof/>
           <w:lang w:val="pl-PL" w:eastAsia="pl-PL" w:bidi="ar-SA"/>
         </w:rPr>
+        <w:lastRenderedPageBreak/>
         <w:drawing>
           <wp:inline distT="0" distB="0" distL="0" distR="0">
             <wp:extent cx="4105275" cy="1681342"/>
@@ -7821,7 +7900,7 @@
                   <pic:spPr>
                     <a:xfrm>
                       <a:off x="0" y="0"/>
-                      <a:ext cx="4108432" cy="1682635"/>
+                      <a:ext cx="4105275" cy="1681342"/>
                     </a:xfrm>
                     <a:prstGeom prst="rect">
                       <a:avLst/>
@@ -7852,7 +7931,6 @@
         <w:rPr>
           <w:lang w:val="pl-PL"/>
         </w:rPr>
-        <w:lastRenderedPageBreak/>
         <w:t>W obu krokach uwierzytelnianie przeprowadzane jest w ten sam sposób. W pierwszym kroku następuje jedynie weryfikacja danych logowania wprowadzonych przez użytkownika, dzięki czemu aplikacja mobilna może od razu wykryć, że wprowadzone zostały nieprawidłowe dane, poinformować o tym i zablokować wykonywanie zapytań do momentu podania poprawnych danych.</w:t>
       </w:r>
     </w:p>

</xml_diff>

<commit_message>
scalony dokument z postepami na konsultacje (opis-systemu.docx)
</commit_message>
<xml_diff>
--- a/projekt/Opis-systemu-Bartek.docx
+++ b/projekt/Opis-systemu-Bartek.docx
@@ -5679,6 +5679,2204 @@
     </w:p>
     <w:p>
       <w:pPr>
+        <w:pStyle w:val="Nagwek3"/>
+        <w:numPr>
+          <w:ilvl w:val="0"/>
+          <w:numId w:val="6"/>
+        </w:numPr>
+        <w:rPr>
+          <w:highlight w:val="yellow"/>
+          <w:lang w:val="pl-PL"/>
+        </w:rPr>
+      </w:pPr>
+      <w:r>
+        <w:rPr>
+          <w:highlight w:val="yellow"/>
+          <w:lang w:val="pl-PL"/>
+        </w:rPr>
+        <w:t>Brama danych wiersza – Row Data Gateway</w:t>
+      </w:r>
+    </w:p>
+    <w:p>
+      <w:pPr>
+        <w:rPr>
+          <w:lang w:val="pl-PL"/>
+        </w:rPr>
+      </w:pPr>
+    </w:p>
+    <w:p>
+      <w:pPr>
+        <w:rPr>
+          <w:b/>
+          <w:lang w:val="pl-PL"/>
+        </w:rPr>
+      </w:pPr>
+      <w:r>
+        <w:rPr>
+          <w:b/>
+          <w:lang w:val="pl-PL"/>
+        </w:rPr>
+        <w:t>Cel wzorca:</w:t>
+      </w:r>
+    </w:p>
+    <w:p>
+      <w:pPr>
+        <w:rPr>
+          <w:b/>
+          <w:lang w:val="pl-PL"/>
+        </w:rPr>
+      </w:pPr>
+    </w:p>
+    <w:p>
+      <w:pPr>
+        <w:rPr>
+          <w:lang w:val="pl-PL"/>
+        </w:rPr>
+      </w:pPr>
+      <w:r>
+        <w:rPr>
+          <w:lang w:val="pl-PL"/>
+        </w:rPr>
+        <w:t>Obiekt służy jako Gateway (brama) do jednego rekordu w bazie danych. Istnieje jedna instancja na jeden wiersz.</w:t>
+      </w:r>
+    </w:p>
+    <w:p>
+      <w:pPr>
+        <w:rPr>
+          <w:lang w:val="pl-PL"/>
+        </w:rPr>
+      </w:pPr>
+    </w:p>
+    <w:p>
+      <w:pPr>
+        <w:rPr>
+          <w:b/>
+          <w:lang w:val="pl-PL"/>
+        </w:rPr>
+      </w:pPr>
+      <w:r>
+        <w:rPr>
+          <w:b/>
+          <w:lang w:val="pl-PL"/>
+        </w:rPr>
+        <w:t>Wykorzystanie w projekcie</w:t>
+      </w:r>
+      <w:r>
+        <w:rPr>
+          <w:b/>
+          <w:lang w:val="pl-PL"/>
+        </w:rPr>
+        <w:t>:</w:t>
+      </w:r>
+    </w:p>
+    <w:p>
+      <w:pPr>
+        <w:rPr>
+          <w:lang w:val="pl-PL"/>
+        </w:rPr>
+      </w:pPr>
+    </w:p>
+    <w:p>
+      <w:pPr>
+        <w:rPr>
+          <w:lang w:val="pl-PL"/>
+        </w:rPr>
+      </w:pPr>
+      <w:r>
+        <w:rPr>
+          <w:lang w:val="pl-PL"/>
+        </w:rPr>
+        <w:t>Opisany wzorzec został użyty podczas mapowania obiektów bazy danych na obiekty języka C#.  Dzięki temu rozwiązaniu ułatwione zostało manipulowanie obiektami bazodanowymi.</w:t>
+      </w:r>
+    </w:p>
+    <w:p>
+      <w:pPr>
+        <w:rPr>
+          <w:lang w:val="pl-PL"/>
+        </w:rPr>
+      </w:pPr>
+    </w:p>
+    <w:p>
+      <w:pPr>
+        <w:rPr>
+          <w:lang w:val="pl-PL"/>
+        </w:rPr>
+      </w:pPr>
+    </w:p>
+    <w:p>
+      <w:pPr>
+        <w:rPr>
+          <w:lang w:val="pl-PL"/>
+        </w:rPr>
+      </w:pPr>
+      <w:r>
+        <w:rPr>
+          <w:noProof/>
+          <w:lang w:val="pl-PL" w:eastAsia="pl-PL" w:bidi="ar-SA"/>
+        </w:rPr>
+        <w:drawing>
+          <wp:inline distT="0" distB="0" distL="0" distR="0">
+            <wp:extent cx="6648450" cy="2886075"/>
+            <wp:effectExtent l="19050" t="0" r="0" b="0"/>
+            <wp:docPr id="9" name="Picture 7" descr="C:\Users\Qba\Documents\studia\PhotoStory\PhotoHistory\projekt\row_data_gateway.png"/>
+            <wp:cNvGraphicFramePr>
+              <a:graphicFrameLocks xmlns:a="http://schemas.openxmlformats.org/drawingml/2006/main" noChangeAspect="1"/>
+            </wp:cNvGraphicFramePr>
+            <a:graphic xmlns:a="http://schemas.openxmlformats.org/drawingml/2006/main">
+              <a:graphicData uri="http://schemas.openxmlformats.org/drawingml/2006/picture">
+                <pic:pic xmlns:pic="http://schemas.openxmlformats.org/drawingml/2006/picture">
+                  <pic:nvPicPr>
+                    <pic:cNvPr id="0" name="Picture 7" descr="C:\Users\Qba\Documents\studia\PhotoStory\PhotoHistory\projekt\row_data_gateway.png"/>
+                    <pic:cNvPicPr>
+                      <a:picLocks noChangeAspect="1" noChangeArrowheads="1"/>
+                    </pic:cNvPicPr>
+                  </pic:nvPicPr>
+                  <pic:blipFill>
+                    <a:blip r:embed="rId15" cstate="print"/>
+                    <a:srcRect/>
+                    <a:stretch>
+                      <a:fillRect/>
+                    </a:stretch>
+                  </pic:blipFill>
+                  <pic:spPr bwMode="auto">
+                    <a:xfrm>
+                      <a:off x="0" y="0"/>
+                      <a:ext cx="6648450" cy="2886075"/>
+                    </a:xfrm>
+                    <a:prstGeom prst="rect">
+                      <a:avLst/>
+                    </a:prstGeom>
+                    <a:noFill/>
+                    <a:ln w="9525">
+                      <a:noFill/>
+                      <a:miter lim="800000"/>
+                      <a:headEnd/>
+                      <a:tailEnd/>
+                    </a:ln>
+                  </pic:spPr>
+                </pic:pic>
+              </a:graphicData>
+            </a:graphic>
+          </wp:inline>
+        </w:drawing>
+      </w:r>
+    </w:p>
+    <w:p>
+      <w:pPr>
+        <w:rPr>
+          <w:rFonts w:ascii="Courier New" w:hAnsi="Courier New" w:cs="Courier New"/>
+          <w:color w:val="808080" w:themeColor="background1" w:themeShade="80"/>
+          <w:sz w:val="22"/>
+          <w:lang w:val="pl-PL"/>
+        </w:rPr>
+      </w:pPr>
+    </w:p>
+    <w:p>
+      <w:pPr>
+        <w:rPr>
+          <w:rFonts w:ascii="Courier New" w:hAnsi="Courier New" w:cs="Courier New"/>
+          <w:color w:val="808080" w:themeColor="background1" w:themeShade="80"/>
+          <w:sz w:val="22"/>
+          <w:lang w:val="pl-PL"/>
+        </w:rPr>
+      </w:pPr>
+    </w:p>
+    <w:p>
+      <w:pPr>
+        <w:pStyle w:val="Nagwek3"/>
+        <w:numPr>
+          <w:ilvl w:val="0"/>
+          <w:numId w:val="6"/>
+        </w:numPr>
+        <w:rPr>
+          <w:highlight w:val="yellow"/>
+          <w:lang w:val="pl-PL"/>
+        </w:rPr>
+      </w:pPr>
+      <w:r>
+        <w:rPr>
+          <w:highlight w:val="yellow"/>
+          <w:lang w:val="pl-PL"/>
+        </w:rPr>
+        <w:t>Opóźniona inicjalizacja - Lazy Load</w:t>
+      </w:r>
+    </w:p>
+    <w:p>
+      <w:pPr>
+        <w:rPr>
+          <w:lang w:val="pl-PL"/>
+        </w:rPr>
+      </w:pPr>
+    </w:p>
+    <w:p>
+      <w:pPr>
+        <w:rPr>
+          <w:b/>
+          <w:lang w:val="pl-PL"/>
+        </w:rPr>
+      </w:pPr>
+      <w:r>
+        <w:rPr>
+          <w:b/>
+          <w:lang w:val="pl-PL"/>
+        </w:rPr>
+        <w:t>Cel wzorca:</w:t>
+      </w:r>
+    </w:p>
+    <w:p>
+      <w:pPr>
+        <w:rPr>
+          <w:b/>
+          <w:lang w:val="pl-PL"/>
+        </w:rPr>
+      </w:pPr>
+    </w:p>
+    <w:p>
+      <w:pPr>
+        <w:rPr>
+          <w:lang w:val="pl-PL"/>
+        </w:rPr>
+      </w:pPr>
+      <w:r>
+        <w:rPr>
+          <w:lang w:val="pl-PL"/>
+        </w:rPr>
+        <w:t>Lazy Load polega na utworzeniu pustego odwołania do obiektu, rzeczywisty odczyt z bazy danych następuje w momencie pobierania danych. Dzięki użyciu tego mechanizmu, możliwe jest: ograniczenie liczby obiektów przechowywanych w pamięci, uniknięcie złożonych zapytań SQL  generujących złożone struktury danych, optymalizacja dostępu do bazy danych. Wywołanie następuje jedynie w przypadku konieczności ładowania dodatkowych danych.</w:t>
+      </w:r>
+    </w:p>
+    <w:p>
+      <w:pPr>
+        <w:rPr>
+          <w:lang w:val="pl-PL"/>
+        </w:rPr>
+      </w:pPr>
+    </w:p>
+    <w:p>
+      <w:pPr>
+        <w:rPr>
+          <w:b/>
+          <w:lang w:val="pl-PL"/>
+        </w:rPr>
+      </w:pPr>
+      <w:r>
+        <w:rPr>
+          <w:b/>
+          <w:lang w:val="pl-PL"/>
+        </w:rPr>
+        <w:t>Wykorzystanie w projekcie</w:t>
+      </w:r>
+      <w:r>
+        <w:rPr>
+          <w:b/>
+          <w:lang w:val="pl-PL"/>
+        </w:rPr>
+        <w:t>:</w:t>
+      </w:r>
+    </w:p>
+    <w:p>
+      <w:pPr>
+        <w:rPr>
+          <w:lang w:val="pl-PL"/>
+        </w:rPr>
+      </w:pPr>
+    </w:p>
+    <w:p>
+      <w:pPr>
+        <w:rPr>
+          <w:lang w:val="pl-PL"/>
+        </w:rPr>
+      </w:pPr>
+      <w:r>
+        <w:rPr>
+          <w:lang w:val="pl-PL"/>
+        </w:rPr>
+        <w:t xml:space="preserve">Wykorzystany w projekcie framework umożliwiający mapowanie obiektowo-relacyjne (NHibernate) został skonfigurowany tak, aby Lazy Load było możliwe. </w:t>
+      </w:r>
+    </w:p>
+    <w:p>
+      <w:pPr>
+        <w:rPr>
+          <w:lang w:val="pl-PL"/>
+        </w:rPr>
+      </w:pPr>
+      <w:r>
+        <w:rPr>
+          <w:lang w:val="pl-PL"/>
+        </w:rPr>
+        <w:t>W ten sposób ładowane są m.in. obiekty powiązane z albumem, takie jak: zdjęcia albumu, użytkownicy albumu czy kategorie albumu.</w:t>
+      </w:r>
+    </w:p>
+    <w:p>
+      <w:pPr>
+        <w:rPr>
+          <w:rFonts w:ascii="Courier New" w:hAnsi="Courier New" w:cs="Courier New"/>
+          <w:color w:val="808080" w:themeColor="background1" w:themeShade="80"/>
+          <w:sz w:val="22"/>
+          <w:lang w:val="pl-PL"/>
+        </w:rPr>
+      </w:pPr>
+    </w:p>
+    <w:p>
+      <w:pPr>
+        <w:rPr>
+          <w:rFonts w:ascii="Courier New" w:hAnsi="Courier New" w:cs="Courier New"/>
+          <w:color w:val="808080" w:themeColor="background1" w:themeShade="80"/>
+          <w:sz w:val="22"/>
+          <w:lang w:val="pl-PL"/>
+        </w:rPr>
+      </w:pPr>
+    </w:p>
+    <w:p>
+      <w:pPr>
+        <w:jc w:val="center"/>
+        <w:rPr>
+          <w:rFonts w:ascii="Courier New" w:hAnsi="Courier New" w:cs="Courier New"/>
+          <w:color w:val="808080" w:themeColor="background1" w:themeShade="80"/>
+          <w:sz w:val="22"/>
+          <w:lang w:val="pl-PL"/>
+        </w:rPr>
+      </w:pPr>
+      <w:r>
+        <w:rPr>
+          <w:rFonts w:ascii="Courier New" w:hAnsi="Courier New" w:cs="Courier New"/>
+          <w:noProof/>
+          <w:color w:val="808080" w:themeColor="background1" w:themeShade="80"/>
+          <w:sz w:val="22"/>
+          <w:lang w:val="pl-PL" w:eastAsia="pl-PL" w:bidi="ar-SA"/>
+        </w:rPr>
+        <w:drawing>
+          <wp:inline distT="0" distB="0" distL="0" distR="0">
+            <wp:extent cx="6162675" cy="3286125"/>
+            <wp:effectExtent l="19050" t="0" r="9525" b="0"/>
+            <wp:docPr id="10" name="Picture 6" descr="C:\Users\Qba\Documents\studia\PhotoStory\PhotoHistory\projekt\lazy_load.png"/>
+            <wp:cNvGraphicFramePr>
+              <a:graphicFrameLocks xmlns:a="http://schemas.openxmlformats.org/drawingml/2006/main" noChangeAspect="1"/>
+            </wp:cNvGraphicFramePr>
+            <a:graphic xmlns:a="http://schemas.openxmlformats.org/drawingml/2006/main">
+              <a:graphicData uri="http://schemas.openxmlformats.org/drawingml/2006/picture">
+                <pic:pic xmlns:pic="http://schemas.openxmlformats.org/drawingml/2006/picture">
+                  <pic:nvPicPr>
+                    <pic:cNvPr id="0" name="Picture 6" descr="C:\Users\Qba\Documents\studia\PhotoStory\PhotoHistory\projekt\lazy_load.png"/>
+                    <pic:cNvPicPr>
+                      <a:picLocks noChangeAspect="1" noChangeArrowheads="1"/>
+                    </pic:cNvPicPr>
+                  </pic:nvPicPr>
+                  <pic:blipFill>
+                    <a:blip r:embed="rId16" cstate="print"/>
+                    <a:srcRect/>
+                    <a:stretch>
+                      <a:fillRect/>
+                    </a:stretch>
+                  </pic:blipFill>
+                  <pic:spPr bwMode="auto">
+                    <a:xfrm>
+                      <a:off x="0" y="0"/>
+                      <a:ext cx="6162675" cy="3286125"/>
+                    </a:xfrm>
+                    <a:prstGeom prst="rect">
+                      <a:avLst/>
+                    </a:prstGeom>
+                    <a:noFill/>
+                    <a:ln w="9525">
+                      <a:noFill/>
+                      <a:miter lim="800000"/>
+                      <a:headEnd/>
+                      <a:tailEnd/>
+                    </a:ln>
+                  </pic:spPr>
+                </pic:pic>
+              </a:graphicData>
+            </a:graphic>
+          </wp:inline>
+        </w:drawing>
+      </w:r>
+    </w:p>
+    <w:p>
+      <w:pPr>
+        <w:rPr>
+          <w:rFonts w:ascii="Courier New" w:hAnsi="Courier New" w:cs="Courier New"/>
+          <w:color w:val="808080" w:themeColor="background1" w:themeShade="80"/>
+          <w:sz w:val="22"/>
+          <w:lang w:val="pl-PL"/>
+        </w:rPr>
+      </w:pPr>
+    </w:p>
+    <w:p>
+      <w:pPr>
+        <w:rPr>
+          <w:rFonts w:ascii="Courier New" w:hAnsi="Courier New" w:cs="Courier New"/>
+          <w:color w:val="808080" w:themeColor="background1" w:themeShade="80"/>
+          <w:sz w:val="22"/>
+          <w:lang w:val="pl-PL"/>
+        </w:rPr>
+      </w:pPr>
+    </w:p>
+    <w:p>
+      <w:pPr>
+        <w:pStyle w:val="Nagwek3"/>
+        <w:numPr>
+          <w:ilvl w:val="0"/>
+          <w:numId w:val="6"/>
+        </w:numPr>
+        <w:rPr>
+          <w:highlight w:val="yellow"/>
+          <w:lang w:val="pl-PL"/>
+        </w:rPr>
+      </w:pPr>
+      <w:r>
+        <w:rPr>
+          <w:highlight w:val="yellow"/>
+          <w:lang w:val="pl-PL"/>
+        </w:rPr>
+        <w:t>Repozytorium</w:t>
+      </w:r>
+    </w:p>
+    <w:p>
+      <w:pPr>
+        <w:rPr>
+          <w:rFonts w:ascii="Courier New" w:hAnsi="Courier New" w:cs="Courier New"/>
+          <w:color w:val="808080" w:themeColor="background1" w:themeShade="80"/>
+          <w:sz w:val="22"/>
+          <w:lang w:val="pl-PL"/>
+        </w:rPr>
+      </w:pPr>
+    </w:p>
+    <w:p>
+      <w:pPr>
+        <w:rPr>
+          <w:rFonts w:ascii="Courier New" w:hAnsi="Courier New" w:cs="Courier New"/>
+          <w:color w:val="808080" w:themeColor="background1" w:themeShade="80"/>
+          <w:sz w:val="22"/>
+          <w:lang w:val="pl-PL"/>
+        </w:rPr>
+      </w:pPr>
+    </w:p>
+    <w:p>
+      <w:pPr>
+        <w:rPr>
+          <w:b/>
+          <w:lang w:val="pl-PL"/>
+        </w:rPr>
+      </w:pPr>
+      <w:r>
+        <w:rPr>
+          <w:b/>
+          <w:lang w:val="pl-PL"/>
+        </w:rPr>
+        <w:t>Cel wzorca:</w:t>
+      </w:r>
+    </w:p>
+    <w:p>
+      <w:pPr>
+        <w:rPr>
+          <w:b/>
+          <w:lang w:val="pl-PL"/>
+        </w:rPr>
+      </w:pPr>
+    </w:p>
+    <w:p>
+      <w:pPr>
+        <w:rPr>
+          <w:lang w:val="pl-PL"/>
+        </w:rPr>
+      </w:pPr>
+      <w:r>
+        <w:rPr>
+          <w:lang w:val="pl-PL"/>
+        </w:rPr>
+        <w:t xml:space="preserve">Repozytorium </w:t>
+      </w:r>
+      <w:r>
+        <w:rPr>
+          <w:lang w:val="pl-PL"/>
+        </w:rPr>
+        <w:t>stanowi ogniwo łączące warstwę dziedziny</w:t>
+      </w:r>
+      <w:r>
+        <w:rPr>
+          <w:lang w:val="pl-PL"/>
+        </w:rPr>
+        <w:t xml:space="preserve"> (logikę biznesową)</w:t>
+      </w:r>
+      <w:r>
+        <w:rPr>
+          <w:lang w:val="pl-PL"/>
+        </w:rPr>
+        <w:t xml:space="preserve"> oraz warstwę odwzorowania danych</w:t>
+      </w:r>
+      <w:r>
+        <w:rPr>
+          <w:lang w:val="pl-PL"/>
+        </w:rPr>
+        <w:t>. Wzorzec zastosowaliśmy z następujących powodów:</w:t>
+      </w:r>
+    </w:p>
+    <w:p>
+      <w:pPr>
+        <w:rPr>
+          <w:lang w:val="pl-PL"/>
+        </w:rPr>
+      </w:pPr>
+      <w:r>
+        <w:rPr>
+          <w:lang w:val="pl-PL"/>
+        </w:rPr>
+        <w:t>- dostęp do źródła danych odbywa się z wielu miejsc i chcemy rozwiązania dostarczającego centralnie zarządzany dostęp do danych, z ustandaryzowanymi regułami dostępu i logiką,</w:t>
+      </w:r>
+    </w:p>
+    <w:p>
+      <w:pPr>
+        <w:rPr>
+          <w:lang w:val="pl-PL"/>
+        </w:rPr>
+      </w:pPr>
+      <w:r>
+        <w:rPr>
+          <w:lang w:val="pl-PL"/>
+        </w:rPr>
+        <w:t>- chcemy poprawić użyteczność i czytelność kodu poprzez oddzielenie logiki biznesowej oraz kodu odpowiedzialnego za interakcję z bazą danych</w:t>
+      </w:r>
+    </w:p>
+    <w:p>
+      <w:pPr>
+        <w:rPr>
+          <w:lang w:val="pl-PL"/>
+        </w:rPr>
+      </w:pPr>
+    </w:p>
+    <w:p>
+      <w:pPr>
+        <w:rPr>
+          <w:lang w:val="pl-PL"/>
+        </w:rPr>
+      </w:pPr>
+      <w:r>
+        <w:rPr>
+          <w:noProof/>
+          <w:lang w:val="pl-PL" w:eastAsia="pl-PL" w:bidi="ar-SA"/>
+        </w:rPr>
+        <w:lastRenderedPageBreak/>
+        <w:drawing>
+          <wp:inline distT="0" distB="0" distL="0" distR="0">
+            <wp:extent cx="5172075" cy="1809750"/>
+            <wp:effectExtent l="19050" t="0" r="9525" b="0"/>
+            <wp:docPr id="11" name="Picture 3" descr="Ff649690.4058e458-bd54-4597-845e-6f8b1a21cfc3(en-us,PandP.10).png"/>
+            <wp:cNvGraphicFramePr>
+              <a:graphicFrameLocks xmlns:a="http://schemas.openxmlformats.org/drawingml/2006/main" noChangeAspect="1"/>
+            </wp:cNvGraphicFramePr>
+            <a:graphic xmlns:a="http://schemas.openxmlformats.org/drawingml/2006/main">
+              <a:graphicData uri="http://schemas.openxmlformats.org/drawingml/2006/picture">
+                <pic:pic xmlns:pic="http://schemas.openxmlformats.org/drawingml/2006/picture">
+                  <pic:nvPicPr>
+                    <pic:cNvPr id="0" name="Picture 3" descr="Ff649690.4058e458-bd54-4597-845e-6f8b1a21cfc3(en-us,PandP.10).png"/>
+                    <pic:cNvPicPr>
+                      <a:picLocks noChangeAspect="1" noChangeArrowheads="1"/>
+                    </pic:cNvPicPr>
+                  </pic:nvPicPr>
+                  <pic:blipFill>
+                    <a:blip r:embed="rId17" cstate="print"/>
+                    <a:srcRect/>
+                    <a:stretch>
+                      <a:fillRect/>
+                    </a:stretch>
+                  </pic:blipFill>
+                  <pic:spPr bwMode="auto">
+                    <a:xfrm>
+                      <a:off x="0" y="0"/>
+                      <a:ext cx="5172075" cy="1809750"/>
+                    </a:xfrm>
+                    <a:prstGeom prst="rect">
+                      <a:avLst/>
+                    </a:prstGeom>
+                    <a:noFill/>
+                    <a:ln w="9525">
+                      <a:noFill/>
+                      <a:miter lim="800000"/>
+                      <a:headEnd/>
+                      <a:tailEnd/>
+                    </a:ln>
+                  </pic:spPr>
+                </pic:pic>
+              </a:graphicData>
+            </a:graphic>
+          </wp:inline>
+        </w:drawing>
+      </w:r>
+    </w:p>
+    <w:p>
+      <w:pPr>
+        <w:rPr>
+          <w:lang w:val="pl-PL"/>
+        </w:rPr>
+      </w:pPr>
+    </w:p>
+    <w:p>
+      <w:pPr>
+        <w:rPr>
+          <w:lang w:val="pl-PL"/>
+        </w:rPr>
+      </w:pPr>
+    </w:p>
+    <w:p>
+      <w:pPr>
+        <w:rPr>
+          <w:lang w:val="pl-PL"/>
+        </w:rPr>
+      </w:pPr>
+    </w:p>
+    <w:p>
+      <w:pPr>
+        <w:rPr>
+          <w:lang w:val="pl-PL"/>
+        </w:rPr>
+      </w:pPr>
+    </w:p>
+    <w:p>
+      <w:pPr>
+        <w:rPr>
+          <w:b/>
+          <w:lang w:val="pl-PL"/>
+        </w:rPr>
+      </w:pPr>
+      <w:r>
+        <w:rPr>
+          <w:b/>
+          <w:lang w:val="pl-PL"/>
+        </w:rPr>
+        <w:t>Wykorzystanie w projekcie</w:t>
+      </w:r>
+      <w:r>
+        <w:rPr>
+          <w:b/>
+          <w:lang w:val="pl-PL"/>
+        </w:rPr>
+        <w:t>:</w:t>
+      </w:r>
+    </w:p>
+    <w:p>
+      <w:pPr>
+        <w:rPr>
+          <w:b/>
+          <w:lang w:val="pl-PL"/>
+        </w:rPr>
+      </w:pPr>
+    </w:p>
+    <w:p>
+      <w:pPr>
+        <w:rPr>
+          <w:lang w:val="pl-PL"/>
+        </w:rPr>
+      </w:pPr>
+      <w:r>
+        <w:rPr>
+          <w:lang w:val="pl-PL"/>
+        </w:rPr>
+        <w:t>Stworzone zostały repozytoria dla albumu, fotografii oraz użytkowników.</w:t>
+      </w:r>
+    </w:p>
+    <w:p>
+      <w:pPr>
+        <w:rPr>
+          <w:lang w:val="pl-PL"/>
+        </w:rPr>
+      </w:pPr>
+      <w:r>
+        <w:rPr>
+          <w:lang w:val="pl-PL"/>
+        </w:rPr>
+        <w:t>Fragment kodu repozytorium użytkowników:</w:t>
+      </w:r>
+    </w:p>
+    <w:p>
+      <w:pPr>
+        <w:rPr>
+          <w:lang w:val="pl-PL"/>
+        </w:rPr>
+      </w:pPr>
+    </w:p>
+    <w:p>
+      <w:pPr>
+        <w:autoSpaceDE w:val="0"/>
+        <w:autoSpaceDN w:val="0"/>
+        <w:adjustRightInd w:val="0"/>
+        <w:rPr>
+          <w:rFonts w:ascii="Courier New" w:hAnsi="Courier New" w:cs="Courier New"/>
+          <w:color w:val="808080" w:themeColor="background1" w:themeShade="80"/>
+          <w:sz w:val="22"/>
+          <w:szCs w:val="22"/>
+          <w:lang w:val="pl-PL"/>
+        </w:rPr>
+      </w:pPr>
+      <w:r>
+        <w:rPr>
+          <w:rFonts w:ascii="Courier New" w:hAnsi="Courier New" w:cs="Courier New"/>
+          <w:color w:val="808080" w:themeColor="background1" w:themeShade="80"/>
+          <w:sz w:val="22"/>
+          <w:szCs w:val="22"/>
+          <w:lang w:val="pl-PL"/>
+        </w:rPr>
+        <w:tab/>
+      </w:r>
+      <w:r>
+        <w:rPr>
+          <w:rFonts w:ascii="Courier New" w:hAnsi="Courier New" w:cs="Courier New"/>
+          <w:color w:val="808080" w:themeColor="background1" w:themeShade="80"/>
+          <w:sz w:val="22"/>
+          <w:szCs w:val="22"/>
+          <w:lang w:val="pl-PL"/>
+        </w:rPr>
+        <w:t>public class UserRepository : DataRepository&lt;UserModel, Int32?&gt;</w:t>
+      </w:r>
+    </w:p>
+    <w:p>
+      <w:pPr>
+        <w:autoSpaceDE w:val="0"/>
+        <w:autoSpaceDN w:val="0"/>
+        <w:adjustRightInd w:val="0"/>
+        <w:rPr>
+          <w:rFonts w:ascii="Courier New" w:hAnsi="Courier New" w:cs="Courier New"/>
+          <w:color w:val="808080" w:themeColor="background1" w:themeShade="80"/>
+          <w:sz w:val="22"/>
+          <w:szCs w:val="22"/>
+          <w:lang w:val="pl-PL"/>
+        </w:rPr>
+      </w:pPr>
+      <w:r>
+        <w:rPr>
+          <w:rFonts w:ascii="Courier New" w:hAnsi="Courier New" w:cs="Courier New"/>
+          <w:color w:val="808080" w:themeColor="background1" w:themeShade="80"/>
+          <w:sz w:val="22"/>
+          <w:szCs w:val="22"/>
+          <w:lang w:val="pl-PL"/>
+        </w:rPr>
+        <w:tab/>
+        <w:t>{</w:t>
+      </w:r>
+    </w:p>
+    <w:p>
+      <w:pPr>
+        <w:autoSpaceDE w:val="0"/>
+        <w:autoSpaceDN w:val="0"/>
+        <w:adjustRightInd w:val="0"/>
+        <w:rPr>
+          <w:rFonts w:ascii="Courier New" w:hAnsi="Courier New" w:cs="Courier New"/>
+          <w:color w:val="808080" w:themeColor="background1" w:themeShade="80"/>
+          <w:sz w:val="22"/>
+          <w:szCs w:val="22"/>
+          <w:lang w:val="pl-PL"/>
+        </w:rPr>
+      </w:pPr>
+      <w:r>
+        <w:rPr>
+          <w:rFonts w:ascii="Courier New" w:hAnsi="Courier New" w:cs="Courier New"/>
+          <w:color w:val="808080" w:themeColor="background1" w:themeShade="80"/>
+          <w:sz w:val="22"/>
+          <w:szCs w:val="22"/>
+          <w:lang w:val="pl-PL"/>
+        </w:rPr>
+        <w:tab/>
+      </w:r>
+      <w:r>
+        <w:rPr>
+          <w:rFonts w:ascii="Courier New" w:hAnsi="Courier New" w:cs="Courier New"/>
+          <w:color w:val="808080" w:themeColor="background1" w:themeShade="80"/>
+          <w:sz w:val="22"/>
+          <w:szCs w:val="22"/>
+          <w:lang w:val="pl-PL"/>
+        </w:rPr>
+        <w:tab/>
+        <w:t>// inne metody</w:t>
+      </w:r>
+    </w:p>
+    <w:p>
+      <w:pPr>
+        <w:autoSpaceDE w:val="0"/>
+        <w:autoSpaceDN w:val="0"/>
+        <w:adjustRightInd w:val="0"/>
+        <w:rPr>
+          <w:rFonts w:ascii="Courier New" w:hAnsi="Courier New" w:cs="Courier New"/>
+          <w:color w:val="808080" w:themeColor="background1" w:themeShade="80"/>
+          <w:sz w:val="22"/>
+          <w:szCs w:val="22"/>
+          <w:lang w:val="pl-PL"/>
+        </w:rPr>
+      </w:pPr>
+    </w:p>
+    <w:p>
+      <w:pPr>
+        <w:autoSpaceDE w:val="0"/>
+        <w:autoSpaceDN w:val="0"/>
+        <w:adjustRightInd w:val="0"/>
+        <w:rPr>
+          <w:rFonts w:ascii="Courier New" w:hAnsi="Courier New" w:cs="Courier New"/>
+          <w:color w:val="808080" w:themeColor="background1" w:themeShade="80"/>
+          <w:sz w:val="22"/>
+          <w:szCs w:val="22"/>
+        </w:rPr>
+      </w:pPr>
+      <w:r>
+        <w:rPr>
+          <w:rFonts w:ascii="Courier New" w:hAnsi="Courier New" w:cs="Courier New"/>
+          <w:color w:val="808080" w:themeColor="background1" w:themeShade="80"/>
+          <w:sz w:val="22"/>
+          <w:szCs w:val="22"/>
+          <w:lang w:val="pl-PL"/>
+        </w:rPr>
+        <w:tab/>
+      </w:r>
+      <w:r>
+        <w:rPr>
+          <w:rFonts w:ascii="Courier New" w:hAnsi="Courier New" w:cs="Courier New"/>
+          <w:color w:val="808080" w:themeColor="background1" w:themeShade="80"/>
+          <w:sz w:val="22"/>
+          <w:szCs w:val="22"/>
+          <w:lang w:val="pl-PL"/>
+        </w:rPr>
+        <w:tab/>
+      </w:r>
+      <w:r>
+        <w:rPr>
+          <w:rFonts w:ascii="Courier New" w:hAnsi="Courier New" w:cs="Courier New"/>
+          <w:color w:val="808080" w:themeColor="background1" w:themeShade="80"/>
+          <w:sz w:val="22"/>
+          <w:szCs w:val="22"/>
+        </w:rPr>
+        <w:t>public UserModel GetByUsername(string username)</w:t>
+      </w:r>
+    </w:p>
+    <w:p>
+      <w:pPr>
+        <w:autoSpaceDE w:val="0"/>
+        <w:autoSpaceDN w:val="0"/>
+        <w:adjustRightInd w:val="0"/>
+        <w:rPr>
+          <w:rFonts w:ascii="Courier New" w:hAnsi="Courier New" w:cs="Courier New"/>
+          <w:color w:val="808080" w:themeColor="background1" w:themeShade="80"/>
+          <w:sz w:val="22"/>
+          <w:szCs w:val="22"/>
+        </w:rPr>
+      </w:pPr>
+      <w:r>
+        <w:rPr>
+          <w:rFonts w:ascii="Courier New" w:hAnsi="Courier New" w:cs="Courier New"/>
+          <w:color w:val="808080" w:themeColor="background1" w:themeShade="80"/>
+          <w:sz w:val="22"/>
+          <w:szCs w:val="22"/>
+        </w:rPr>
+        <w:tab/>
+      </w:r>
+      <w:r>
+        <w:rPr>
+          <w:rFonts w:ascii="Courier New" w:hAnsi="Courier New" w:cs="Courier New"/>
+          <w:color w:val="808080" w:themeColor="background1" w:themeShade="80"/>
+          <w:sz w:val="22"/>
+          <w:szCs w:val="22"/>
+        </w:rPr>
+        <w:tab/>
+        <w:t>{</w:t>
+      </w:r>
+    </w:p>
+    <w:p>
+      <w:pPr>
+        <w:autoSpaceDE w:val="0"/>
+        <w:autoSpaceDN w:val="0"/>
+        <w:adjustRightInd w:val="0"/>
+        <w:rPr>
+          <w:rFonts w:ascii="Courier New" w:hAnsi="Courier New" w:cs="Courier New"/>
+          <w:color w:val="808080" w:themeColor="background1" w:themeShade="80"/>
+          <w:sz w:val="22"/>
+          <w:szCs w:val="22"/>
+        </w:rPr>
+      </w:pPr>
+      <w:r>
+        <w:rPr>
+          <w:rFonts w:ascii="Courier New" w:hAnsi="Courier New" w:cs="Courier New"/>
+          <w:color w:val="808080" w:themeColor="background1" w:themeShade="80"/>
+          <w:sz w:val="22"/>
+          <w:szCs w:val="22"/>
+        </w:rPr>
+        <w:tab/>
+      </w:r>
+      <w:r>
+        <w:rPr>
+          <w:rFonts w:ascii="Courier New" w:hAnsi="Courier New" w:cs="Courier New"/>
+          <w:color w:val="808080" w:themeColor="background1" w:themeShade="80"/>
+          <w:sz w:val="22"/>
+          <w:szCs w:val="22"/>
+        </w:rPr>
+        <w:tab/>
+      </w:r>
+      <w:r>
+        <w:rPr>
+          <w:rFonts w:ascii="Courier New" w:hAnsi="Courier New" w:cs="Courier New"/>
+          <w:color w:val="808080" w:themeColor="background1" w:themeShade="80"/>
+          <w:sz w:val="22"/>
+          <w:szCs w:val="22"/>
+        </w:rPr>
+        <w:tab/>
+        <w:t>using ( var session = GetSession() )</w:t>
+      </w:r>
+    </w:p>
+    <w:p>
+      <w:pPr>
+        <w:autoSpaceDE w:val="0"/>
+        <w:autoSpaceDN w:val="0"/>
+        <w:adjustRightInd w:val="0"/>
+        <w:rPr>
+          <w:rFonts w:ascii="Courier New" w:hAnsi="Courier New" w:cs="Courier New"/>
+          <w:color w:val="808080" w:themeColor="background1" w:themeShade="80"/>
+          <w:sz w:val="22"/>
+          <w:szCs w:val="22"/>
+        </w:rPr>
+      </w:pPr>
+      <w:r>
+        <w:rPr>
+          <w:rFonts w:ascii="Courier New" w:hAnsi="Courier New" w:cs="Courier New"/>
+          <w:color w:val="808080" w:themeColor="background1" w:themeShade="80"/>
+          <w:sz w:val="22"/>
+          <w:szCs w:val="22"/>
+        </w:rPr>
+        <w:tab/>
+      </w:r>
+      <w:r>
+        <w:rPr>
+          <w:rFonts w:ascii="Courier New" w:hAnsi="Courier New" w:cs="Courier New"/>
+          <w:color w:val="808080" w:themeColor="background1" w:themeShade="80"/>
+          <w:sz w:val="22"/>
+          <w:szCs w:val="22"/>
+        </w:rPr>
+        <w:tab/>
+      </w:r>
+      <w:r>
+        <w:rPr>
+          <w:rFonts w:ascii="Courier New" w:hAnsi="Courier New" w:cs="Courier New"/>
+          <w:color w:val="808080" w:themeColor="background1" w:themeShade="80"/>
+          <w:sz w:val="22"/>
+          <w:szCs w:val="22"/>
+        </w:rPr>
+        <w:tab/>
+        <w:t>{</w:t>
+      </w:r>
+    </w:p>
+    <w:p>
+      <w:pPr>
+        <w:autoSpaceDE w:val="0"/>
+        <w:autoSpaceDN w:val="0"/>
+        <w:adjustRightInd w:val="0"/>
+        <w:rPr>
+          <w:rFonts w:ascii="Courier New" w:hAnsi="Courier New" w:cs="Courier New"/>
+          <w:color w:val="808080" w:themeColor="background1" w:themeShade="80"/>
+          <w:sz w:val="22"/>
+          <w:szCs w:val="22"/>
+        </w:rPr>
+      </w:pPr>
+      <w:r>
+        <w:rPr>
+          <w:rFonts w:ascii="Courier New" w:hAnsi="Courier New" w:cs="Courier New"/>
+          <w:color w:val="808080" w:themeColor="background1" w:themeShade="80"/>
+          <w:sz w:val="22"/>
+          <w:szCs w:val="22"/>
+        </w:rPr>
+        <w:tab/>
+      </w:r>
+      <w:r>
+        <w:rPr>
+          <w:rFonts w:ascii="Courier New" w:hAnsi="Courier New" w:cs="Courier New"/>
+          <w:color w:val="808080" w:themeColor="background1" w:themeShade="80"/>
+          <w:sz w:val="22"/>
+          <w:szCs w:val="22"/>
+        </w:rPr>
+        <w:tab/>
+      </w:r>
+      <w:r>
+        <w:rPr>
+          <w:rFonts w:ascii="Courier New" w:hAnsi="Courier New" w:cs="Courier New"/>
+          <w:color w:val="808080" w:themeColor="background1" w:themeShade="80"/>
+          <w:sz w:val="22"/>
+          <w:szCs w:val="22"/>
+        </w:rPr>
+        <w:tab/>
+      </w:r>
+      <w:r>
+        <w:rPr>
+          <w:rFonts w:ascii="Courier New" w:hAnsi="Courier New" w:cs="Courier New"/>
+          <w:color w:val="808080" w:themeColor="background1" w:themeShade="80"/>
+          <w:sz w:val="22"/>
+          <w:szCs w:val="22"/>
+        </w:rPr>
+        <w:tab/>
+        <w:t>return session.CreateQuery( "from UserModel where Login = :login" ).SetParameter( "login", username ).UniqueResult&lt;UserModel&gt;();</w:t>
+      </w:r>
+    </w:p>
+    <w:p>
+      <w:pPr>
+        <w:autoSpaceDE w:val="0"/>
+        <w:autoSpaceDN w:val="0"/>
+        <w:adjustRightInd w:val="0"/>
+        <w:rPr>
+          <w:rFonts w:ascii="Courier New" w:hAnsi="Courier New" w:cs="Courier New"/>
+          <w:color w:val="808080" w:themeColor="background1" w:themeShade="80"/>
+          <w:sz w:val="22"/>
+          <w:szCs w:val="22"/>
+        </w:rPr>
+      </w:pPr>
+      <w:r>
+        <w:rPr>
+          <w:rFonts w:ascii="Courier New" w:hAnsi="Courier New" w:cs="Courier New"/>
+          <w:color w:val="808080" w:themeColor="background1" w:themeShade="80"/>
+          <w:sz w:val="22"/>
+          <w:szCs w:val="22"/>
+        </w:rPr>
+        <w:tab/>
+      </w:r>
+      <w:r>
+        <w:rPr>
+          <w:rFonts w:ascii="Courier New" w:hAnsi="Courier New" w:cs="Courier New"/>
+          <w:color w:val="808080" w:themeColor="background1" w:themeShade="80"/>
+          <w:sz w:val="22"/>
+          <w:szCs w:val="22"/>
+        </w:rPr>
+        <w:tab/>
+      </w:r>
+      <w:r>
+        <w:rPr>
+          <w:rFonts w:ascii="Courier New" w:hAnsi="Courier New" w:cs="Courier New"/>
+          <w:color w:val="808080" w:themeColor="background1" w:themeShade="80"/>
+          <w:sz w:val="22"/>
+          <w:szCs w:val="22"/>
+        </w:rPr>
+        <w:tab/>
+        <w:t>}</w:t>
+      </w:r>
+    </w:p>
+    <w:p>
+      <w:pPr>
+        <w:autoSpaceDE w:val="0"/>
+        <w:autoSpaceDN w:val="0"/>
+        <w:adjustRightInd w:val="0"/>
+        <w:rPr>
+          <w:rFonts w:ascii="Courier New" w:hAnsi="Courier New" w:cs="Courier New"/>
+          <w:color w:val="808080" w:themeColor="background1" w:themeShade="80"/>
+          <w:sz w:val="22"/>
+          <w:szCs w:val="22"/>
+        </w:rPr>
+      </w:pPr>
+      <w:r>
+        <w:rPr>
+          <w:rFonts w:ascii="Courier New" w:hAnsi="Courier New" w:cs="Courier New"/>
+          <w:color w:val="808080" w:themeColor="background1" w:themeShade="80"/>
+          <w:sz w:val="22"/>
+          <w:szCs w:val="22"/>
+        </w:rPr>
+        <w:tab/>
+      </w:r>
+      <w:r>
+        <w:rPr>
+          <w:rFonts w:ascii="Courier New" w:hAnsi="Courier New" w:cs="Courier New"/>
+          <w:color w:val="808080" w:themeColor="background1" w:themeShade="80"/>
+          <w:sz w:val="22"/>
+          <w:szCs w:val="22"/>
+        </w:rPr>
+        <w:tab/>
+        <w:t>}</w:t>
+      </w:r>
+      <w:r>
+        <w:rPr>
+          <w:rFonts w:ascii="Courier New" w:hAnsi="Courier New" w:cs="Courier New"/>
+          <w:color w:val="808080" w:themeColor="background1" w:themeShade="80"/>
+          <w:sz w:val="22"/>
+          <w:szCs w:val="22"/>
+        </w:rPr>
+        <w:tab/>
+      </w:r>
+    </w:p>
+    <w:p>
+      <w:pPr>
+        <w:autoSpaceDE w:val="0"/>
+        <w:autoSpaceDN w:val="0"/>
+        <w:adjustRightInd w:val="0"/>
+        <w:rPr>
+          <w:rFonts w:ascii="Courier New" w:hAnsi="Courier New" w:cs="Courier New"/>
+          <w:color w:val="808080" w:themeColor="background1" w:themeShade="80"/>
+          <w:sz w:val="22"/>
+          <w:szCs w:val="22"/>
+        </w:rPr>
+      </w:pPr>
+      <w:r>
+        <w:rPr>
+          <w:rFonts w:ascii="Courier New" w:hAnsi="Courier New" w:cs="Courier New"/>
+          <w:color w:val="808080" w:themeColor="background1" w:themeShade="80"/>
+          <w:sz w:val="22"/>
+          <w:szCs w:val="22"/>
+        </w:rPr>
+        <w:tab/>
+      </w:r>
+      <w:r>
+        <w:rPr>
+          <w:rFonts w:ascii="Courier New" w:hAnsi="Courier New" w:cs="Courier New"/>
+          <w:color w:val="808080" w:themeColor="background1" w:themeShade="80"/>
+          <w:sz w:val="22"/>
+          <w:szCs w:val="22"/>
+        </w:rPr>
+        <w:tab/>
+      </w:r>
+    </w:p>
+    <w:p>
+      <w:pPr>
+        <w:autoSpaceDE w:val="0"/>
+        <w:autoSpaceDN w:val="0"/>
+        <w:adjustRightInd w:val="0"/>
+        <w:rPr>
+          <w:rFonts w:ascii="Courier New" w:hAnsi="Courier New" w:cs="Courier New"/>
+          <w:color w:val="808080" w:themeColor="background1" w:themeShade="80"/>
+          <w:sz w:val="22"/>
+          <w:szCs w:val="22"/>
+        </w:rPr>
+      </w:pPr>
+      <w:r>
+        <w:rPr>
+          <w:rFonts w:ascii="Courier New" w:hAnsi="Courier New" w:cs="Courier New"/>
+          <w:color w:val="808080" w:themeColor="background1" w:themeShade="80"/>
+          <w:sz w:val="22"/>
+          <w:szCs w:val="22"/>
+        </w:rPr>
+        <w:tab/>
+      </w:r>
+      <w:r>
+        <w:rPr>
+          <w:rFonts w:ascii="Courier New" w:hAnsi="Courier New" w:cs="Courier New"/>
+          <w:color w:val="808080" w:themeColor="background1" w:themeShade="80"/>
+          <w:sz w:val="22"/>
+          <w:szCs w:val="22"/>
+        </w:rPr>
+        <w:tab/>
+        <w:t>//</w:t>
+      </w:r>
+      <w:r>
+        <w:rPr>
+          <w:rFonts w:ascii="Courier New" w:hAnsi="Courier New" w:cs="Courier New"/>
+          <w:color w:val="808080" w:themeColor="background1" w:themeShade="80"/>
+          <w:sz w:val="22"/>
+          <w:szCs w:val="22"/>
+        </w:rPr>
+        <w:t xml:space="preserve"> </w:t>
+      </w:r>
+      <w:r>
+        <w:rPr>
+          <w:rFonts w:ascii="Courier New" w:hAnsi="Courier New" w:cs="Courier New"/>
+          <w:color w:val="808080" w:themeColor="background1" w:themeShade="80"/>
+          <w:sz w:val="22"/>
+          <w:szCs w:val="22"/>
+        </w:rPr>
+        <w:t>inne metody</w:t>
+      </w:r>
+    </w:p>
+    <w:p>
+      <w:pPr>
+        <w:autoSpaceDE w:val="0"/>
+        <w:autoSpaceDN w:val="0"/>
+        <w:adjustRightInd w:val="0"/>
+        <w:rPr>
+          <w:rFonts w:ascii="Courier New" w:hAnsi="Courier New" w:cs="Courier New"/>
+          <w:color w:val="808080" w:themeColor="background1" w:themeShade="80"/>
+          <w:sz w:val="22"/>
+          <w:szCs w:val="22"/>
+        </w:rPr>
+      </w:pPr>
+      <w:r>
+        <w:rPr>
+          <w:rFonts w:ascii="Courier New" w:hAnsi="Courier New" w:cs="Courier New"/>
+          <w:color w:val="808080" w:themeColor="background1" w:themeShade="80"/>
+          <w:sz w:val="22"/>
+          <w:szCs w:val="22"/>
+        </w:rPr>
+        <w:tab/>
+        <w:t>}</w:t>
+      </w:r>
+    </w:p>
+    <w:p>
+      <w:pPr>
+        <w:rPr>
+          <w:lang w:val="pl-PL"/>
+        </w:rPr>
+      </w:pPr>
+    </w:p>
+    <w:p>
+      <w:pPr>
+        <w:jc w:val="center"/>
+        <w:rPr>
+          <w:rFonts w:ascii="Courier New" w:hAnsi="Courier New" w:cs="Courier New"/>
+          <w:color w:val="808080" w:themeColor="background1" w:themeShade="80"/>
+          <w:sz w:val="22"/>
+          <w:lang w:val="pl-PL"/>
+        </w:rPr>
+      </w:pPr>
+    </w:p>
+    <w:p>
+      <w:pPr>
+        <w:rPr>
+          <w:color w:val="808080" w:themeColor="background1" w:themeShade="80"/>
+          <w:lang w:val="pl-PL"/>
+        </w:rPr>
+      </w:pPr>
+    </w:p>
+    <w:p>
+      <w:pPr>
+        <w:pStyle w:val="Nagwek3"/>
+        <w:numPr>
+          <w:ilvl w:val="0"/>
+          <w:numId w:val="6"/>
+        </w:numPr>
+        <w:rPr>
+          <w:highlight w:val="yellow"/>
+          <w:lang w:val="pl-PL"/>
+        </w:rPr>
+      </w:pPr>
+      <w:r>
+        <w:rPr>
+          <w:highlight w:val="yellow"/>
+          <w:lang w:val="pl-PL"/>
+        </w:rPr>
+        <w:t>Rekord aktywny (Active Record)</w:t>
+      </w:r>
+    </w:p>
+    <w:p>
+      <w:pPr>
+        <w:rPr>
+          <w:lang w:val="pl-PL"/>
+        </w:rPr>
+      </w:pPr>
+    </w:p>
+    <w:p>
+      <w:pPr>
+        <w:rPr>
+          <w:b/>
+          <w:lang w:val="pl-PL"/>
+        </w:rPr>
+      </w:pPr>
+      <w:r>
+        <w:rPr>
+          <w:b/>
+          <w:lang w:val="pl-PL"/>
+        </w:rPr>
+        <w:t>Cel wzorca:</w:t>
+      </w:r>
+    </w:p>
+    <w:p>
+      <w:pPr>
+        <w:rPr>
+          <w:b/>
+          <w:lang w:val="pl-PL"/>
+        </w:rPr>
+      </w:pPr>
+    </w:p>
+    <w:p>
+      <w:pPr>
+        <w:rPr>
+          <w:lang w:val="pl-PL"/>
+        </w:rPr>
+      </w:pPr>
+      <w:r>
+        <w:rPr>
+          <w:lang w:val="pl-PL"/>
+        </w:rPr>
+        <w:t>Rekord aktywny to obiekt, który zawiera dane (z wiersza tabeli) oraz metody operujące na danych. Przy użyciu tego wzorca następuje powiązanie logiki biznesowej z operacjami na bazie danych. Wzorzec podobny do wzorca Gateway, uzupełniony o zachowania obiektów. Użycie tego wzorca umożliwia łatwiejsze manipulowanie obiektami.</w:t>
+      </w:r>
+    </w:p>
+    <w:p>
+      <w:pPr>
+        <w:rPr>
+          <w:lang w:val="pl-PL"/>
+        </w:rPr>
+      </w:pPr>
+    </w:p>
+    <w:p>
+      <w:pPr>
+        <w:rPr>
+          <w:lang w:val="pl-PL"/>
+        </w:rPr>
+      </w:pPr>
+    </w:p>
+    <w:p>
+      <w:pPr>
+        <w:rPr>
+          <w:b/>
+          <w:lang w:val="pl-PL"/>
+        </w:rPr>
+      </w:pPr>
+      <w:r>
+        <w:rPr>
+          <w:b/>
+          <w:lang w:val="pl-PL"/>
+        </w:rPr>
+        <w:t>Wykorzystanie w projekcie</w:t>
+      </w:r>
+      <w:r>
+        <w:rPr>
+          <w:b/>
+          <w:lang w:val="pl-PL"/>
+        </w:rPr>
+        <w:t>:</w:t>
+      </w:r>
+    </w:p>
+    <w:p>
+      <w:pPr>
+        <w:rPr>
+          <w:b/>
+          <w:lang w:val="pl-PL"/>
+        </w:rPr>
+      </w:pPr>
+    </w:p>
+    <w:p>
+      <w:pPr>
+        <w:rPr>
+          <w:lang w:val="pl-PL"/>
+        </w:rPr>
+      </w:pPr>
+      <w:r>
+        <w:rPr>
+          <w:lang w:val="pl-PL"/>
+        </w:rPr>
+        <w:t>Prezentowane przykłady kodu pochodzą z modelu AlbumModel. Znajdują się w nim atrybuty rekordu wraz z walidacją, metody operujące na danych oraz statyczne metody wyszukujące dane.</w:t>
+      </w:r>
+    </w:p>
+    <w:p>
+      <w:pPr>
+        <w:rPr>
+          <w:b/>
+          <w:lang w:val="pl-PL"/>
+        </w:rPr>
+      </w:pPr>
+    </w:p>
+    <w:p>
+      <w:pPr>
+        <w:rPr>
+          <w:b/>
+          <w:lang w:val="pl-PL"/>
+        </w:rPr>
+      </w:pPr>
+    </w:p>
+    <w:p>
+      <w:pPr>
+        <w:rPr>
+          <w:b/>
+          <w:lang w:val="pl-PL"/>
+        </w:rPr>
+      </w:pPr>
+    </w:p>
+    <w:p>
+      <w:pPr>
+        <w:rPr>
+          <w:rFonts w:ascii="Courier New" w:hAnsi="Courier New" w:cs="Courier New"/>
+          <w:color w:val="808080" w:themeColor="background1" w:themeShade="80"/>
+          <w:sz w:val="22"/>
+          <w:lang w:val="pl-PL"/>
+        </w:rPr>
+      </w:pPr>
+    </w:p>
+    <w:p>
+      <w:pPr>
+        <w:rPr>
+          <w:rFonts w:ascii="Courier New" w:hAnsi="Courier New" w:cs="Courier New"/>
+          <w:color w:val="808080" w:themeColor="background1" w:themeShade="80"/>
+          <w:sz w:val="22"/>
+          <w:lang w:val="pl-PL"/>
+        </w:rPr>
+      </w:pPr>
+      <w:r>
+        <w:rPr>
+          <w:rFonts w:ascii="Courier New" w:hAnsi="Courier New" w:cs="Courier New"/>
+          <w:color w:val="808080" w:themeColor="background1" w:themeShade="80"/>
+          <w:sz w:val="22"/>
+          <w:lang w:val="pl-PL"/>
+        </w:rPr>
+        <w:tab/>
+      </w:r>
+    </w:p>
+    <w:p>
+      <w:pPr>
+        <w:rPr>
+          <w:rFonts w:ascii="Courier New" w:hAnsi="Courier New" w:cs="Courier New"/>
+          <w:color w:val="808080" w:themeColor="background1" w:themeShade="80"/>
+          <w:sz w:val="22"/>
+        </w:rPr>
+      </w:pPr>
+      <w:r>
+        <w:rPr>
+          <w:rFonts w:ascii="Courier New" w:hAnsi="Courier New" w:cs="Courier New"/>
+          <w:color w:val="808080" w:themeColor="background1" w:themeShade="80"/>
+          <w:sz w:val="22"/>
+          <w:lang w:val="pl-PL"/>
+        </w:rPr>
+        <w:t xml:space="preserve"> </w:t>
+      </w:r>
+      <w:r>
+        <w:rPr>
+          <w:rFonts w:ascii="Courier New" w:hAnsi="Courier New" w:cs="Courier New"/>
+          <w:color w:val="808080" w:themeColor="background1" w:themeShade="80"/>
+          <w:sz w:val="22"/>
+        </w:rPr>
+        <w:t>public class AlbumModel : AbstractDataModel&lt;AlbumModel&gt;</w:t>
+      </w:r>
+    </w:p>
+    <w:p>
+      <w:pPr>
+        <w:rPr>
+          <w:rFonts w:ascii="Courier New" w:hAnsi="Courier New" w:cs="Courier New"/>
+          <w:color w:val="808080" w:themeColor="background1" w:themeShade="80"/>
+          <w:sz w:val="22"/>
+        </w:rPr>
+      </w:pPr>
+      <w:r>
+        <w:rPr>
+          <w:rFonts w:ascii="Courier New" w:hAnsi="Courier New" w:cs="Courier New"/>
+          <w:color w:val="808080" w:themeColor="background1" w:themeShade="80"/>
+          <w:sz w:val="22"/>
+        </w:rPr>
+        <w:t xml:space="preserve">    {</w:t>
+      </w:r>
+    </w:p>
+    <w:p>
+      <w:pPr>
+        <w:rPr>
+          <w:rFonts w:ascii="Courier New" w:hAnsi="Courier New" w:cs="Courier New"/>
+          <w:color w:val="808080" w:themeColor="background1" w:themeShade="80"/>
+          <w:sz w:val="22"/>
+        </w:rPr>
+      </w:pPr>
+    </w:p>
+    <w:p>
+      <w:pPr>
+        <w:rPr>
+          <w:rFonts w:ascii="Courier New" w:hAnsi="Courier New" w:cs="Courier New"/>
+          <w:color w:val="808080" w:themeColor="background1" w:themeShade="80"/>
+          <w:sz w:val="22"/>
+        </w:rPr>
+      </w:pPr>
+      <w:r>
+        <w:rPr>
+          <w:rFonts w:ascii="Courier New" w:hAnsi="Courier New" w:cs="Courier New"/>
+          <w:color w:val="808080" w:themeColor="background1" w:themeShade="80"/>
+          <w:sz w:val="22"/>
+        </w:rPr>
+        <w:tab/>
+        <w:t xml:space="preserve">  // </w:t>
+      </w:r>
+      <w:r>
+        <w:rPr>
+          <w:rFonts w:ascii="Courier New" w:hAnsi="Courier New" w:cs="Courier New"/>
+          <w:color w:val="000000" w:themeColor="text1"/>
+          <w:sz w:val="22"/>
+        </w:rPr>
+        <w:t>przykładowy atrybut</w:t>
+      </w:r>
+      <w:r>
+        <w:rPr>
+          <w:rFonts w:ascii="Courier New" w:hAnsi="Courier New" w:cs="Courier New"/>
+          <w:color w:val="000000" w:themeColor="text1"/>
+          <w:sz w:val="22"/>
+        </w:rPr>
+        <w:t xml:space="preserve"> z walidacją</w:t>
+      </w:r>
+    </w:p>
+    <w:p>
+      <w:pPr>
+        <w:rPr>
+          <w:rFonts w:ascii="Courier New" w:hAnsi="Courier New" w:cs="Courier New"/>
+          <w:color w:val="808080" w:themeColor="background1" w:themeShade="80"/>
+          <w:sz w:val="22"/>
+        </w:rPr>
+      </w:pPr>
+      <w:r>
+        <w:rPr>
+          <w:rFonts w:ascii="Courier New" w:hAnsi="Courier New" w:cs="Courier New"/>
+          <w:color w:val="808080" w:themeColor="background1" w:themeShade="80"/>
+          <w:sz w:val="22"/>
+        </w:rPr>
+        <w:tab/>
+        <w:t xml:space="preserve">   </w:t>
+      </w:r>
+      <w:r>
+        <w:rPr>
+          <w:rFonts w:ascii="Courier New" w:hAnsi="Courier New" w:cs="Courier New"/>
+          <w:color w:val="808080" w:themeColor="background1" w:themeShade="80"/>
+          <w:sz w:val="22"/>
+        </w:rPr>
+        <w:t>[Required]</w:t>
+      </w:r>
+    </w:p>
+    <w:p>
+      <w:pPr>
+        <w:rPr>
+          <w:rFonts w:ascii="Courier New" w:hAnsi="Courier New" w:cs="Courier New"/>
+          <w:color w:val="808080" w:themeColor="background1" w:themeShade="80"/>
+          <w:sz w:val="22"/>
+        </w:rPr>
+      </w:pPr>
+      <w:r>
+        <w:rPr>
+          <w:rFonts w:ascii="Courier New" w:hAnsi="Courier New" w:cs="Courier New"/>
+          <w:color w:val="808080" w:themeColor="background1" w:themeShade="80"/>
+          <w:sz w:val="22"/>
+        </w:rPr>
+        <w:t xml:space="preserve">       </w:t>
+      </w:r>
+      <w:r>
+        <w:rPr>
+          <w:rFonts w:ascii="Courier New" w:hAnsi="Courier New" w:cs="Courier New"/>
+          <w:color w:val="808080" w:themeColor="background1" w:themeShade="80"/>
+          <w:sz w:val="22"/>
+        </w:rPr>
+        <w:t xml:space="preserve"> </w:t>
+      </w:r>
+      <w:r>
+        <w:rPr>
+          <w:rFonts w:ascii="Courier New" w:hAnsi="Courier New" w:cs="Courier New"/>
+          <w:color w:val="808080" w:themeColor="background1" w:themeShade="80"/>
+          <w:sz w:val="22"/>
+        </w:rPr>
+        <w:t>[StringLength(255, MinimumLength = 3)]</w:t>
+      </w:r>
+    </w:p>
+    <w:p>
+      <w:pPr>
+        <w:rPr>
+          <w:rFonts w:ascii="Courier New" w:hAnsi="Courier New" w:cs="Courier New"/>
+          <w:color w:val="808080" w:themeColor="background1" w:themeShade="80"/>
+          <w:sz w:val="22"/>
+        </w:rPr>
+      </w:pPr>
+      <w:r>
+        <w:rPr>
+          <w:rFonts w:ascii="Courier New" w:hAnsi="Courier New" w:cs="Courier New"/>
+          <w:color w:val="808080" w:themeColor="background1" w:themeShade="80"/>
+          <w:sz w:val="22"/>
+        </w:rPr>
+        <w:t xml:space="preserve">        public virtual string Name { get; set; }</w:t>
+      </w:r>
+    </w:p>
+    <w:p>
+      <w:pPr>
+        <w:rPr>
+          <w:rFonts w:ascii="Courier New" w:hAnsi="Courier New" w:cs="Courier New"/>
+          <w:color w:val="808080" w:themeColor="background1" w:themeShade="80"/>
+          <w:sz w:val="22"/>
+        </w:rPr>
+      </w:pPr>
+    </w:p>
+    <w:p>
+      <w:pPr>
+        <w:rPr>
+          <w:rFonts w:ascii="Courier New" w:hAnsi="Courier New" w:cs="Courier New"/>
+          <w:color w:val="808080" w:themeColor="background1" w:themeShade="80"/>
+          <w:sz w:val="22"/>
+          <w:lang w:val="pl-PL"/>
+        </w:rPr>
+      </w:pPr>
+      <w:r>
+        <w:rPr>
+          <w:rFonts w:ascii="Courier New" w:hAnsi="Courier New" w:cs="Courier New"/>
+          <w:color w:val="808080" w:themeColor="background1" w:themeShade="80"/>
+          <w:sz w:val="22"/>
+        </w:rPr>
+        <w:tab/>
+      </w:r>
+      <w:r>
+        <w:rPr>
+          <w:rFonts w:ascii="Courier New" w:hAnsi="Courier New" w:cs="Courier New"/>
+          <w:color w:val="808080" w:themeColor="background1" w:themeShade="80"/>
+          <w:sz w:val="22"/>
+        </w:rPr>
+        <w:t xml:space="preserve">  </w:t>
+      </w:r>
+      <w:r>
+        <w:rPr>
+          <w:rFonts w:ascii="Courier New" w:hAnsi="Courier New" w:cs="Courier New"/>
+          <w:color w:val="808080" w:themeColor="background1" w:themeShade="80"/>
+          <w:sz w:val="22"/>
+          <w:lang w:val="pl-PL"/>
+        </w:rPr>
+        <w:t xml:space="preserve">// </w:t>
+      </w:r>
+      <w:r>
+        <w:rPr>
+          <w:rFonts w:ascii="Courier New" w:hAnsi="Courier New" w:cs="Courier New"/>
+          <w:color w:val="000000" w:themeColor="text1"/>
+          <w:sz w:val="22"/>
+          <w:lang w:val="pl-PL"/>
+        </w:rPr>
+        <w:t>przykład statycznej metody wyszukującej dane</w:t>
+      </w:r>
+    </w:p>
+    <w:p>
+      <w:pPr>
+        <w:rPr>
+          <w:rFonts w:ascii="Courier New" w:hAnsi="Courier New" w:cs="Courier New"/>
+          <w:color w:val="808080" w:themeColor="background1" w:themeShade="80"/>
+          <w:sz w:val="22"/>
+        </w:rPr>
+      </w:pPr>
+      <w:r>
+        <w:rPr>
+          <w:rFonts w:ascii="Courier New" w:hAnsi="Courier New" w:cs="Courier New"/>
+          <w:color w:val="808080" w:themeColor="background1" w:themeShade="80"/>
+          <w:sz w:val="22"/>
+          <w:lang w:val="pl-PL"/>
+        </w:rPr>
+        <w:t xml:space="preserve">        </w:t>
+      </w:r>
+      <w:r>
+        <w:rPr>
+          <w:rFonts w:ascii="Courier New" w:hAnsi="Courier New" w:cs="Courier New"/>
+          <w:color w:val="808080" w:themeColor="background1" w:themeShade="80"/>
+          <w:sz w:val="22"/>
+        </w:rPr>
+        <w:t>public static UserModel[] FindUsersByLogins(string[] logins)</w:t>
+      </w:r>
+    </w:p>
+    <w:p>
+      <w:pPr>
+        <w:rPr>
+          <w:rFonts w:ascii="Courier New" w:hAnsi="Courier New" w:cs="Courier New"/>
+          <w:color w:val="808080" w:themeColor="background1" w:themeShade="80"/>
+          <w:sz w:val="22"/>
+        </w:rPr>
+      </w:pPr>
+      <w:r>
+        <w:rPr>
+          <w:rFonts w:ascii="Courier New" w:hAnsi="Courier New" w:cs="Courier New"/>
+          <w:color w:val="808080" w:themeColor="background1" w:themeShade="80"/>
+          <w:sz w:val="22"/>
+        </w:rPr>
+        <w:t xml:space="preserve">        {</w:t>
+      </w:r>
+    </w:p>
+    <w:p>
+      <w:pPr>
+        <w:rPr>
+          <w:rFonts w:ascii="Courier New" w:hAnsi="Courier New" w:cs="Courier New"/>
+          <w:color w:val="808080" w:themeColor="background1" w:themeShade="80"/>
+          <w:sz w:val="22"/>
+        </w:rPr>
+      </w:pPr>
+      <w:r>
+        <w:rPr>
+          <w:rFonts w:ascii="Courier New" w:hAnsi="Courier New" w:cs="Courier New"/>
+          <w:color w:val="808080" w:themeColor="background1" w:themeShade="80"/>
+          <w:sz w:val="22"/>
+        </w:rPr>
+        <w:t xml:space="preserve">            UserRepository users = new UserRepository();</w:t>
+      </w:r>
+    </w:p>
+    <w:p>
+      <w:pPr>
+        <w:rPr>
+          <w:rFonts w:ascii="Courier New" w:hAnsi="Courier New" w:cs="Courier New"/>
+          <w:color w:val="808080" w:themeColor="background1" w:themeShade="80"/>
+          <w:sz w:val="22"/>
+        </w:rPr>
+      </w:pPr>
+      <w:r>
+        <w:rPr>
+          <w:rFonts w:ascii="Courier New" w:hAnsi="Courier New" w:cs="Courier New"/>
+          <w:color w:val="808080" w:themeColor="background1" w:themeShade="80"/>
+          <w:sz w:val="22"/>
+        </w:rPr>
+        <w:t xml:space="preserve">            UserModel[] userList = new UserModel[logins.Length];</w:t>
+      </w:r>
+    </w:p>
+    <w:p>
+      <w:pPr>
+        <w:rPr>
+          <w:rFonts w:ascii="Courier New" w:hAnsi="Courier New" w:cs="Courier New"/>
+          <w:color w:val="808080" w:themeColor="background1" w:themeShade="80"/>
+          <w:sz w:val="22"/>
+        </w:rPr>
+      </w:pPr>
+      <w:r>
+        <w:rPr>
+          <w:rFonts w:ascii="Courier New" w:hAnsi="Courier New" w:cs="Courier New"/>
+          <w:color w:val="808080" w:themeColor="background1" w:themeShade="80"/>
+          <w:sz w:val="22"/>
+        </w:rPr>
+        <w:t xml:space="preserve">            for (int i = 0; i &lt; logins.Length; i++)</w:t>
+      </w:r>
+    </w:p>
+    <w:p>
+      <w:pPr>
+        <w:rPr>
+          <w:rFonts w:ascii="Courier New" w:hAnsi="Courier New" w:cs="Courier New"/>
+          <w:color w:val="808080" w:themeColor="background1" w:themeShade="80"/>
+          <w:sz w:val="22"/>
+        </w:rPr>
+      </w:pPr>
+      <w:r>
+        <w:rPr>
+          <w:rFonts w:ascii="Courier New" w:hAnsi="Courier New" w:cs="Courier New"/>
+          <w:color w:val="808080" w:themeColor="background1" w:themeShade="80"/>
+          <w:sz w:val="22"/>
+        </w:rPr>
+        <w:t xml:space="preserve">            {</w:t>
+      </w:r>
+    </w:p>
+    <w:p>
+      <w:pPr>
+        <w:rPr>
+          <w:rFonts w:ascii="Courier New" w:hAnsi="Courier New" w:cs="Courier New"/>
+          <w:color w:val="808080" w:themeColor="background1" w:themeShade="80"/>
+          <w:sz w:val="22"/>
+        </w:rPr>
+      </w:pPr>
+      <w:r>
+        <w:rPr>
+          <w:rFonts w:ascii="Courier New" w:hAnsi="Courier New" w:cs="Courier New"/>
+          <w:color w:val="808080" w:themeColor="background1" w:themeShade="80"/>
+          <w:sz w:val="22"/>
+        </w:rPr>
+        <w:t xml:space="preserve">                UserModel user = users.GetByUsername(logins[i]);</w:t>
+      </w:r>
+    </w:p>
+    <w:p>
+      <w:pPr>
+        <w:rPr>
+          <w:rFonts w:ascii="Courier New" w:hAnsi="Courier New" w:cs="Courier New"/>
+          <w:color w:val="808080" w:themeColor="background1" w:themeShade="80"/>
+          <w:sz w:val="22"/>
+        </w:rPr>
+      </w:pPr>
+      <w:r>
+        <w:rPr>
+          <w:rFonts w:ascii="Courier New" w:hAnsi="Courier New" w:cs="Courier New"/>
+          <w:color w:val="808080" w:themeColor="background1" w:themeShade="80"/>
+          <w:sz w:val="22"/>
+        </w:rPr>
+        <w:t xml:space="preserve">                if (user == null)</w:t>
+      </w:r>
+    </w:p>
+    <w:p>
+      <w:pPr>
+        <w:rPr>
+          <w:rFonts w:ascii="Courier New" w:hAnsi="Courier New" w:cs="Courier New"/>
+          <w:color w:val="808080" w:themeColor="background1" w:themeShade="80"/>
+          <w:sz w:val="22"/>
+        </w:rPr>
+      </w:pPr>
+      <w:r>
+        <w:rPr>
+          <w:rFonts w:ascii="Courier New" w:hAnsi="Courier New" w:cs="Courier New"/>
+          <w:color w:val="808080" w:themeColor="background1" w:themeShade="80"/>
+          <w:sz w:val="22"/>
+        </w:rPr>
+        <w:t xml:space="preserve">                    return null;</w:t>
+      </w:r>
+    </w:p>
+    <w:p>
+      <w:pPr>
+        <w:rPr>
+          <w:rFonts w:ascii="Courier New" w:hAnsi="Courier New" w:cs="Courier New"/>
+          <w:color w:val="808080" w:themeColor="background1" w:themeShade="80"/>
+          <w:sz w:val="22"/>
+        </w:rPr>
+      </w:pPr>
+      <w:r>
+        <w:rPr>
+          <w:rFonts w:ascii="Courier New" w:hAnsi="Courier New" w:cs="Courier New"/>
+          <w:color w:val="808080" w:themeColor="background1" w:themeShade="80"/>
+          <w:sz w:val="22"/>
+        </w:rPr>
+        <w:t xml:space="preserve">                userList[i] = user;</w:t>
+      </w:r>
+    </w:p>
+    <w:p>
+      <w:pPr>
+        <w:rPr>
+          <w:rFonts w:ascii="Courier New" w:hAnsi="Courier New" w:cs="Courier New"/>
+          <w:color w:val="808080" w:themeColor="background1" w:themeShade="80"/>
+          <w:sz w:val="22"/>
+        </w:rPr>
+      </w:pPr>
+      <w:r>
+        <w:rPr>
+          <w:rFonts w:ascii="Courier New" w:hAnsi="Courier New" w:cs="Courier New"/>
+          <w:color w:val="808080" w:themeColor="background1" w:themeShade="80"/>
+          <w:sz w:val="22"/>
+        </w:rPr>
+        <w:t xml:space="preserve">            }</w:t>
+      </w:r>
+    </w:p>
+    <w:p>
+      <w:pPr>
+        <w:rPr>
+          <w:rFonts w:ascii="Courier New" w:hAnsi="Courier New" w:cs="Courier New"/>
+          <w:color w:val="808080" w:themeColor="background1" w:themeShade="80"/>
+          <w:sz w:val="22"/>
+        </w:rPr>
+      </w:pPr>
+      <w:r>
+        <w:rPr>
+          <w:rFonts w:ascii="Courier New" w:hAnsi="Courier New" w:cs="Courier New"/>
+          <w:color w:val="808080" w:themeColor="background1" w:themeShade="80"/>
+          <w:sz w:val="22"/>
+        </w:rPr>
+        <w:t xml:space="preserve">            return userList;</w:t>
+      </w:r>
+    </w:p>
+    <w:p>
+      <w:pPr>
+        <w:rPr>
+          <w:rFonts w:ascii="Courier New" w:hAnsi="Courier New" w:cs="Courier New"/>
+          <w:color w:val="808080" w:themeColor="background1" w:themeShade="80"/>
+          <w:sz w:val="22"/>
+        </w:rPr>
+      </w:pPr>
+      <w:r>
+        <w:rPr>
+          <w:rFonts w:ascii="Courier New" w:hAnsi="Courier New" w:cs="Courier New"/>
+          <w:color w:val="808080" w:themeColor="background1" w:themeShade="80"/>
+          <w:sz w:val="22"/>
+        </w:rPr>
+        <w:t xml:space="preserve">        }</w:t>
+      </w:r>
+    </w:p>
+    <w:p>
+      <w:pPr>
+        <w:rPr>
+          <w:rFonts w:ascii="Courier New" w:hAnsi="Courier New" w:cs="Courier New"/>
+          <w:color w:val="808080" w:themeColor="background1" w:themeShade="80"/>
+          <w:sz w:val="22"/>
+        </w:rPr>
+      </w:pPr>
+    </w:p>
+    <w:p>
+      <w:pPr>
+        <w:rPr>
+          <w:rFonts w:ascii="Courier New" w:hAnsi="Courier New" w:cs="Courier New"/>
+          <w:color w:val="808080" w:themeColor="background1" w:themeShade="80"/>
+          <w:sz w:val="22"/>
+          <w:lang w:val="pl-PL"/>
+        </w:rPr>
+      </w:pPr>
+      <w:r>
+        <w:rPr>
+          <w:rFonts w:ascii="Courier New" w:hAnsi="Courier New" w:cs="Courier New"/>
+          <w:color w:val="808080" w:themeColor="background1" w:themeShade="80"/>
+          <w:sz w:val="22"/>
+          <w:lang w:val="pl-PL"/>
+        </w:rPr>
+        <w:t xml:space="preserve">        // </w:t>
+      </w:r>
+      <w:r>
+        <w:rPr>
+          <w:rFonts w:ascii="Courier New" w:hAnsi="Courier New" w:cs="Courier New"/>
+          <w:color w:val="000000" w:themeColor="text1"/>
+          <w:sz w:val="22"/>
+          <w:lang w:val="pl-PL"/>
+        </w:rPr>
+        <w:t>przykład metody operującej na danych</w:t>
+      </w:r>
+    </w:p>
+    <w:p>
+      <w:pPr>
+        <w:rPr>
+          <w:rFonts w:ascii="Courier New" w:hAnsi="Courier New" w:cs="Courier New"/>
+          <w:color w:val="808080" w:themeColor="background1" w:themeShade="80"/>
+          <w:sz w:val="22"/>
+        </w:rPr>
+      </w:pPr>
+      <w:r>
+        <w:rPr>
+          <w:rFonts w:ascii="Courier New" w:hAnsi="Courier New" w:cs="Courier New"/>
+          <w:color w:val="808080" w:themeColor="background1" w:themeShade="80"/>
+          <w:sz w:val="22"/>
+          <w:lang w:val="pl-PL"/>
+        </w:rPr>
+        <w:t xml:space="preserve">        </w:t>
+      </w:r>
+      <w:r>
+        <w:rPr>
+          <w:rFonts w:ascii="Courier New" w:hAnsi="Courier New" w:cs="Courier New"/>
+          <w:color w:val="808080" w:themeColor="background1" w:themeShade="80"/>
+          <w:sz w:val="22"/>
+        </w:rPr>
+        <w:t>public virtual bool CreateTrustedUser(UserModel user)</w:t>
+      </w:r>
+    </w:p>
+    <w:p>
+      <w:pPr>
+        <w:rPr>
+          <w:rFonts w:ascii="Courier New" w:hAnsi="Courier New" w:cs="Courier New"/>
+          <w:color w:val="808080" w:themeColor="background1" w:themeShade="80"/>
+          <w:sz w:val="22"/>
+        </w:rPr>
+      </w:pPr>
+      <w:r>
+        <w:rPr>
+          <w:rFonts w:ascii="Courier New" w:hAnsi="Courier New" w:cs="Courier New"/>
+          <w:color w:val="808080" w:themeColor="background1" w:themeShade="80"/>
+          <w:sz w:val="22"/>
+        </w:rPr>
+        <w:t xml:space="preserve">        {</w:t>
+      </w:r>
+    </w:p>
+    <w:p>
+      <w:pPr>
+        <w:rPr>
+          <w:rFonts w:ascii="Courier New" w:hAnsi="Courier New" w:cs="Courier New"/>
+          <w:color w:val="808080" w:themeColor="background1" w:themeShade="80"/>
+          <w:sz w:val="22"/>
+        </w:rPr>
+      </w:pPr>
+      <w:r>
+        <w:rPr>
+          <w:rFonts w:ascii="Courier New" w:hAnsi="Courier New" w:cs="Courier New"/>
+          <w:color w:val="808080" w:themeColor="background1" w:themeShade="80"/>
+          <w:sz w:val="22"/>
+        </w:rPr>
+        <w:t xml:space="preserve">            using (var session = SessionProvider.SessionFactory.OpenSession())</w:t>
+      </w:r>
+    </w:p>
+    <w:p>
+      <w:pPr>
+        <w:rPr>
+          <w:rFonts w:ascii="Courier New" w:hAnsi="Courier New" w:cs="Courier New"/>
+          <w:color w:val="808080" w:themeColor="background1" w:themeShade="80"/>
+          <w:sz w:val="22"/>
+        </w:rPr>
+      </w:pPr>
+      <w:r>
+        <w:rPr>
+          <w:rFonts w:ascii="Courier New" w:hAnsi="Courier New" w:cs="Courier New"/>
+          <w:color w:val="808080" w:themeColor="background1" w:themeShade="80"/>
+          <w:sz w:val="22"/>
+        </w:rPr>
+        <w:t xml:space="preserve">            {</w:t>
+      </w:r>
+    </w:p>
+    <w:p>
+      <w:pPr>
+        <w:rPr>
+          <w:rFonts w:ascii="Courier New" w:hAnsi="Courier New" w:cs="Courier New"/>
+          <w:color w:val="808080" w:themeColor="background1" w:themeShade="80"/>
+          <w:sz w:val="22"/>
+        </w:rPr>
+      </w:pPr>
+      <w:r>
+        <w:rPr>
+          <w:rFonts w:ascii="Courier New" w:hAnsi="Courier New" w:cs="Courier New"/>
+          <w:color w:val="808080" w:themeColor="background1" w:themeShade="80"/>
+          <w:sz w:val="22"/>
+        </w:rPr>
+        <w:t xml:space="preserve">                using (var transaction = session.BeginTransaction())</w:t>
+      </w:r>
+    </w:p>
+    <w:p>
+      <w:pPr>
+        <w:rPr>
+          <w:rFonts w:ascii="Courier New" w:hAnsi="Courier New" w:cs="Courier New"/>
+          <w:color w:val="808080" w:themeColor="background1" w:themeShade="80"/>
+          <w:sz w:val="22"/>
+        </w:rPr>
+      </w:pPr>
+      <w:r>
+        <w:rPr>
+          <w:rFonts w:ascii="Courier New" w:hAnsi="Courier New" w:cs="Courier New"/>
+          <w:color w:val="808080" w:themeColor="background1" w:themeShade="80"/>
+          <w:sz w:val="22"/>
+        </w:rPr>
+        <w:t xml:space="preserve">                {</w:t>
+      </w:r>
+    </w:p>
+    <w:p>
+      <w:pPr>
+        <w:rPr>
+          <w:rFonts w:ascii="Courier New" w:hAnsi="Courier New" w:cs="Courier New"/>
+          <w:color w:val="808080" w:themeColor="background1" w:themeShade="80"/>
+          <w:sz w:val="22"/>
+        </w:rPr>
+      </w:pPr>
+      <w:r>
+        <w:rPr>
+          <w:rFonts w:ascii="Courier New" w:hAnsi="Courier New" w:cs="Courier New"/>
+          <w:color w:val="808080" w:themeColor="background1" w:themeShade="80"/>
+          <w:sz w:val="22"/>
+        </w:rPr>
+        <w:t xml:space="preserve">                    IQuery query = session.CreateSQLQuery(string.Format("insert into trustedusers (album_id,user_id) values ({0}, {1})", Id, user.Id));</w:t>
+      </w:r>
+    </w:p>
+    <w:p>
+      <w:pPr>
+        <w:rPr>
+          <w:rFonts w:ascii="Courier New" w:hAnsi="Courier New" w:cs="Courier New"/>
+          <w:color w:val="808080" w:themeColor="background1" w:themeShade="80"/>
+          <w:sz w:val="22"/>
+        </w:rPr>
+      </w:pPr>
+      <w:r>
+        <w:rPr>
+          <w:rFonts w:ascii="Courier New" w:hAnsi="Courier New" w:cs="Courier New"/>
+          <w:color w:val="808080" w:themeColor="background1" w:themeShade="80"/>
+          <w:sz w:val="22"/>
+        </w:rPr>
+        <w:t xml:space="preserve">                    query.ExecuteUpdate();</w:t>
+      </w:r>
+    </w:p>
+    <w:p>
+      <w:pPr>
+        <w:rPr>
+          <w:rFonts w:ascii="Courier New" w:hAnsi="Courier New" w:cs="Courier New"/>
+          <w:color w:val="808080" w:themeColor="background1" w:themeShade="80"/>
+          <w:sz w:val="22"/>
+        </w:rPr>
+      </w:pPr>
+      <w:r>
+        <w:rPr>
+          <w:rFonts w:ascii="Courier New" w:hAnsi="Courier New" w:cs="Courier New"/>
+          <w:color w:val="808080" w:themeColor="background1" w:themeShade="80"/>
+          <w:sz w:val="22"/>
+        </w:rPr>
+        <w:t xml:space="preserve">                    transaction.Commit();</w:t>
+      </w:r>
+    </w:p>
+    <w:p>
+      <w:pPr>
+        <w:rPr>
+          <w:rFonts w:ascii="Courier New" w:hAnsi="Courier New" w:cs="Courier New"/>
+          <w:color w:val="808080" w:themeColor="background1" w:themeShade="80"/>
+          <w:sz w:val="22"/>
+        </w:rPr>
+      </w:pPr>
+      <w:r>
+        <w:rPr>
+          <w:rFonts w:ascii="Courier New" w:hAnsi="Courier New" w:cs="Courier New"/>
+          <w:color w:val="808080" w:themeColor="background1" w:themeShade="80"/>
+          <w:sz w:val="22"/>
+        </w:rPr>
+        <w:t xml:space="preserve">                }</w:t>
+      </w:r>
+    </w:p>
+    <w:p>
+      <w:pPr>
+        <w:rPr>
+          <w:rFonts w:ascii="Courier New" w:hAnsi="Courier New" w:cs="Courier New"/>
+          <w:color w:val="808080" w:themeColor="background1" w:themeShade="80"/>
+          <w:sz w:val="22"/>
+        </w:rPr>
+      </w:pPr>
+      <w:r>
+        <w:rPr>
+          <w:rFonts w:ascii="Courier New" w:hAnsi="Courier New" w:cs="Courier New"/>
+          <w:color w:val="808080" w:themeColor="background1" w:themeShade="80"/>
+          <w:sz w:val="22"/>
+        </w:rPr>
+        <w:t xml:space="preserve">            }</w:t>
+      </w:r>
+    </w:p>
+    <w:p>
+      <w:pPr>
+        <w:rPr>
+          <w:rFonts w:ascii="Courier New" w:hAnsi="Courier New" w:cs="Courier New"/>
+          <w:color w:val="808080" w:themeColor="background1" w:themeShade="80"/>
+          <w:sz w:val="22"/>
+        </w:rPr>
+      </w:pPr>
+      <w:r>
+        <w:rPr>
+          <w:rFonts w:ascii="Courier New" w:hAnsi="Courier New" w:cs="Courier New"/>
+          <w:color w:val="808080" w:themeColor="background1" w:themeShade="80"/>
+          <w:sz w:val="22"/>
+        </w:rPr>
+        <w:t xml:space="preserve">            return true;</w:t>
+      </w:r>
+    </w:p>
+    <w:p>
+      <w:pPr>
+        <w:rPr>
+          <w:rFonts w:ascii="Courier New" w:hAnsi="Courier New" w:cs="Courier New"/>
+          <w:color w:val="808080" w:themeColor="background1" w:themeShade="80"/>
+          <w:sz w:val="22"/>
+          <w:lang w:val="pl-PL"/>
+        </w:rPr>
+      </w:pPr>
+      <w:r>
+        <w:rPr>
+          <w:rFonts w:ascii="Courier New" w:hAnsi="Courier New" w:cs="Courier New"/>
+          <w:color w:val="808080" w:themeColor="background1" w:themeShade="80"/>
+          <w:sz w:val="22"/>
+        </w:rPr>
+        <w:t xml:space="preserve">        </w:t>
+      </w:r>
+      <w:r>
+        <w:rPr>
+          <w:rFonts w:ascii="Courier New" w:hAnsi="Courier New" w:cs="Courier New"/>
+          <w:color w:val="808080" w:themeColor="background1" w:themeShade="80"/>
+          <w:sz w:val="22"/>
+          <w:lang w:val="pl-PL"/>
+        </w:rPr>
+        <w:t>}</w:t>
+      </w:r>
+    </w:p>
+    <w:p>
+      <w:pPr>
+        <w:rPr>
+          <w:rFonts w:ascii="Courier New" w:hAnsi="Courier New" w:cs="Courier New"/>
+          <w:color w:val="808080" w:themeColor="background1" w:themeShade="80"/>
+          <w:sz w:val="22"/>
+          <w:lang w:val="pl-PL"/>
+        </w:rPr>
+      </w:pPr>
+      <w:r>
+        <w:rPr>
+          <w:rFonts w:ascii="Courier New" w:hAnsi="Courier New" w:cs="Courier New"/>
+          <w:color w:val="808080" w:themeColor="background1" w:themeShade="80"/>
+          <w:sz w:val="22"/>
+          <w:lang w:val="pl-PL"/>
+        </w:rPr>
+        <w:tab/>
+        <w:t>}</w:t>
+      </w:r>
+    </w:p>
+    <w:p>
+      <w:pPr>
+        <w:rPr>
+          <w:rFonts w:ascii="Courier New" w:hAnsi="Courier New" w:cs="Courier New"/>
+          <w:color w:val="808080" w:themeColor="background1" w:themeShade="80"/>
+          <w:sz w:val="22"/>
+          <w:lang w:val="pl-PL"/>
+        </w:rPr>
+      </w:pPr>
+    </w:p>
+    <w:p>
+      <w:pPr>
+        <w:rPr>
+          <w:rFonts w:ascii="Courier New" w:hAnsi="Courier New" w:cs="Courier New"/>
+          <w:color w:val="808080" w:themeColor="background1" w:themeShade="80"/>
+          <w:sz w:val="22"/>
+          <w:lang w:val="pl-PL"/>
+        </w:rPr>
+      </w:pPr>
+    </w:p>
+    <w:p>
+      <w:pPr>
+        <w:rPr>
+          <w:rFonts w:ascii="Courier New" w:hAnsi="Courier New" w:cs="Courier New"/>
+          <w:color w:val="808080" w:themeColor="background1" w:themeShade="80"/>
+          <w:sz w:val="22"/>
+          <w:lang w:val="pl-PL"/>
+        </w:rPr>
+      </w:pPr>
+    </w:p>
+    <w:p>
+      <w:pPr>
+        <w:rPr>
+          <w:rFonts w:ascii="Courier New" w:hAnsi="Courier New" w:cs="Courier New"/>
+          <w:color w:val="808080" w:themeColor="background1" w:themeShade="80"/>
+          <w:sz w:val="22"/>
+          <w:lang w:val="pl-PL"/>
+        </w:rPr>
+      </w:pPr>
+    </w:p>
+    <w:p>
+      <w:pPr>
         <w:pStyle w:val="Nagwek2"/>
         <w:rPr>
           <w:rFonts w:asciiTheme="minorHAnsi" w:hAnsiTheme="minorHAnsi" w:cstheme="minorHAnsi"/>
@@ -5752,6 +7950,7 @@
         <w:rPr>
           <w:lang w:val="pl-PL"/>
         </w:rPr>
+        <w:lastRenderedPageBreak/>
         <w:t xml:space="preserve">Zdecydowaliśmy się więc na implementację interfejsu dostępowego dla aplikacji mobilnej w oparciu o model REST (ang. </w:t>
       </w:r>
       <w:r>
@@ -6167,17 +8366,18 @@
           <w:szCs w:val="20"/>
           <w:lang w:val="pl-PL"/>
         </w:rPr>
-        <w:t xml:space="preserve">        "username": "</w:t>
-      </w:r>
-      <w:r>
+        <w:t xml:space="preserve">        "username": "JanekKowalski",</w:t>
+      </w:r>
+    </w:p>
+    <w:p>
+      <w:pPr>
         <w:rPr>
           <w:rFonts w:ascii="Courier New" w:hAnsi="Courier New" w:cs="Courier New"/>
           <w:sz w:val="18"/>
           <w:szCs w:val="20"/>
           <w:lang w:val="pl-PL"/>
         </w:rPr>
-        <w:t>JanekKowalski</w:t>
-      </w:r>
+      </w:pPr>
       <w:r>
         <w:rPr>
           <w:rFonts w:ascii="Courier New" w:hAnsi="Courier New" w:cs="Courier New"/>
@@ -6185,7 +8385,7 @@
           <w:szCs w:val="20"/>
           <w:lang w:val="pl-PL"/>
         </w:rPr>
-        <w:t>",</w:t>
+        <w:t xml:space="preserve">        "date_of_birth": {</w:t>
       </w:r>
     </w:p>
     <w:p>
@@ -6204,7 +8404,7 @@
           <w:szCs w:val="20"/>
           <w:lang w:val="pl-PL"/>
         </w:rPr>
-        <w:t xml:space="preserve">        "date_of_birth": {</w:t>
+        <w:t xml:space="preserve">            "day": 1,</w:t>
       </w:r>
     </w:p>
     <w:p>
@@ -6223,7 +8423,7 @@
           <w:szCs w:val="20"/>
           <w:lang w:val="pl-PL"/>
         </w:rPr>
-        <w:t xml:space="preserve">            "day": 1,</w:t>
+        <w:t xml:space="preserve">            "month": 3,</w:t>
       </w:r>
     </w:p>
     <w:p>
@@ -6242,7 +8442,7 @@
           <w:szCs w:val="20"/>
           <w:lang w:val="pl-PL"/>
         </w:rPr>
-        <w:t xml:space="preserve">            "month": 3,</w:t>
+        <w:t xml:space="preserve">            "year": 1989</w:t>
       </w:r>
     </w:p>
     <w:p>
@@ -6261,7 +8461,7 @@
           <w:szCs w:val="20"/>
           <w:lang w:val="pl-PL"/>
         </w:rPr>
-        <w:t xml:space="preserve">            "year": 1989</w:t>
+        <w:t xml:space="preserve">        },</w:t>
       </w:r>
     </w:p>
     <w:p>
@@ -6280,7 +8480,7 @@
           <w:szCs w:val="20"/>
           <w:lang w:val="pl-PL"/>
         </w:rPr>
-        <w:t xml:space="preserve">        },</w:t>
+        <w:t xml:space="preserve">        "about": "Jestem z Krakowa. Lubię jeździć na rowerze.",</w:t>
       </w:r>
     </w:p>
     <w:p>
@@ -6299,17 +8499,19 @@
           <w:szCs w:val="20"/>
           <w:lang w:val="pl-PL"/>
         </w:rPr>
-        <w:t xml:space="preserve">        "about": "</w:t>
-      </w:r>
-      <w:r>
+        <w:t xml:space="preserve">        "albums": [ </w:t>
+      </w:r>
+    </w:p>
+    <w:p>
+      <w:pPr>
+        <w:ind w:firstLine="708"/>
         <w:rPr>
           <w:rFonts w:ascii="Courier New" w:hAnsi="Courier New" w:cs="Courier New"/>
           <w:sz w:val="18"/>
           <w:szCs w:val="20"/>
           <w:lang w:val="pl-PL"/>
         </w:rPr>
-        <w:t>Jestem z Krakowa. Lubię jeździć na rowerze.</w:t>
-      </w:r>
+      </w:pPr>
       <w:r>
         <w:rPr>
           <w:rFonts w:ascii="Courier New" w:hAnsi="Courier New" w:cs="Courier New"/>
@@ -6317,11 +8519,12 @@
           <w:szCs w:val="20"/>
           <w:lang w:val="pl-PL"/>
         </w:rPr>
-        <w:t>",</w:t>
-      </w:r>
-    </w:p>
-    <w:p>
-      <w:pPr>
+        <w:t xml:space="preserve">      "http://localhost:3518/api/albums/5",</w:t>
+      </w:r>
+    </w:p>
+    <w:p>
+      <w:pPr>
+        <w:ind w:firstLine="708"/>
         <w:rPr>
           <w:rFonts w:ascii="Courier New" w:hAnsi="Courier New" w:cs="Courier New"/>
           <w:sz w:val="18"/>
@@ -6336,7 +8539,7 @@
           <w:szCs w:val="20"/>
           <w:lang w:val="pl-PL"/>
         </w:rPr>
-        <w:t xml:space="preserve">        "albums": [</w:t>
+        <w:t xml:space="preserve">      "http://localhost:3518/api/albums/18"</w:t>
       </w:r>
       <w:r>
         <w:rPr>
@@ -6345,129 +8548,8 @@
           <w:szCs w:val="20"/>
           <w:lang w:val="pl-PL"/>
         </w:rPr>
-        <w:t xml:space="preserve"> </w:t>
-      </w:r>
-    </w:p>
-    <w:p>
-      <w:pPr>
-        <w:ind w:firstLine="708"/>
-        <w:rPr>
-          <w:rFonts w:ascii="Courier New" w:hAnsi="Courier New" w:cs="Courier New"/>
-          <w:sz w:val="18"/>
-          <w:szCs w:val="20"/>
-          <w:lang w:val="pl-PL"/>
-        </w:rPr>
-      </w:pPr>
-      <w:r>
-        <w:rPr>
-          <w:rFonts w:ascii="Courier New" w:hAnsi="Courier New" w:cs="Courier New"/>
-          <w:sz w:val="18"/>
-          <w:szCs w:val="20"/>
-          <w:lang w:val="pl-PL"/>
-        </w:rPr>
-        <w:t xml:space="preserve">      </w:t>
-      </w:r>
-      <w:r>
-        <w:rPr>
-          <w:rFonts w:ascii="Courier New" w:hAnsi="Courier New" w:cs="Courier New"/>
-          <w:sz w:val="18"/>
-          <w:szCs w:val="20"/>
-          <w:lang w:val="pl-PL"/>
-        </w:rPr>
-        <w:t>"</w:t>
-      </w:r>
-      <w:r>
-        <w:rPr>
-          <w:rFonts w:ascii="Courier New" w:hAnsi="Courier New" w:cs="Courier New"/>
-          <w:sz w:val="18"/>
-          <w:szCs w:val="20"/>
-          <w:lang w:val="pl-PL"/>
-        </w:rPr>
-        <w:t>http://localhost:3518/api/albums/5</w:t>
-      </w:r>
-      <w:r>
-        <w:rPr>
-          <w:rFonts w:ascii="Courier New" w:hAnsi="Courier New" w:cs="Courier New"/>
-          <w:sz w:val="18"/>
-          <w:szCs w:val="20"/>
-          <w:lang w:val="pl-PL"/>
-        </w:rPr>
-        <w:t>"</w:t>
-      </w:r>
-      <w:r>
-        <w:rPr>
-          <w:rFonts w:ascii="Courier New" w:hAnsi="Courier New" w:cs="Courier New"/>
-          <w:sz w:val="18"/>
-          <w:szCs w:val="20"/>
-          <w:lang w:val="pl-PL"/>
-        </w:rPr>
-        <w:t>,</w:t>
-      </w:r>
-    </w:p>
-    <w:p>
-      <w:pPr>
-        <w:ind w:firstLine="708"/>
-        <w:rPr>
-          <w:rFonts w:ascii="Courier New" w:hAnsi="Courier New" w:cs="Courier New"/>
-          <w:sz w:val="18"/>
-          <w:szCs w:val="20"/>
-          <w:lang w:val="pl-PL"/>
-        </w:rPr>
-      </w:pPr>
-      <w:r>
-        <w:rPr>
-          <w:rFonts w:ascii="Courier New" w:hAnsi="Courier New" w:cs="Courier New"/>
-          <w:sz w:val="18"/>
-          <w:szCs w:val="20"/>
-          <w:lang w:val="pl-PL"/>
-        </w:rPr>
-        <w:t xml:space="preserve">      </w:t>
-      </w:r>
-      <w:r>
-        <w:rPr>
-          <w:rFonts w:ascii="Courier New" w:hAnsi="Courier New" w:cs="Courier New"/>
-          <w:sz w:val="18"/>
-          <w:szCs w:val="20"/>
-          <w:lang w:val="pl-PL"/>
-        </w:rPr>
-        <w:t>"</w:t>
-      </w:r>
-      <w:r>
-        <w:rPr>
-          <w:rFonts w:ascii="Courier New" w:hAnsi="Courier New" w:cs="Courier New"/>
-          <w:sz w:val="18"/>
-          <w:szCs w:val="20"/>
-          <w:lang w:val="pl-PL"/>
-        </w:rPr>
-        <w:t>http://localhost:3518/api/albums/18</w:t>
-      </w:r>
-      <w:r>
-        <w:rPr>
-          <w:rFonts w:ascii="Courier New" w:hAnsi="Courier New" w:cs="Courier New"/>
-          <w:sz w:val="18"/>
-          <w:szCs w:val="20"/>
-          <w:lang w:val="pl-PL"/>
-        </w:rPr>
-        <w:t>"</w:t>
-      </w:r>
-      <w:r>
-        <w:rPr>
-          <w:rFonts w:ascii="Courier New" w:hAnsi="Courier New" w:cs="Courier New"/>
-          <w:sz w:val="18"/>
-          <w:szCs w:val="20"/>
-          <w:lang w:val="pl-PL"/>
-        </w:rPr>
         <w:br/>
-        <w:t xml:space="preserve">        </w:t>
-      </w:r>
-      <w:r>
-        <w:rPr>
-          <w:rFonts w:ascii="Courier New" w:hAnsi="Courier New" w:cs="Courier New"/>
-          <w:sz w:val="18"/>
-          <w:szCs w:val="20"/>
-          <w:lang w:val="pl-PL"/>
-        </w:rPr>
-        <w:t>]</w:t>
+        <w:t xml:space="preserve">        ]</w:t>
       </w:r>
     </w:p>
     <w:p>
@@ -6954,6 +9036,7 @@
           <w:szCs w:val="20"/>
           <w:lang w:val="pl-PL"/>
         </w:rPr>
+        <w:lastRenderedPageBreak/>
         <w:t xml:space="preserve">        ],</w:t>
       </w:r>
     </w:p>
@@ -7364,7 +9447,6 @@
           <w:szCs w:val="20"/>
           <w:lang w:val="pl-PL"/>
         </w:rPr>
-        <w:lastRenderedPageBreak/>
         <w:t xml:space="preserve">        "thumbnail": "http://localhost:3518/Static/photos/photo_2012051022450267_mini.jpg",</w:t>
       </w:r>
     </w:p>
@@ -7786,6 +9868,7 @@
         <w:rPr>
           <w:lang w:val="pl-PL"/>
         </w:rPr>
+        <w:lastRenderedPageBreak/>
         <w:t>Weryfikacja danych logowania wprowadzonych przez użytkownika</w:t>
       </w:r>
     </w:p>
@@ -7824,7 +9907,7 @@
                     <pic:cNvPicPr/>
                   </pic:nvPicPr>
                   <pic:blipFill>
-                    <a:blip r:embed="rId15" cstate="print"/>
+                    <a:blip r:embed="rId18" cstate="print"/>
                     <a:stretch>
                       <a:fillRect/>
                     </a:stretch>
@@ -7875,7 +9958,6 @@
           <w:noProof/>
           <w:lang w:val="pl-PL" w:eastAsia="pl-PL" w:bidi="ar-SA"/>
         </w:rPr>
-        <w:lastRenderedPageBreak/>
         <w:drawing>
           <wp:inline distT="0" distB="0" distL="0" distR="0">
             <wp:extent cx="4105275" cy="1681342"/>
@@ -7892,7 +9974,7 @@
                     <pic:cNvPicPr/>
                   </pic:nvPicPr>
                   <pic:blipFill>
-                    <a:blip r:embed="rId16" cstate="print"/>
+                    <a:blip r:embed="rId19" cstate="print"/>
                     <a:stretch>
                       <a:fillRect/>
                     </a:stretch>
@@ -8476,6 +10558,95 @@
     </w:lvl>
   </w:abstractNum>
   <w:abstractNum w:abstractNumId="5">
+    <w:nsid w:val="35AF3244"/>
+    <w:multiLevelType w:val="hybridMultilevel"/>
+    <w:tmpl w:val="FBC436AE"/>
+    <w:lvl w:ilvl="0" w:tplc="0415000F">
+      <w:start w:val="1"/>
+      <w:numFmt w:val="decimal"/>
+      <w:lvlText w:val="%1."/>
+      <w:lvlJc w:val="left"/>
+      <w:pPr>
+        <w:ind w:left="720" w:hanging="360"/>
+      </w:pPr>
+      <w:rPr>
+        <w:rFonts w:hint="default"/>
+      </w:rPr>
+    </w:lvl>
+    <w:lvl w:ilvl="1" w:tplc="04150019" w:tentative="1">
+      <w:start w:val="1"/>
+      <w:numFmt w:val="lowerLetter"/>
+      <w:lvlText w:val="%2."/>
+      <w:lvlJc w:val="left"/>
+      <w:pPr>
+        <w:ind w:left="1440" w:hanging="360"/>
+      </w:pPr>
+    </w:lvl>
+    <w:lvl w:ilvl="2" w:tplc="0415001B" w:tentative="1">
+      <w:start w:val="1"/>
+      <w:numFmt w:val="lowerRoman"/>
+      <w:lvlText w:val="%3."/>
+      <w:lvlJc w:val="right"/>
+      <w:pPr>
+        <w:ind w:left="2160" w:hanging="180"/>
+      </w:pPr>
+    </w:lvl>
+    <w:lvl w:ilvl="3" w:tplc="0415000F" w:tentative="1">
+      <w:start w:val="1"/>
+      <w:numFmt w:val="decimal"/>
+      <w:lvlText w:val="%4."/>
+      <w:lvlJc w:val="left"/>
+      <w:pPr>
+        <w:ind w:left="2880" w:hanging="360"/>
+      </w:pPr>
+    </w:lvl>
+    <w:lvl w:ilvl="4" w:tplc="04150019" w:tentative="1">
+      <w:start w:val="1"/>
+      <w:numFmt w:val="lowerLetter"/>
+      <w:lvlText w:val="%5."/>
+      <w:lvlJc w:val="left"/>
+      <w:pPr>
+        <w:ind w:left="3600" w:hanging="360"/>
+      </w:pPr>
+    </w:lvl>
+    <w:lvl w:ilvl="5" w:tplc="0415001B" w:tentative="1">
+      <w:start w:val="1"/>
+      <w:numFmt w:val="lowerRoman"/>
+      <w:lvlText w:val="%6."/>
+      <w:lvlJc w:val="right"/>
+      <w:pPr>
+        <w:ind w:left="4320" w:hanging="180"/>
+      </w:pPr>
+    </w:lvl>
+    <w:lvl w:ilvl="6" w:tplc="0415000F" w:tentative="1">
+      <w:start w:val="1"/>
+      <w:numFmt w:val="decimal"/>
+      <w:lvlText w:val="%7."/>
+      <w:lvlJc w:val="left"/>
+      <w:pPr>
+        <w:ind w:left="5040" w:hanging="360"/>
+      </w:pPr>
+    </w:lvl>
+    <w:lvl w:ilvl="7" w:tplc="04150019" w:tentative="1">
+      <w:start w:val="1"/>
+      <w:numFmt w:val="lowerLetter"/>
+      <w:lvlText w:val="%8."/>
+      <w:lvlJc w:val="left"/>
+      <w:pPr>
+        <w:ind w:left="5760" w:hanging="360"/>
+      </w:pPr>
+    </w:lvl>
+    <w:lvl w:ilvl="8" w:tplc="0415001B" w:tentative="1">
+      <w:start w:val="1"/>
+      <w:numFmt w:val="lowerRoman"/>
+      <w:lvlText w:val="%9."/>
+      <w:lvlJc w:val="right"/>
+      <w:pPr>
+        <w:ind w:left="6480" w:hanging="180"/>
+      </w:pPr>
+    </w:lvl>
+  </w:abstractNum>
+  <w:abstractNum w:abstractNumId="6">
     <w:nsid w:val="469C1B40"/>
     <w:multiLevelType w:val="multilevel"/>
     <w:tmpl w:val="2E62DD8C"/>
@@ -8624,7 +10795,7 @@
       </w:rPr>
     </w:lvl>
   </w:abstractNum>
-  <w:abstractNum w:abstractNumId="6">
+  <w:abstractNum w:abstractNumId="7">
     <w:nsid w:val="54811D68"/>
     <w:multiLevelType w:val="hybridMultilevel"/>
     <w:tmpl w:val="FBC436AE"/>
@@ -8713,7 +10884,7 @@
       </w:pPr>
     </w:lvl>
   </w:abstractNum>
-  <w:abstractNum w:abstractNumId="7">
+  <w:abstractNum w:abstractNumId="8">
     <w:nsid w:val="6B475A19"/>
     <w:multiLevelType w:val="hybridMultilevel"/>
     <w:tmpl w:val="55C61972"/>
@@ -8799,7 +10970,7 @@
       </w:pPr>
     </w:lvl>
   </w:abstractNum>
-  <w:abstractNum w:abstractNumId="8">
+  <w:abstractNum w:abstractNumId="9">
     <w:nsid w:val="79101C63"/>
     <w:multiLevelType w:val="hybridMultilevel"/>
     <w:tmpl w:val="BC94268C"/>
@@ -8888,7 +11059,7 @@
       </w:pPr>
     </w:lvl>
   </w:abstractNum>
-  <w:abstractNum w:abstractNumId="9">
+  <w:abstractNum w:abstractNumId="10">
     <w:nsid w:val="7A974AE2"/>
     <w:multiLevelType w:val="hybridMultilevel"/>
     <w:tmpl w:val="FBC436AE"/>
@@ -8977,7 +11148,7 @@
       </w:pPr>
     </w:lvl>
   </w:abstractNum>
-  <w:abstractNum w:abstractNumId="10">
+  <w:abstractNum w:abstractNumId="11">
     <w:nsid w:val="7F03718B"/>
     <w:multiLevelType w:val="hybridMultilevel"/>
     <w:tmpl w:val="13D2E1A2"/>
@@ -9067,10 +11238,10 @@
     </w:lvl>
   </w:abstractNum>
   <w:num w:numId="1">
-    <w:abstractNumId w:val="7"/>
+    <w:abstractNumId w:val="8"/>
   </w:num>
   <w:num w:numId="2">
-    <w:abstractNumId w:val="5"/>
+    <w:abstractNumId w:val="6"/>
   </w:num>
   <w:num w:numId="3">
     <w:abstractNumId w:val="3"/>
@@ -9082,22 +11253,25 @@
     <w:abstractNumId w:val="0"/>
   </w:num>
   <w:num w:numId="6">
-    <w:abstractNumId w:val="6"/>
+    <w:abstractNumId w:val="7"/>
   </w:num>
   <w:num w:numId="7">
     <w:abstractNumId w:val="1"/>
   </w:num>
   <w:num w:numId="8">
-    <w:abstractNumId w:val="9"/>
+    <w:abstractNumId w:val="10"/>
   </w:num>
   <w:num w:numId="9">
     <w:abstractNumId w:val="2"/>
   </w:num>
   <w:num w:numId="10">
-    <w:abstractNumId w:val="8"/>
+    <w:abstractNumId w:val="9"/>
   </w:num>
   <w:num w:numId="11">
-    <w:abstractNumId w:val="10"/>
+    <w:abstractNumId w:val="11"/>
+  </w:num>
+  <w:num w:numId="12">
+    <w:abstractNumId w:val="5"/>
   </w:num>
 </w:numbering>
 </file>

</xml_diff>